<commit_message>
Add entire to Alina diplom
</commit_message>
<xml_diff>
--- a/2023/Диплом/Алина/Задание.docx
+++ b/2023/Диплом/Алина/Задание.docx
@@ -1,6 +1,6 @@
 
 <file path=word/document.xml><?xml version="1.0" encoding="utf-8"?>
-<w:document xmlns:wpc="http://schemas.microsoft.com/office/word/2010/wordprocessingCanvas" xmlns:mc="http://schemas.openxmlformats.org/markup-compatibility/2006" xmlns:o="urn:schemas-microsoft-com:office:office" xmlns:r="http://schemas.openxmlformats.org/officeDocument/2006/relationships" xmlns:m="http://schemas.openxmlformats.org/officeDocument/2006/math" xmlns:v="urn:schemas-microsoft-com:vml" xmlns:wp14="http://schemas.microsoft.com/office/word/2010/wordprocessingDrawing" xmlns:wp="http://schemas.openxmlformats.org/drawingml/2006/wordprocessingDrawing" xmlns:w10="urn:schemas-microsoft-com:office:word" xmlns:w="http://schemas.openxmlformats.org/wordprocessingml/2006/main" xmlns:w14="http://schemas.microsoft.com/office/word/2010/wordml" xmlns:w15="http://schemas.microsoft.com/office/word/2012/wordml" xmlns:wpg="http://schemas.microsoft.com/office/word/2010/wordprocessingGroup" xmlns:wpi="http://schemas.microsoft.com/office/word/2010/wordprocessingInk" xmlns:wne="http://schemas.microsoft.com/office/word/2006/wordml" xmlns:wps="http://schemas.microsoft.com/office/word/2010/wordprocessingShape" mc:Ignorable="w14 w15 wp14">
+<w:document xmlns:wpc="http://schemas.microsoft.com/office/word/2010/wordprocessingCanvas" xmlns:cx="http://schemas.microsoft.com/office/drawing/2014/chartex" xmlns:mc="http://schemas.openxmlformats.org/markup-compatibility/2006" xmlns:o="urn:schemas-microsoft-com:office:office" xmlns:r="http://schemas.openxmlformats.org/officeDocument/2006/relationships" xmlns:m="http://schemas.openxmlformats.org/officeDocument/2006/math" xmlns:v="urn:schemas-microsoft-com:vml" xmlns:wp14="http://schemas.microsoft.com/office/word/2010/wordprocessingDrawing" xmlns:wp="http://schemas.openxmlformats.org/drawingml/2006/wordprocessingDrawing" xmlns:w10="urn:schemas-microsoft-com:office:word" xmlns:w="http://schemas.openxmlformats.org/wordprocessingml/2006/main" xmlns:w14="http://schemas.microsoft.com/office/word/2010/wordml" xmlns:w15="http://schemas.microsoft.com/office/word/2012/wordml" xmlns:w16se="http://schemas.microsoft.com/office/word/2015/wordml/symex" xmlns:wpg="http://schemas.microsoft.com/office/word/2010/wordprocessingGroup" xmlns:wpi="http://schemas.microsoft.com/office/word/2010/wordprocessingInk" xmlns:wne="http://schemas.microsoft.com/office/word/2006/wordml" xmlns:wps="http://schemas.microsoft.com/office/word/2010/wordprocessingShape" mc:Ignorable="w14 w15 w16se wp14">
   <w:body>
     <w:p>
       <w:pPr>
@@ -40,7 +40,6 @@
           <w:szCs w:val="28"/>
         </w:rPr>
       </w:pPr>
-      <w:proofErr w:type="gramStart"/>
       <w:r>
         <w:rPr>
           <w:rFonts w:ascii="Times New Roman" w:eastAsia="Calibri" w:hAnsi="Times New Roman" w:cs="Times New Roman"/>
@@ -69,16 +68,7 @@
           <w:sz w:val="28"/>
           <w:szCs w:val="28"/>
         </w:rPr>
-        <w:t>«</w:t>
-      </w:r>
-      <w:proofErr w:type="gramEnd"/>
-      <w:r>
-        <w:rPr>
-          <w:rFonts w:ascii="Times New Roman" w:hAnsi="Times New Roman" w:cs="Times New Roman"/>
-          <w:sz w:val="28"/>
-          <w:szCs w:val="28"/>
-        </w:rPr>
-        <w:t>Алексеевский аграрный колледж»</w:t>
+        <w:t>«Алексеевский аграрный колледж»</w:t>
       </w:r>
     </w:p>
     <w:p>
@@ -258,7 +248,6 @@
               </w:rPr>
               <w:t xml:space="preserve">                 _______________ </w:t>
             </w:r>
-            <w:proofErr w:type="spellStart"/>
             <w:r>
               <w:rPr>
                 <w:rFonts w:ascii="Times New Roman" w:hAnsi="Times New Roman" w:cs="Times New Roman"/>
@@ -294,36 +283,6 @@
                 <w:rFonts w:ascii="Times New Roman" w:hAnsi="Times New Roman" w:cs="Times New Roman"/>
               </w:rPr>
               <w:t>алеев</w:t>
-            </w:r>
-            <w:proofErr w:type="spellEnd"/>
-          </w:p>
-          <w:p>
-            <w:pPr>
-              <w:spacing w:line="360" w:lineRule="auto"/>
-              <w:jc w:val="right"/>
-              <w:rPr>
-                <w:rFonts w:ascii="Times New Roman" w:hAnsi="Times New Roman" w:cs="Times New Roman"/>
-              </w:rPr>
-            </w:pPr>
-            <w:r>
-              <w:rPr>
-                <w:rFonts w:ascii="Times New Roman" w:hAnsi="Times New Roman" w:cs="Times New Roman"/>
-              </w:rPr>
-              <w:t xml:space="preserve">                  «____</w:t>
-            </w:r>
-            <w:proofErr w:type="gramStart"/>
-            <w:r>
-              <w:rPr>
-                <w:rFonts w:ascii="Times New Roman" w:hAnsi="Times New Roman" w:cs="Times New Roman"/>
-              </w:rPr>
-              <w:t>_»_</w:t>
-            </w:r>
-            <w:proofErr w:type="gramEnd"/>
-            <w:r>
-              <w:rPr>
-                <w:rFonts w:ascii="Times New Roman" w:hAnsi="Times New Roman" w:cs="Times New Roman"/>
-              </w:rPr>
-              <w:t>_______20_____год</w:t>
             </w:r>
           </w:p>
           <w:p>
@@ -334,6 +293,21 @@
                 <w:rFonts w:ascii="Times New Roman" w:hAnsi="Times New Roman" w:cs="Times New Roman"/>
               </w:rPr>
             </w:pPr>
+            <w:r>
+              <w:rPr>
+                <w:rFonts w:ascii="Times New Roman" w:hAnsi="Times New Roman" w:cs="Times New Roman"/>
+              </w:rPr>
+              <w:t xml:space="preserve">                  «_____»________20_____год</w:t>
+            </w:r>
+          </w:p>
+          <w:p>
+            <w:pPr>
+              <w:spacing w:line="360" w:lineRule="auto"/>
+              <w:jc w:val="right"/>
+              <w:rPr>
+                <w:rFonts w:ascii="Times New Roman" w:hAnsi="Times New Roman" w:cs="Times New Roman"/>
+              </w:rPr>
+            </w:pPr>
           </w:p>
           <w:p>
             <w:pPr>
@@ -1121,32 +1095,44 @@
           <w:rFonts w:ascii="Times New Roman" w:hAnsi="Times New Roman" w:cs="Times New Roman"/>
           <w:sz w:val="28"/>
           <w:szCs w:val="28"/>
-        </w:rPr>
-      </w:pPr>
-      <w:r>
-        <w:rPr>
-          <w:rFonts w:ascii="Times New Roman" w:hAnsi="Times New Roman" w:cs="Times New Roman"/>
-          <w:sz w:val="28"/>
-          <w:szCs w:val="28"/>
-        </w:rPr>
-        <w:t>5. В теоретической части необходимо осветить актуальные направления в приготовлении сложной кулинарной продукции согласно выбранному профессиональному модулю. Это могут быть статьи, научные разработки в профессиональном направлении.</w:t>
-      </w:r>
-    </w:p>
-    <w:p>
-      <w:pPr>
-        <w:spacing w:after="0" w:line="240" w:lineRule="auto"/>
-        <w:jc w:val="both"/>
-        <w:rPr>
-          <w:rFonts w:ascii="Times New Roman" w:hAnsi="Times New Roman" w:cs="Times New Roman"/>
-          <w:sz w:val="28"/>
-          <w:szCs w:val="28"/>
-        </w:rPr>
-      </w:pPr>
-      <w:r>
-        <w:rPr>
-          <w:rFonts w:ascii="Times New Roman" w:hAnsi="Times New Roman" w:cs="Times New Roman"/>
-          <w:sz w:val="28"/>
-          <w:szCs w:val="28"/>
+          <w:highlight w:val="yellow"/>
+        </w:rPr>
+      </w:pPr>
+      <w:r>
+        <w:rPr>
+          <w:rFonts w:ascii="Times New Roman" w:hAnsi="Times New Roman" w:cs="Times New Roman"/>
+          <w:sz w:val="28"/>
+          <w:szCs w:val="28"/>
+        </w:rPr>
+        <w:t xml:space="preserve">5. </w:t>
+      </w:r>
+      <w:r>
+        <w:rPr>
+          <w:rFonts w:ascii="Times New Roman" w:hAnsi="Times New Roman" w:cs="Times New Roman"/>
+          <w:sz w:val="28"/>
+          <w:szCs w:val="28"/>
+          <w:highlight w:val="yellow"/>
+        </w:rPr>
+        <w:t>В теоретической части необходимо осветить актуальные направления в приготовлении сложной кулинарной продукции согласно выбранному профессиональному модулю. Это могут быть статьи, научные разработки в профессиональном направлении.</w:t>
+      </w:r>
+    </w:p>
+    <w:p>
+      <w:pPr>
+        <w:spacing w:after="0" w:line="240" w:lineRule="auto"/>
+        <w:jc w:val="both"/>
+        <w:rPr>
+          <w:rFonts w:ascii="Times New Roman" w:hAnsi="Times New Roman" w:cs="Times New Roman"/>
+          <w:sz w:val="28"/>
+          <w:szCs w:val="28"/>
+          <w:highlight w:val="yellow"/>
+        </w:rPr>
+      </w:pPr>
+      <w:r>
+        <w:rPr>
+          <w:rFonts w:ascii="Times New Roman" w:hAnsi="Times New Roman" w:cs="Times New Roman"/>
+          <w:sz w:val="28"/>
+          <w:szCs w:val="28"/>
+          <w:highlight w:val="yellow"/>
         </w:rPr>
         <w:t>В представлении и описании новых видов оборудования, рекомендуемого именно для использования по выбранному профессиональному модулю, предоставить рисунок, отразить принцип действия, правила эксплуатации безопасное использование.</w:t>
       </w:r>
@@ -1159,13 +1145,15 @@
           <w:rFonts w:ascii="Times New Roman" w:hAnsi="Times New Roman" w:cs="Times New Roman"/>
           <w:sz w:val="28"/>
           <w:szCs w:val="28"/>
-        </w:rPr>
-      </w:pPr>
-      <w:r>
-        <w:rPr>
-          <w:rFonts w:ascii="Times New Roman" w:hAnsi="Times New Roman" w:cs="Times New Roman"/>
-          <w:sz w:val="28"/>
-          <w:szCs w:val="28"/>
+          <w:highlight w:val="yellow"/>
+        </w:rPr>
+      </w:pPr>
+      <w:r>
+        <w:rPr>
+          <w:rFonts w:ascii="Times New Roman" w:hAnsi="Times New Roman" w:cs="Times New Roman"/>
+          <w:sz w:val="28"/>
+          <w:szCs w:val="28"/>
+          <w:highlight w:val="yellow"/>
         </w:rPr>
         <w:t>Новые виды сырья, используемые для приготовления сложной кулинарной продукции по профессиональному модулю, описать с требованием к качеству и контрольной отработкой, для использования.</w:t>
       </w:r>
@@ -1178,13 +1166,15 @@
           <w:rFonts w:ascii="Times New Roman" w:hAnsi="Times New Roman" w:cs="Times New Roman"/>
           <w:sz w:val="28"/>
           <w:szCs w:val="28"/>
-        </w:rPr>
-      </w:pPr>
-      <w:r>
-        <w:rPr>
-          <w:rFonts w:ascii="Times New Roman" w:hAnsi="Times New Roman" w:cs="Times New Roman"/>
-          <w:sz w:val="28"/>
-          <w:szCs w:val="28"/>
+          <w:highlight w:val="yellow"/>
+        </w:rPr>
+      </w:pPr>
+      <w:r>
+        <w:rPr>
+          <w:rFonts w:ascii="Times New Roman" w:hAnsi="Times New Roman" w:cs="Times New Roman"/>
+          <w:sz w:val="28"/>
+          <w:szCs w:val="28"/>
+          <w:highlight w:val="yellow"/>
         </w:rPr>
         <w:t>6. В практической части проводиться аналитическая работа по предприятию общественного питания, на основе которого пишется дипломная работа.</w:t>
       </w:r>
@@ -1204,6 +1194,7 @@
           <w:rFonts w:ascii="Times New Roman" w:hAnsi="Times New Roman" w:cs="Times New Roman"/>
           <w:sz w:val="28"/>
           <w:szCs w:val="28"/>
+          <w:highlight w:val="yellow"/>
         </w:rPr>
         <w:t>При рассмотрении вопроса организации процесса приготовления сложной кулинарной продукции по выбранному модулю рассматриваем вопрос разработки ассортимента, для чего необходимо составить классификацию ассортимента. Представить в виде таблицы или схемы. Далее рассмотреть ассортимент кулинарной продукции</w:t>
       </w:r>
@@ -1212,6 +1203,7 @@
           <w:rFonts w:ascii="Times New Roman" w:hAnsi="Times New Roman" w:cs="Times New Roman"/>
           <w:sz w:val="28"/>
           <w:szCs w:val="28"/>
+          <w:highlight w:val="yellow"/>
         </w:rPr>
         <w:t xml:space="preserve"> на вашем изучаемом предприятии</w:t>
       </w:r>
@@ -1220,42 +1212,7 @@
           <w:rFonts w:ascii="Times New Roman" w:hAnsi="Times New Roman" w:cs="Times New Roman"/>
           <w:sz w:val="28"/>
           <w:szCs w:val="28"/>
-        </w:rPr>
-        <w:t xml:space="preserve">. </w:t>
-      </w:r>
-    </w:p>
-    <w:p>
-      <w:pPr>
-        <w:spacing w:after="0" w:line="240" w:lineRule="auto"/>
-        <w:jc w:val="both"/>
-        <w:rPr>
-          <w:rFonts w:ascii="Times New Roman" w:hAnsi="Times New Roman" w:cs="Times New Roman"/>
-          <w:sz w:val="28"/>
-          <w:szCs w:val="28"/>
-        </w:rPr>
-      </w:pPr>
-      <w:r>
-        <w:rPr>
-          <w:rFonts w:ascii="Times New Roman" w:hAnsi="Times New Roman" w:cs="Times New Roman"/>
-          <w:sz w:val="28"/>
-          <w:szCs w:val="28"/>
-        </w:rPr>
-        <w:t xml:space="preserve">Для расчета массы сырья и полуфабрикатов для приготовления укажите формулы решения процент </w:t>
-      </w:r>
-      <w:proofErr w:type="gramStart"/>
-      <w:r>
-        <w:rPr>
-          <w:rFonts w:ascii="Times New Roman" w:hAnsi="Times New Roman" w:cs="Times New Roman"/>
-          <w:sz w:val="28"/>
-          <w:szCs w:val="28"/>
-        </w:rPr>
-        <w:t>отходов</w:t>
-      </w:r>
-      <w:r>
-        <w:rPr>
-          <w:rFonts w:ascii="Times New Roman" w:hAnsi="Times New Roman" w:cs="Times New Roman"/>
-          <w:sz w:val="28"/>
-          <w:szCs w:val="28"/>
+          <w:highlight w:val="yellow"/>
         </w:rPr>
         <w:t>.</w:t>
       </w:r>
@@ -1265,33 +1222,63 @@
           <w:sz w:val="28"/>
           <w:szCs w:val="28"/>
         </w:rPr>
+        <w:t xml:space="preserve"> </w:t>
+      </w:r>
+    </w:p>
+    <w:p>
+      <w:pPr>
+        <w:spacing w:after="0" w:line="240" w:lineRule="auto"/>
+        <w:jc w:val="both"/>
+        <w:rPr>
+          <w:rFonts w:ascii="Times New Roman" w:hAnsi="Times New Roman" w:cs="Times New Roman"/>
+          <w:sz w:val="28"/>
+          <w:szCs w:val="28"/>
+        </w:rPr>
+      </w:pPr>
+      <w:r>
+        <w:rPr>
+          <w:rFonts w:ascii="Times New Roman" w:hAnsi="Times New Roman" w:cs="Times New Roman"/>
+          <w:sz w:val="28"/>
+          <w:szCs w:val="28"/>
+          <w:highlight w:val="green"/>
+        </w:rPr>
+        <w:t>Для расчета массы сырья и полуфабрикатов для приготовления укажите формулы решения процент отходов</w:t>
+      </w:r>
+      <w:r>
+        <w:rPr>
+          <w:rFonts w:ascii="Times New Roman" w:hAnsi="Times New Roman" w:cs="Times New Roman"/>
+          <w:sz w:val="28"/>
+          <w:szCs w:val="28"/>
+          <w:highlight w:val="green"/>
+        </w:rPr>
         <w:t>.</w:t>
       </w:r>
-      <w:proofErr w:type="gramEnd"/>
-      <w:r>
-        <w:rPr>
-          <w:rFonts w:ascii="Times New Roman" w:hAnsi="Times New Roman" w:cs="Times New Roman"/>
-          <w:sz w:val="28"/>
-          <w:szCs w:val="28"/>
-        </w:rPr>
-        <w:t xml:space="preserve"> Используйте таблицы в сборнике рецептур блюд и кулинарных изделий для предприятий общественного питания. Результаты расчетов используемых данных представьте в виде таблиц.</w:t>
-      </w:r>
-    </w:p>
-    <w:p>
-      <w:pPr>
-        <w:spacing w:after="0" w:line="240" w:lineRule="auto"/>
-        <w:jc w:val="both"/>
-        <w:rPr>
-          <w:rFonts w:ascii="Times New Roman" w:hAnsi="Times New Roman" w:cs="Times New Roman"/>
-          <w:sz w:val="28"/>
-          <w:szCs w:val="28"/>
-        </w:rPr>
-      </w:pPr>
-      <w:r>
-        <w:rPr>
-          <w:rFonts w:ascii="Times New Roman" w:hAnsi="Times New Roman" w:cs="Times New Roman"/>
-          <w:sz w:val="28"/>
-          <w:szCs w:val="28"/>
+      <w:r>
+        <w:rPr>
+          <w:rFonts w:ascii="Times New Roman" w:hAnsi="Times New Roman" w:cs="Times New Roman"/>
+          <w:sz w:val="28"/>
+          <w:szCs w:val="28"/>
+          <w:highlight w:val="green"/>
+        </w:rPr>
+        <w:t>. Используйте таблицы в сборнике рецептур блюд и кулинарных изделий для предприятий общественного питания. Результаты расчетов используемых данных представьте в виде таблиц.</w:t>
+      </w:r>
+    </w:p>
+    <w:p>
+      <w:pPr>
+        <w:spacing w:after="0" w:line="240" w:lineRule="auto"/>
+        <w:jc w:val="both"/>
+        <w:rPr>
+          <w:rFonts w:ascii="Times New Roman" w:hAnsi="Times New Roman" w:cs="Times New Roman"/>
+          <w:sz w:val="28"/>
+          <w:szCs w:val="28"/>
+        </w:rPr>
+      </w:pPr>
+      <w:r>
+        <w:rPr>
+          <w:rFonts w:ascii="Times New Roman" w:hAnsi="Times New Roman" w:cs="Times New Roman"/>
+          <w:sz w:val="28"/>
+          <w:szCs w:val="28"/>
+          <w:highlight w:val="yellow"/>
         </w:rPr>
         <w:t xml:space="preserve">При подборе технологического оборудования и инвентаря показать классификацию оборудования в виде схемы или таблицы. Необходимого для </w:t>
       </w:r>
@@ -1300,6 +1287,7 @@
           <w:rFonts w:ascii="Times New Roman" w:hAnsi="Times New Roman" w:cs="Times New Roman"/>
           <w:sz w:val="28"/>
           <w:szCs w:val="28"/>
+          <w:highlight w:val="yellow"/>
         </w:rPr>
         <w:lastRenderedPageBreak/>
         <w:t>приготовления сложной кулинарной продукции, вид</w:t>
@@ -1309,14 +1297,27 @@
           <w:rFonts w:ascii="Times New Roman" w:hAnsi="Times New Roman" w:cs="Times New Roman"/>
           <w:sz w:val="28"/>
           <w:szCs w:val="28"/>
-        </w:rPr>
-        <w:t xml:space="preserve">ы оборудования, описать </w:t>
-      </w:r>
-      <w:r>
-        <w:rPr>
-          <w:rFonts w:ascii="Times New Roman" w:hAnsi="Times New Roman" w:cs="Times New Roman"/>
-          <w:sz w:val="28"/>
-          <w:szCs w:val="28"/>
+          <w:highlight w:val="yellow"/>
+        </w:rPr>
+        <w:t>ы об</w:t>
+      </w:r>
+      <w:bookmarkStart w:id="0" w:name="_GoBack"/>
+      <w:bookmarkEnd w:id="0"/>
+      <w:r>
+        <w:rPr>
+          <w:rFonts w:ascii="Times New Roman" w:hAnsi="Times New Roman" w:cs="Times New Roman"/>
+          <w:sz w:val="28"/>
+          <w:szCs w:val="28"/>
+          <w:highlight w:val="yellow"/>
+        </w:rPr>
+        <w:t xml:space="preserve">орудования, описать </w:t>
+      </w:r>
+      <w:r>
+        <w:rPr>
+          <w:rFonts w:ascii="Times New Roman" w:hAnsi="Times New Roman" w:cs="Times New Roman"/>
+          <w:sz w:val="28"/>
+          <w:szCs w:val="28"/>
+          <w:highlight w:val="yellow"/>
         </w:rPr>
         <w:t xml:space="preserve"> правила эксплуатации и безопасное использование. При подборе инвентаря описать виды, назначения, рисунки, безопасное использование.</w:t>
       </w:r>
@@ -1410,25 +1411,7 @@
           <w:sz w:val="28"/>
           <w:szCs w:val="28"/>
         </w:rPr>
-        <w:t xml:space="preserve"> методы подачи сложной кулинарной продукции, стили оформления блюд, органолептические способы определения степени готовности и качества сложной кулинарной продукции, нормативно-техническая документация по контролю качества кулинарной продукции в общественном </w:t>
-      </w:r>
-      <w:proofErr w:type="gramStart"/>
-      <w:r>
-        <w:rPr>
-          <w:rFonts w:ascii="Times New Roman" w:hAnsi="Times New Roman" w:cs="Times New Roman"/>
-          <w:sz w:val="28"/>
-          <w:szCs w:val="28"/>
-        </w:rPr>
-        <w:t>питании ,производственный</w:t>
-      </w:r>
-      <w:proofErr w:type="gramEnd"/>
-      <w:r>
-        <w:rPr>
-          <w:rFonts w:ascii="Times New Roman" w:hAnsi="Times New Roman" w:cs="Times New Roman"/>
-          <w:sz w:val="28"/>
-          <w:szCs w:val="28"/>
-        </w:rPr>
-        <w:t xml:space="preserve"> контроль.</w:t>
+        <w:t xml:space="preserve"> методы подачи сложной кулинарной продукции, стили оформления блюд, органолептические способы определения степени готовности и качества сложной кулинарной продукции, нормативно-техническая документация по контролю качества кулинарной продукции в общественном питании ,производственный контроль.</w:t>
       </w:r>
     </w:p>
     <w:p>
@@ -1642,7 +1625,6 @@
         </w:rPr>
         <w:t xml:space="preserve">. Шрифт </w:t>
       </w:r>
-      <w:proofErr w:type="spellStart"/>
       <w:r>
         <w:rPr>
           <w:rFonts w:ascii="Times New Roman" w:hAnsi="Times New Roman" w:cs="Times New Roman"/>
@@ -1650,52 +1632,7 @@
           <w:szCs w:val="28"/>
         </w:rPr>
         <w:lastRenderedPageBreak/>
-        <w:t>Times</w:t>
-      </w:r>
-      <w:proofErr w:type="spellEnd"/>
-      <w:r>
-        <w:rPr>
-          <w:rFonts w:ascii="Times New Roman" w:hAnsi="Times New Roman" w:cs="Times New Roman"/>
-          <w:sz w:val="28"/>
-          <w:szCs w:val="28"/>
-        </w:rPr>
-        <w:t xml:space="preserve"> </w:t>
-      </w:r>
-      <w:proofErr w:type="spellStart"/>
-      <w:r>
-        <w:rPr>
-          <w:rFonts w:ascii="Times New Roman" w:hAnsi="Times New Roman" w:cs="Times New Roman"/>
-          <w:sz w:val="28"/>
-          <w:szCs w:val="28"/>
-        </w:rPr>
-        <w:t>New</w:t>
-      </w:r>
-      <w:proofErr w:type="spellEnd"/>
-      <w:r>
-        <w:rPr>
-          <w:rFonts w:ascii="Times New Roman" w:hAnsi="Times New Roman" w:cs="Times New Roman"/>
-          <w:sz w:val="28"/>
-          <w:szCs w:val="28"/>
-        </w:rPr>
-        <w:t xml:space="preserve"> </w:t>
-      </w:r>
-      <w:proofErr w:type="spellStart"/>
-      <w:r>
-        <w:rPr>
-          <w:rFonts w:ascii="Times New Roman" w:hAnsi="Times New Roman" w:cs="Times New Roman"/>
-          <w:sz w:val="28"/>
-          <w:szCs w:val="28"/>
-        </w:rPr>
-        <w:t>Roman</w:t>
-      </w:r>
-      <w:proofErr w:type="spellEnd"/>
-      <w:r>
-        <w:rPr>
-          <w:rFonts w:ascii="Times New Roman" w:hAnsi="Times New Roman" w:cs="Times New Roman"/>
-          <w:sz w:val="28"/>
-          <w:szCs w:val="28"/>
-        </w:rPr>
-        <w:t xml:space="preserve">. Цвет шрифта чёрный, высота букв, цифр и других знаков - не менее 2,2 мм (кегль не менее 14). Разрешается использовать компьютерные возможности акцентирования внимания на определённых терминах, формулах, применяя шрифты разной гарнитуры. По всем сторонам листа оставляют поля от края листа. </w:t>
+        <w:t xml:space="preserve">Times New Roman. Цвет шрифта чёрный, высота букв, цифр и других знаков - не менее 2,2 мм (кегль не менее 14). Разрешается использовать компьютерные возможности акцентирования внимания на определённых терминах, формулах, применяя шрифты разной гарнитуры. По всем сторонам листа оставляют поля от края листа. </w:t>
       </w:r>
       <w:r>
         <w:rPr>
@@ -1894,62 +1831,26 @@
           <w:sz w:val="28"/>
           <w:szCs w:val="28"/>
         </w:rPr>
-        <w:t xml:space="preserve">Пункты должны иметь порядковую нумерацию в пределах каждого раздела и подраздела. Номер пункта включает номер раздела и порядковый номер подраздела или пункта, разделенные точкой, </w:t>
-      </w:r>
-      <w:proofErr w:type="gramStart"/>
-      <w:r>
-        <w:rPr>
-          <w:rFonts w:ascii="Times New Roman" w:hAnsi="Times New Roman" w:cs="Times New Roman"/>
-          <w:sz w:val="28"/>
-          <w:szCs w:val="28"/>
-        </w:rPr>
-        <w:t>например</w:t>
-      </w:r>
-      <w:proofErr w:type="gramEnd"/>
-      <w:r>
-        <w:rPr>
-          <w:rFonts w:ascii="Times New Roman" w:hAnsi="Times New Roman" w:cs="Times New Roman"/>
-          <w:sz w:val="28"/>
-          <w:szCs w:val="28"/>
-        </w:rPr>
-        <w:t>: 1.1, 1.2 или 1.1.1, 1.1.2 и т.д.</w:t>
-      </w:r>
-    </w:p>
-    <w:p>
-      <w:pPr>
-        <w:spacing w:after="0" w:line="240" w:lineRule="auto"/>
-        <w:jc w:val="both"/>
-        <w:rPr>
-          <w:rFonts w:ascii="Times New Roman" w:hAnsi="Times New Roman" w:cs="Times New Roman"/>
-          <w:sz w:val="28"/>
-          <w:szCs w:val="28"/>
-        </w:rPr>
-      </w:pPr>
-      <w:r>
-        <w:rPr>
-          <w:rFonts w:ascii="Times New Roman" w:hAnsi="Times New Roman" w:cs="Times New Roman"/>
-          <w:sz w:val="28"/>
-          <w:szCs w:val="28"/>
-        </w:rPr>
-        <w:t xml:space="preserve">Номер подпункта включает номер раздела, подраздела, пункта и порядковый номер подпункта, разделенные точкой, </w:t>
-      </w:r>
-      <w:proofErr w:type="gramStart"/>
-      <w:r>
-        <w:rPr>
-          <w:rFonts w:ascii="Times New Roman" w:hAnsi="Times New Roman" w:cs="Times New Roman"/>
-          <w:sz w:val="28"/>
-          <w:szCs w:val="28"/>
-        </w:rPr>
-        <w:t>например</w:t>
-      </w:r>
-      <w:proofErr w:type="gramEnd"/>
-      <w:r>
-        <w:rPr>
-          <w:rFonts w:ascii="Times New Roman" w:hAnsi="Times New Roman" w:cs="Times New Roman"/>
-          <w:sz w:val="28"/>
-          <w:szCs w:val="28"/>
-        </w:rPr>
-        <w:t>: 1.1.1.1, 1.1.1.2 и т.д.</w:t>
+        <w:t>Пункты должны иметь порядковую нумерацию в пределах каждого раздела и подраздела. Номер пункта включает номер раздела и порядковый номер подраздела или пункта, разделенные точкой, например: 1.1, 1.2 или 1.1.1, 1.1.2 и т.д.</w:t>
+      </w:r>
+    </w:p>
+    <w:p>
+      <w:pPr>
+        <w:spacing w:after="0" w:line="240" w:lineRule="auto"/>
+        <w:jc w:val="both"/>
+        <w:rPr>
+          <w:rFonts w:ascii="Times New Roman" w:hAnsi="Times New Roman" w:cs="Times New Roman"/>
+          <w:sz w:val="28"/>
+          <w:szCs w:val="28"/>
+        </w:rPr>
+      </w:pPr>
+      <w:r>
+        <w:rPr>
+          <w:rFonts w:ascii="Times New Roman" w:hAnsi="Times New Roman" w:cs="Times New Roman"/>
+          <w:sz w:val="28"/>
+          <w:szCs w:val="28"/>
+        </w:rPr>
+        <w:t>Номер подпункта включает номер раздела, подраздела, пункта и порядковый номер подпункта, разделенные точкой, например: 1.1.1.1, 1.1.1.2 и т.д.</w:t>
       </w:r>
     </w:p>
     <w:p>
@@ -2148,25 +2049,7 @@
           <w:sz w:val="28"/>
           <w:szCs w:val="28"/>
         </w:rPr>
-        <w:t>Выводы к таблице (</w:t>
-      </w:r>
-      <w:proofErr w:type="spellStart"/>
-      <w:r>
-        <w:rPr>
-          <w:rFonts w:ascii="Times New Roman" w:hAnsi="Times New Roman" w:cs="Times New Roman"/>
-          <w:sz w:val="28"/>
-          <w:szCs w:val="28"/>
-        </w:rPr>
-        <w:t>подтабличные</w:t>
-      </w:r>
-      <w:proofErr w:type="spellEnd"/>
-      <w:r>
-        <w:rPr>
-          <w:rFonts w:ascii="Times New Roman" w:hAnsi="Times New Roman" w:cs="Times New Roman"/>
-          <w:sz w:val="28"/>
-          <w:szCs w:val="28"/>
-        </w:rPr>
-        <w:t xml:space="preserve"> примечания) размещают непосредственно под таблицей в виде: </w:t>
+        <w:t xml:space="preserve">Выводы к таблице (подтабличные примечания) размещают непосредственно под таблицей в виде: </w:t>
       </w:r>
     </w:p>
     <w:p>
@@ -2312,27 +2195,7 @@
           <w:szCs w:val="28"/>
           <w:lang w:eastAsia="ru-RU"/>
         </w:rPr>
-        <w:t xml:space="preserve">Иллюстрации обозначают словом «Рисунок» и нумеруют арабскими цифрами в пределах раздела. Номер рисунка состоит из номера раздела и порядкового номера рисунка, разделенных точкой, </w:t>
-      </w:r>
-      <w:proofErr w:type="gramStart"/>
-      <w:r>
-        <w:rPr>
-          <w:rFonts w:ascii="Times New Roman" w:eastAsia="Times New Roman" w:hAnsi="Times New Roman" w:cs="Times New Roman"/>
-          <w:sz w:val="28"/>
-          <w:szCs w:val="28"/>
-          <w:lang w:eastAsia="ru-RU"/>
-        </w:rPr>
-        <w:t>например</w:t>
-      </w:r>
-      <w:proofErr w:type="gramEnd"/>
-      <w:r>
-        <w:rPr>
-          <w:rFonts w:ascii="Times New Roman" w:eastAsia="Times New Roman" w:hAnsi="Times New Roman" w:cs="Times New Roman"/>
-          <w:sz w:val="28"/>
-          <w:szCs w:val="28"/>
-          <w:lang w:eastAsia="ru-RU"/>
-        </w:rPr>
-        <w:t>: Рисунок 1.3. (третий рисунок первого раздела).</w:t>
+        <w:t>Иллюстрации обозначают словом «Рисунок» и нумеруют арабскими цифрами в пределах раздела. Номер рисунка состоит из номера раздела и порядкового номера рисунка, разделенных точкой, например: Рисунок 1.3. (третий рисунок первого раздела).</w:t>
       </w:r>
     </w:p>
     <w:p>
@@ -2368,7 +2231,6 @@
           <w:lang w:eastAsia="ru-RU"/>
         </w:rPr>
       </w:pPr>
-      <w:proofErr w:type="gramStart"/>
       <w:r>
         <w:rPr>
           <w:rFonts w:ascii="Times New Roman" w:eastAsia="Times New Roman" w:hAnsi="Times New Roman" w:cs="Times New Roman"/>
@@ -2395,17 +2257,7 @@
           <w:lang w:eastAsia="ru-RU"/>
         </w:rPr>
         <w:br/>
-        <w:t>Заключение</w:t>
-      </w:r>
-      <w:proofErr w:type="gramEnd"/>
-      <w:r>
-        <w:rPr>
-          <w:rFonts w:ascii="Times New Roman" w:eastAsia="Times New Roman" w:hAnsi="Times New Roman" w:cs="Times New Roman"/>
-          <w:sz w:val="28"/>
-          <w:szCs w:val="28"/>
-          <w:lang w:eastAsia="ru-RU"/>
-        </w:rPr>
-        <w:t xml:space="preserve"> содержит:</w:t>
+        <w:t>Заключение содержит:</w:t>
       </w:r>
       <w:r>
         <w:rPr>
@@ -3166,152 +3018,26 @@
           <w:sz w:val="28"/>
           <w:szCs w:val="28"/>
         </w:rPr>
-        <w:t xml:space="preserve">Для подготовки к защите целесообразно подготовить тезисы своего доклада. Работу над тезисами следует </w:t>
-      </w:r>
-      <w:proofErr w:type="spellStart"/>
-      <w:r>
-        <w:rPr>
-          <w:rFonts w:ascii="Times New Roman" w:hAnsi="Times New Roman" w:cs="Times New Roman"/>
-          <w:sz w:val="28"/>
-          <w:szCs w:val="28"/>
-        </w:rPr>
-        <w:t>на¬чинать</w:t>
-      </w:r>
-      <w:proofErr w:type="spellEnd"/>
-      <w:r>
-        <w:rPr>
-          <w:rFonts w:ascii="Times New Roman" w:hAnsi="Times New Roman" w:cs="Times New Roman"/>
-          <w:sz w:val="28"/>
-          <w:szCs w:val="28"/>
-        </w:rPr>
-        <w:t xml:space="preserve"> сразу же после представления работы в учебную часть и продолжать после ознакомления с отзывом и </w:t>
-      </w:r>
-      <w:proofErr w:type="spellStart"/>
-      <w:r>
-        <w:rPr>
-          <w:rFonts w:ascii="Times New Roman" w:hAnsi="Times New Roman" w:cs="Times New Roman"/>
-          <w:sz w:val="28"/>
-          <w:szCs w:val="28"/>
-        </w:rPr>
-        <w:t>ре¬цензией</w:t>
-      </w:r>
-      <w:proofErr w:type="spellEnd"/>
-      <w:r>
-        <w:rPr>
-          <w:rFonts w:ascii="Times New Roman" w:hAnsi="Times New Roman" w:cs="Times New Roman"/>
-          <w:sz w:val="28"/>
-          <w:szCs w:val="28"/>
-        </w:rPr>
-        <w:t>.</w:t>
-      </w:r>
-    </w:p>
-    <w:p>
-      <w:pPr>
-        <w:spacing w:after="0" w:line="240" w:lineRule="auto"/>
-        <w:jc w:val="both"/>
-        <w:rPr>
-          <w:rFonts w:ascii="Times New Roman" w:hAnsi="Times New Roman" w:cs="Times New Roman"/>
-          <w:sz w:val="28"/>
-          <w:szCs w:val="28"/>
-        </w:rPr>
-      </w:pPr>
-      <w:r>
-        <w:rPr>
-          <w:rFonts w:ascii="Times New Roman" w:hAnsi="Times New Roman" w:cs="Times New Roman"/>
-          <w:sz w:val="28"/>
-          <w:szCs w:val="28"/>
-        </w:rPr>
-        <w:t xml:space="preserve">В тексте выступления обучающейся должен обосновать актуальность выбранной темы, произвести обзор </w:t>
-      </w:r>
-      <w:proofErr w:type="spellStart"/>
-      <w:r>
-        <w:rPr>
-          <w:rFonts w:ascii="Times New Roman" w:hAnsi="Times New Roman" w:cs="Times New Roman"/>
-          <w:sz w:val="28"/>
-          <w:szCs w:val="28"/>
-        </w:rPr>
-        <w:t>дру¬гих</w:t>
-      </w:r>
-      <w:proofErr w:type="spellEnd"/>
-      <w:r>
-        <w:rPr>
-          <w:rFonts w:ascii="Times New Roman" w:hAnsi="Times New Roman" w:cs="Times New Roman"/>
-          <w:sz w:val="28"/>
-          <w:szCs w:val="28"/>
-        </w:rPr>
-        <w:t xml:space="preserve"> научных работ по избранной им теме (проблеме), </w:t>
-      </w:r>
-      <w:proofErr w:type="spellStart"/>
-      <w:r>
-        <w:rPr>
-          <w:rFonts w:ascii="Times New Roman" w:hAnsi="Times New Roman" w:cs="Times New Roman"/>
-          <w:sz w:val="28"/>
-          <w:szCs w:val="28"/>
-        </w:rPr>
-        <w:t>пока¬зать</w:t>
-      </w:r>
-      <w:proofErr w:type="spellEnd"/>
-      <w:r>
-        <w:rPr>
-          <w:rFonts w:ascii="Times New Roman" w:hAnsi="Times New Roman" w:cs="Times New Roman"/>
-          <w:sz w:val="28"/>
-          <w:szCs w:val="28"/>
-        </w:rPr>
-        <w:t xml:space="preserve"> новизну и практическую значимость </w:t>
-      </w:r>
-      <w:proofErr w:type="spellStart"/>
-      <w:r>
-        <w:rPr>
-          <w:rFonts w:ascii="Times New Roman" w:hAnsi="Times New Roman" w:cs="Times New Roman"/>
-          <w:sz w:val="28"/>
-          <w:szCs w:val="28"/>
-        </w:rPr>
-        <w:t>исследо¬вания</w:t>
-      </w:r>
-      <w:proofErr w:type="spellEnd"/>
-      <w:r>
-        <w:rPr>
-          <w:rFonts w:ascii="Times New Roman" w:hAnsi="Times New Roman" w:cs="Times New Roman"/>
-          <w:sz w:val="28"/>
-          <w:szCs w:val="28"/>
-        </w:rPr>
-        <w:t>, дать краткий обзор глав выпускной квалификационной (</w:t>
-      </w:r>
-      <w:proofErr w:type="spellStart"/>
-      <w:r>
-        <w:rPr>
-          <w:rFonts w:ascii="Times New Roman" w:hAnsi="Times New Roman" w:cs="Times New Roman"/>
-          <w:sz w:val="28"/>
-          <w:szCs w:val="28"/>
-        </w:rPr>
-        <w:t>диплом¬ной</w:t>
-      </w:r>
-      <w:proofErr w:type="spellEnd"/>
-      <w:r>
-        <w:rPr>
-          <w:rFonts w:ascii="Times New Roman" w:hAnsi="Times New Roman" w:cs="Times New Roman"/>
-          <w:sz w:val="28"/>
-          <w:szCs w:val="28"/>
-        </w:rPr>
-        <w:t xml:space="preserve">) работы и, самое главное, представить полученные в процессе работы результаты, которые не должны </w:t>
-      </w:r>
-      <w:proofErr w:type="spellStart"/>
-      <w:r>
-        <w:rPr>
-          <w:rFonts w:ascii="Times New Roman" w:hAnsi="Times New Roman" w:cs="Times New Roman"/>
-          <w:sz w:val="28"/>
-          <w:szCs w:val="28"/>
-        </w:rPr>
-        <w:t>расходить¬ся</w:t>
-      </w:r>
-      <w:proofErr w:type="spellEnd"/>
-      <w:r>
-        <w:rPr>
-          <w:rFonts w:ascii="Times New Roman" w:hAnsi="Times New Roman" w:cs="Times New Roman"/>
-          <w:sz w:val="28"/>
-          <w:szCs w:val="28"/>
-        </w:rPr>
-        <w:t xml:space="preserve"> с поставленной целью. </w:t>
+        <w:t>Для подготовки к защите целесообразно подготовить тезисы своего доклада. Работу над тезисами следует на¬чинать сразу же после представления работы в учебную часть и продолжать после ознакомления с отзывом и ре¬цензией.</w:t>
+      </w:r>
+    </w:p>
+    <w:p>
+      <w:pPr>
+        <w:spacing w:after="0" w:line="240" w:lineRule="auto"/>
+        <w:jc w:val="both"/>
+        <w:rPr>
+          <w:rFonts w:ascii="Times New Roman" w:hAnsi="Times New Roman" w:cs="Times New Roman"/>
+          <w:sz w:val="28"/>
+          <w:szCs w:val="28"/>
+        </w:rPr>
+      </w:pPr>
+      <w:r>
+        <w:rPr>
+          <w:rFonts w:ascii="Times New Roman" w:hAnsi="Times New Roman" w:cs="Times New Roman"/>
+          <w:sz w:val="28"/>
+          <w:szCs w:val="28"/>
+        </w:rPr>
+        <w:t xml:space="preserve">В тексте выступления обучающейся должен обосновать актуальность выбранной темы, произвести обзор дру¬гих научных работ по избранной им теме (проблеме), пока¬зать новизну и практическую значимость исследо¬вания, дать краткий обзор глав выпускной квалификационной (диплом¬ной) работы и, самое главное, представить полученные в процессе работы результаты, которые не должны расходить¬ся с поставленной целью. </w:t>
       </w:r>
     </w:p>
     <w:p>
@@ -3331,171 +3057,45 @@
           <w:szCs w:val="28"/>
         </w:rPr>
         <w:lastRenderedPageBreak/>
-        <w:t xml:space="preserve">Текст выступления должен быть </w:t>
-      </w:r>
-      <w:proofErr w:type="spellStart"/>
-      <w:r>
-        <w:rPr>
-          <w:rFonts w:ascii="Times New Roman" w:hAnsi="Times New Roman" w:cs="Times New Roman"/>
-          <w:sz w:val="28"/>
-          <w:szCs w:val="28"/>
-        </w:rPr>
-        <w:t>максималь¬но</w:t>
-      </w:r>
-      <w:proofErr w:type="spellEnd"/>
-      <w:r>
-        <w:rPr>
-          <w:rFonts w:ascii="Times New Roman" w:hAnsi="Times New Roman" w:cs="Times New Roman"/>
-          <w:sz w:val="28"/>
-          <w:szCs w:val="28"/>
-        </w:rPr>
-        <w:t xml:space="preserve"> приближен к тексту выпускной квалификационной (дипломной) </w:t>
-      </w:r>
-      <w:proofErr w:type="spellStart"/>
-      <w:r>
-        <w:rPr>
-          <w:rFonts w:ascii="Times New Roman" w:hAnsi="Times New Roman" w:cs="Times New Roman"/>
-          <w:sz w:val="28"/>
-          <w:szCs w:val="28"/>
-        </w:rPr>
-        <w:t>ра¬боты</w:t>
-      </w:r>
-      <w:proofErr w:type="spellEnd"/>
-      <w:r>
-        <w:rPr>
-          <w:rFonts w:ascii="Times New Roman" w:hAnsi="Times New Roman" w:cs="Times New Roman"/>
-          <w:sz w:val="28"/>
-          <w:szCs w:val="28"/>
-        </w:rPr>
-        <w:t xml:space="preserve">, поэтому основу выступления составляют введение и заключение, которые используются в выступлении </w:t>
-      </w:r>
-      <w:proofErr w:type="spellStart"/>
-      <w:r>
-        <w:rPr>
-          <w:rFonts w:ascii="Times New Roman" w:hAnsi="Times New Roman" w:cs="Times New Roman"/>
-          <w:sz w:val="28"/>
-          <w:szCs w:val="28"/>
-        </w:rPr>
-        <w:t>практиче¬ски</w:t>
-      </w:r>
-      <w:proofErr w:type="spellEnd"/>
-      <w:r>
-        <w:rPr>
-          <w:rFonts w:ascii="Times New Roman" w:hAnsi="Times New Roman" w:cs="Times New Roman"/>
-          <w:sz w:val="28"/>
-          <w:szCs w:val="28"/>
-        </w:rPr>
-        <w:t xml:space="preserve"> полностью. Также практически полностью используются выводы в конце разделов.</w:t>
-      </w:r>
-    </w:p>
-    <w:p>
-      <w:pPr>
-        <w:spacing w:after="0" w:line="240" w:lineRule="auto"/>
-        <w:jc w:val="both"/>
-        <w:rPr>
-          <w:rFonts w:ascii="Times New Roman" w:hAnsi="Times New Roman" w:cs="Times New Roman"/>
-          <w:sz w:val="28"/>
-          <w:szCs w:val="28"/>
-        </w:rPr>
-      </w:pPr>
-      <w:r>
-        <w:rPr>
-          <w:rFonts w:ascii="Times New Roman" w:hAnsi="Times New Roman" w:cs="Times New Roman"/>
-          <w:sz w:val="28"/>
-          <w:szCs w:val="28"/>
-        </w:rPr>
-        <w:t xml:space="preserve">В выступлении должны быть использованы только те графики, диаграммы и схемы, которые приведены в выпускной квалификационной (дипломной) работе. Использование в выступлении данных, не использованных в </w:t>
-      </w:r>
-      <w:proofErr w:type="spellStart"/>
-      <w:r>
-        <w:rPr>
-          <w:rFonts w:ascii="Times New Roman" w:hAnsi="Times New Roman" w:cs="Times New Roman"/>
-          <w:sz w:val="28"/>
-          <w:szCs w:val="28"/>
-        </w:rPr>
-        <w:t>квалификацион¬ной</w:t>
-      </w:r>
-      <w:proofErr w:type="spellEnd"/>
-      <w:r>
-        <w:rPr>
-          <w:rFonts w:ascii="Times New Roman" w:hAnsi="Times New Roman" w:cs="Times New Roman"/>
-          <w:sz w:val="28"/>
-          <w:szCs w:val="28"/>
-        </w:rPr>
-        <w:t xml:space="preserve"> (дипломной) работе, недопустимо.</w:t>
-      </w:r>
-    </w:p>
-    <w:p>
-      <w:pPr>
-        <w:spacing w:after="0" w:line="240" w:lineRule="auto"/>
-        <w:jc w:val="both"/>
-        <w:rPr>
-          <w:rFonts w:ascii="Times New Roman" w:hAnsi="Times New Roman" w:cs="Times New Roman"/>
-          <w:sz w:val="28"/>
-          <w:szCs w:val="28"/>
-        </w:rPr>
-      </w:pPr>
-      <w:r>
-        <w:rPr>
-          <w:rFonts w:ascii="Times New Roman" w:hAnsi="Times New Roman" w:cs="Times New Roman"/>
-          <w:sz w:val="28"/>
-          <w:szCs w:val="28"/>
-        </w:rPr>
-        <w:t xml:space="preserve">Обучающийся должен не </w:t>
-      </w:r>
-      <w:proofErr w:type="spellStart"/>
-      <w:r>
-        <w:rPr>
-          <w:rFonts w:ascii="Times New Roman" w:hAnsi="Times New Roman" w:cs="Times New Roman"/>
-          <w:sz w:val="28"/>
-          <w:szCs w:val="28"/>
-        </w:rPr>
-        <w:t>изла¬гать</w:t>
-      </w:r>
-      <w:proofErr w:type="spellEnd"/>
-      <w:r>
-        <w:rPr>
-          <w:rFonts w:ascii="Times New Roman" w:hAnsi="Times New Roman" w:cs="Times New Roman"/>
-          <w:sz w:val="28"/>
-          <w:szCs w:val="28"/>
-        </w:rPr>
-        <w:t xml:space="preserve">, а защищать свои предложения. Предпочтительнее излагать не </w:t>
-      </w:r>
-      <w:proofErr w:type="spellStart"/>
-      <w:r>
-        <w:rPr>
-          <w:rFonts w:ascii="Times New Roman" w:hAnsi="Times New Roman" w:cs="Times New Roman"/>
-          <w:sz w:val="28"/>
-          <w:szCs w:val="28"/>
-        </w:rPr>
-        <w:t>со¬держание</w:t>
-      </w:r>
-      <w:proofErr w:type="spellEnd"/>
-      <w:r>
-        <w:rPr>
-          <w:rFonts w:ascii="Times New Roman" w:hAnsi="Times New Roman" w:cs="Times New Roman"/>
-          <w:sz w:val="28"/>
-          <w:szCs w:val="28"/>
-        </w:rPr>
-        <w:t xml:space="preserve"> работы по разделам (вопросам), а логику </w:t>
-      </w:r>
-      <w:proofErr w:type="spellStart"/>
-      <w:r>
-        <w:rPr>
-          <w:rFonts w:ascii="Times New Roman" w:hAnsi="Times New Roman" w:cs="Times New Roman"/>
-          <w:sz w:val="28"/>
-          <w:szCs w:val="28"/>
-        </w:rPr>
-        <w:t>полу¬чения</w:t>
-      </w:r>
-      <w:proofErr w:type="spellEnd"/>
-      <w:r>
-        <w:rPr>
-          <w:rFonts w:ascii="Times New Roman" w:hAnsi="Times New Roman" w:cs="Times New Roman"/>
-          <w:sz w:val="28"/>
-          <w:szCs w:val="28"/>
-        </w:rPr>
-        <w:t xml:space="preserve"> самых значимых результатов.</w:t>
+        <w:t>Текст выступления должен быть максималь¬но приближен к тексту выпускной квалификационной (дипломной) ра¬боты, поэтому основу выступления составляют введение и заключение, которые используются в выступлении практиче¬ски полностью. Также практически полностью используются выводы в конце разделов.</w:t>
+      </w:r>
+    </w:p>
+    <w:p>
+      <w:pPr>
+        <w:spacing w:after="0" w:line="240" w:lineRule="auto"/>
+        <w:jc w:val="both"/>
+        <w:rPr>
+          <w:rFonts w:ascii="Times New Roman" w:hAnsi="Times New Roman" w:cs="Times New Roman"/>
+          <w:sz w:val="28"/>
+          <w:szCs w:val="28"/>
+        </w:rPr>
+      </w:pPr>
+      <w:r>
+        <w:rPr>
+          <w:rFonts w:ascii="Times New Roman" w:hAnsi="Times New Roman" w:cs="Times New Roman"/>
+          <w:sz w:val="28"/>
+          <w:szCs w:val="28"/>
+        </w:rPr>
+        <w:t>В выступлении должны быть использованы только те графики, диаграммы и схемы, которые приведены в выпускной квалификационной (дипломной) работе. Использование в выступлении данных, не использованных в квалификацион¬ной (дипломной) работе, недопустимо.</w:t>
+      </w:r>
+    </w:p>
+    <w:p>
+      <w:pPr>
+        <w:spacing w:after="0" w:line="240" w:lineRule="auto"/>
+        <w:jc w:val="both"/>
+        <w:rPr>
+          <w:rFonts w:ascii="Times New Roman" w:hAnsi="Times New Roman" w:cs="Times New Roman"/>
+          <w:sz w:val="28"/>
+          <w:szCs w:val="28"/>
+        </w:rPr>
+      </w:pPr>
+      <w:r>
+        <w:rPr>
+          <w:rFonts w:ascii="Times New Roman" w:hAnsi="Times New Roman" w:cs="Times New Roman"/>
+          <w:sz w:val="28"/>
+          <w:szCs w:val="28"/>
+        </w:rPr>
+        <w:t>Обучающийся должен не изла¬гать, а защищать свои предложения. Предпочтительнее излагать не со¬держание работы по разделам (вопросам), а логику полу¬чения самых значимых результатов.</w:t>
       </w:r>
     </w:p>
     <w:p>
@@ -3516,49 +3116,7 @@
           <w:sz w:val="28"/>
           <w:szCs w:val="28"/>
         </w:rPr>
-        <w:t xml:space="preserve">Структуру текста выступления при защите выпускной </w:t>
-      </w:r>
-      <w:proofErr w:type="spellStart"/>
-      <w:proofErr w:type="gramStart"/>
-      <w:r>
-        <w:rPr>
-          <w:rFonts w:ascii="Times New Roman" w:hAnsi="Times New Roman" w:cs="Times New Roman"/>
-          <w:color w:val="00B050"/>
-          <w:sz w:val="28"/>
-          <w:szCs w:val="28"/>
-        </w:rPr>
-        <w:t>квалификаци-онной</w:t>
-      </w:r>
-      <w:proofErr w:type="spellEnd"/>
-      <w:proofErr w:type="gramEnd"/>
-      <w:r>
-        <w:rPr>
-          <w:rFonts w:ascii="Times New Roman" w:hAnsi="Times New Roman" w:cs="Times New Roman"/>
-          <w:color w:val="00B050"/>
-          <w:sz w:val="28"/>
-          <w:szCs w:val="28"/>
-        </w:rPr>
-        <w:t xml:space="preserve"> (дипломной) работы можно представить в виде </w:t>
-      </w:r>
-      <w:proofErr w:type="spellStart"/>
-      <w:r>
-        <w:rPr>
-          <w:rFonts w:ascii="Times New Roman" w:hAnsi="Times New Roman" w:cs="Times New Roman"/>
-          <w:color w:val="00B050"/>
-          <w:sz w:val="28"/>
-          <w:szCs w:val="28"/>
-        </w:rPr>
-        <w:t>сле¬дующих</w:t>
-      </w:r>
-      <w:proofErr w:type="spellEnd"/>
-      <w:r>
-        <w:rPr>
-          <w:rFonts w:ascii="Times New Roman" w:hAnsi="Times New Roman" w:cs="Times New Roman"/>
-          <w:color w:val="00B050"/>
-          <w:sz w:val="28"/>
-          <w:szCs w:val="28"/>
-        </w:rPr>
-        <w:t xml:space="preserve"> последовательных элементов текста: </w:t>
+        <w:t xml:space="preserve">Структуру текста выступления при защите выпускной квалификаци-онной (дипломной) работы можно представить в виде сле¬дующих последовательных элементов текста: </w:t>
       </w:r>
     </w:p>
     <w:p>
@@ -3713,27 +3271,7 @@
           <w:szCs w:val="28"/>
         </w:rPr>
         <w:tab/>
-        <w:t xml:space="preserve">содержание теоретических вопросов и результатов </w:t>
-      </w:r>
-      <w:proofErr w:type="spellStart"/>
-      <w:r>
-        <w:rPr>
-          <w:rFonts w:ascii="Times New Roman" w:hAnsi="Times New Roman" w:cs="Times New Roman"/>
-          <w:color w:val="00B050"/>
-          <w:sz w:val="28"/>
-          <w:szCs w:val="28"/>
-        </w:rPr>
-        <w:t>про¬веденного</w:t>
-      </w:r>
-      <w:proofErr w:type="spellEnd"/>
-      <w:r>
-        <w:rPr>
-          <w:rFonts w:ascii="Times New Roman" w:hAnsi="Times New Roman" w:cs="Times New Roman"/>
-          <w:color w:val="00B050"/>
-          <w:sz w:val="28"/>
-          <w:szCs w:val="28"/>
-        </w:rPr>
-        <w:t xml:space="preserve"> анализа;  </w:t>
+        <w:t xml:space="preserve">содержание теоретических вопросов и результатов про¬веденного анализа;  </w:t>
       </w:r>
     </w:p>
     <w:p>
@@ -3847,19 +3385,20 @@
           <w:szCs w:val="28"/>
         </w:rPr>
         <w:tab/>
-        <w:t xml:space="preserve">повторять </w:t>
-      </w:r>
-      <w:proofErr w:type="spellStart"/>
-      <w:r>
+        <w:t xml:space="preserve">повторять существи¬тельные, избегать местоимений; </w:t>
+      </w:r>
+    </w:p>
+    <w:p>
+      <w:pPr>
+        <w:spacing w:after="0" w:line="240" w:lineRule="auto"/>
+        <w:jc w:val="both"/>
         <w:rPr>
           <w:rFonts w:ascii="Times New Roman" w:hAnsi="Times New Roman" w:cs="Times New Roman"/>
           <w:color w:val="00B050"/>
           <w:sz w:val="28"/>
           <w:szCs w:val="28"/>
         </w:rPr>
-        <w:t>существи¬тельные</w:t>
-      </w:r>
-      <w:proofErr w:type="spellEnd"/>
+      </w:pPr>
       <w:r>
         <w:rPr>
           <w:rFonts w:ascii="Times New Roman" w:hAnsi="Times New Roman" w:cs="Times New Roman"/>
@@ -3867,29 +3406,30 @@
           <w:sz w:val="28"/>
           <w:szCs w:val="28"/>
         </w:rPr>
-        <w:t xml:space="preserve">, избегать местоимений; </w:t>
-      </w:r>
-    </w:p>
-    <w:p>
-      <w:pPr>
-        <w:spacing w:after="0" w:line="240" w:lineRule="auto"/>
-        <w:jc w:val="both"/>
+        <w:t>•</w:t>
+      </w:r>
+      <w:r>
         <w:rPr>
           <w:rFonts w:ascii="Times New Roman" w:hAnsi="Times New Roman" w:cs="Times New Roman"/>
           <w:color w:val="00B050"/>
           <w:sz w:val="28"/>
           <w:szCs w:val="28"/>
         </w:rPr>
-      </w:pPr>
-      <w:r>
+        <w:tab/>
+        <w:t xml:space="preserve">записывать цифры, от¬деляя каждые три знака с правой стороны точкой (что бы не пришлось считать нули). </w:t>
+      </w:r>
+    </w:p>
+    <w:p>
+      <w:pPr>
+        <w:spacing w:after="0" w:line="240" w:lineRule="auto"/>
+        <w:jc w:val="both"/>
         <w:rPr>
           <w:rFonts w:ascii="Times New Roman" w:hAnsi="Times New Roman" w:cs="Times New Roman"/>
           <w:color w:val="00B050"/>
           <w:sz w:val="28"/>
           <w:szCs w:val="28"/>
         </w:rPr>
-        <w:t>•</w:t>
-      </w:r>
+      </w:pPr>
       <w:r>
         <w:rPr>
           <w:rFonts w:ascii="Times New Roman" w:hAnsi="Times New Roman" w:cs="Times New Roman"/>
@@ -3897,20 +3437,20 @@
           <w:sz w:val="28"/>
           <w:szCs w:val="28"/>
         </w:rPr>
-        <w:tab/>
-        <w:t xml:space="preserve">записывать цифры, </w:t>
-      </w:r>
-      <w:proofErr w:type="spellStart"/>
-      <w:r>
+        <w:t>Необходимо подготовить иллюстра¬тивный материал для проведения доклада без обращения к конспекту. Иллюстрации должны, во-первых, от-ражать Ваши основные результаты, достигнутые в ра¬боте, и, во-вторых, быть согласованы с докладом.</w:t>
+      </w:r>
+    </w:p>
+    <w:p>
+      <w:pPr>
+        <w:spacing w:after="0" w:line="240" w:lineRule="auto"/>
+        <w:jc w:val="both"/>
         <w:rPr>
           <w:rFonts w:ascii="Times New Roman" w:hAnsi="Times New Roman" w:cs="Times New Roman"/>
           <w:color w:val="00B050"/>
           <w:sz w:val="28"/>
           <w:szCs w:val="28"/>
         </w:rPr>
-        <w:t>от¬деляя</w:t>
-      </w:r>
-      <w:proofErr w:type="spellEnd"/>
+      </w:pPr>
       <w:r>
         <w:rPr>
           <w:rFonts w:ascii="Times New Roman" w:hAnsi="Times New Roman" w:cs="Times New Roman"/>
@@ -3918,140 +3458,7 @@
           <w:sz w:val="28"/>
           <w:szCs w:val="28"/>
         </w:rPr>
-        <w:t xml:space="preserve"> каждые три знака с правой стороны точкой (что бы не пришлось считать нули). </w:t>
-      </w:r>
-    </w:p>
-    <w:p>
-      <w:pPr>
-        <w:spacing w:after="0" w:line="240" w:lineRule="auto"/>
-        <w:jc w:val="both"/>
-        <w:rPr>
-          <w:rFonts w:ascii="Times New Roman" w:hAnsi="Times New Roman" w:cs="Times New Roman"/>
-          <w:color w:val="00B050"/>
-          <w:sz w:val="28"/>
-          <w:szCs w:val="28"/>
-        </w:rPr>
-      </w:pPr>
-      <w:r>
-        <w:rPr>
-          <w:rFonts w:ascii="Times New Roman" w:hAnsi="Times New Roman" w:cs="Times New Roman"/>
-          <w:color w:val="00B050"/>
-          <w:sz w:val="28"/>
-          <w:szCs w:val="28"/>
-        </w:rPr>
-        <w:t xml:space="preserve">Необходимо подготовить </w:t>
-      </w:r>
-      <w:proofErr w:type="spellStart"/>
-      <w:r>
-        <w:rPr>
-          <w:rFonts w:ascii="Times New Roman" w:hAnsi="Times New Roman" w:cs="Times New Roman"/>
-          <w:color w:val="00B050"/>
-          <w:sz w:val="28"/>
-          <w:szCs w:val="28"/>
-        </w:rPr>
-        <w:t>иллюстра¬тивный</w:t>
-      </w:r>
-      <w:proofErr w:type="spellEnd"/>
-      <w:r>
-        <w:rPr>
-          <w:rFonts w:ascii="Times New Roman" w:hAnsi="Times New Roman" w:cs="Times New Roman"/>
-          <w:color w:val="00B050"/>
-          <w:sz w:val="28"/>
-          <w:szCs w:val="28"/>
-        </w:rPr>
-        <w:t xml:space="preserve"> материал для проведения доклада без обращения к конспекту. Иллюстрации должны, во-первых, </w:t>
-      </w:r>
-      <w:proofErr w:type="gramStart"/>
-      <w:r>
-        <w:rPr>
-          <w:rFonts w:ascii="Times New Roman" w:hAnsi="Times New Roman" w:cs="Times New Roman"/>
-          <w:color w:val="00B050"/>
-          <w:sz w:val="28"/>
-          <w:szCs w:val="28"/>
-        </w:rPr>
-        <w:t>от-</w:t>
-      </w:r>
-      <w:proofErr w:type="spellStart"/>
-      <w:r>
-        <w:rPr>
-          <w:rFonts w:ascii="Times New Roman" w:hAnsi="Times New Roman" w:cs="Times New Roman"/>
-          <w:color w:val="00B050"/>
-          <w:sz w:val="28"/>
-          <w:szCs w:val="28"/>
-        </w:rPr>
-        <w:t>ражать</w:t>
-      </w:r>
-      <w:proofErr w:type="spellEnd"/>
-      <w:proofErr w:type="gramEnd"/>
-      <w:r>
-        <w:rPr>
-          <w:rFonts w:ascii="Times New Roman" w:hAnsi="Times New Roman" w:cs="Times New Roman"/>
-          <w:color w:val="00B050"/>
-          <w:sz w:val="28"/>
-          <w:szCs w:val="28"/>
-        </w:rPr>
-        <w:t xml:space="preserve"> Ваши основные результаты, достигнутые в </w:t>
-      </w:r>
-      <w:proofErr w:type="spellStart"/>
-      <w:r>
-        <w:rPr>
-          <w:rFonts w:ascii="Times New Roman" w:hAnsi="Times New Roman" w:cs="Times New Roman"/>
-          <w:color w:val="00B050"/>
-          <w:sz w:val="28"/>
-          <w:szCs w:val="28"/>
-        </w:rPr>
-        <w:t>ра¬боте</w:t>
-      </w:r>
-      <w:proofErr w:type="spellEnd"/>
-      <w:r>
-        <w:rPr>
-          <w:rFonts w:ascii="Times New Roman" w:hAnsi="Times New Roman" w:cs="Times New Roman"/>
-          <w:color w:val="00B050"/>
-          <w:sz w:val="28"/>
-          <w:szCs w:val="28"/>
-        </w:rPr>
-        <w:t>, и, во-вторых, быть согласованы с докладом.</w:t>
-      </w:r>
-    </w:p>
-    <w:p>
-      <w:pPr>
-        <w:spacing w:after="0" w:line="240" w:lineRule="auto"/>
-        <w:jc w:val="both"/>
-        <w:rPr>
-          <w:rFonts w:ascii="Times New Roman" w:hAnsi="Times New Roman" w:cs="Times New Roman"/>
-          <w:color w:val="00B050"/>
-          <w:sz w:val="28"/>
-          <w:szCs w:val="28"/>
-        </w:rPr>
-      </w:pPr>
-      <w:r>
-        <w:rPr>
-          <w:rFonts w:ascii="Times New Roman" w:hAnsi="Times New Roman" w:cs="Times New Roman"/>
-          <w:color w:val="00B050"/>
-          <w:sz w:val="28"/>
-          <w:szCs w:val="28"/>
-        </w:rPr>
-        <w:t xml:space="preserve">Рекомендуется с помощью иллюстративного </w:t>
-      </w:r>
-      <w:proofErr w:type="spellStart"/>
-      <w:r>
-        <w:rPr>
-          <w:rFonts w:ascii="Times New Roman" w:hAnsi="Times New Roman" w:cs="Times New Roman"/>
-          <w:color w:val="00B050"/>
-          <w:sz w:val="28"/>
-          <w:szCs w:val="28"/>
-        </w:rPr>
-        <w:t>мате¬риала</w:t>
-      </w:r>
-      <w:proofErr w:type="spellEnd"/>
-      <w:r>
-        <w:rPr>
-          <w:rFonts w:ascii="Times New Roman" w:hAnsi="Times New Roman" w:cs="Times New Roman"/>
-          <w:color w:val="00B050"/>
-          <w:sz w:val="28"/>
-          <w:szCs w:val="28"/>
-        </w:rPr>
-        <w:t xml:space="preserve"> показать структурно-логическую схему работы, отражающую ее замысел. </w:t>
+        <w:t xml:space="preserve">Рекомендуется с помощью иллюстративного мате¬риала показать структурно-логическую схему работы, отражающую ее замысел. </w:t>
       </w:r>
     </w:p>
     <w:p>
@@ -4193,25 +3600,7 @@
           <w:szCs w:val="28"/>
         </w:rPr>
         <w:lastRenderedPageBreak/>
-        <w:t xml:space="preserve">Подготовленный иллюстративный материал </w:t>
-      </w:r>
-      <w:proofErr w:type="spellStart"/>
-      <w:r>
-        <w:rPr>
-          <w:rFonts w:ascii="Times New Roman" w:hAnsi="Times New Roman" w:cs="Times New Roman"/>
-          <w:sz w:val="28"/>
-          <w:szCs w:val="28"/>
-        </w:rPr>
-        <w:t>оформ¬ляют</w:t>
-      </w:r>
-      <w:proofErr w:type="spellEnd"/>
-      <w:r>
-        <w:rPr>
-          <w:rFonts w:ascii="Times New Roman" w:hAnsi="Times New Roman" w:cs="Times New Roman"/>
-          <w:sz w:val="28"/>
-          <w:szCs w:val="28"/>
-        </w:rPr>
-        <w:t xml:space="preserve"> в виде плакатов или слайдов, или системы компьютерной презентации (КП). Для компьютерной презентации с использованием мультимедиа проектора, позволяющего проецировать на экран компьютерное изображение.</w:t>
+        <w:t>Подготовленный иллюстративный материал оформ¬ляют в виде плакатов или слайдов, или системы компьютерной презентации (КП). Для компьютерной презентации с использованием мультимедиа проектора, позволяющего проецировать на экран компьютерное изображение.</w:t>
       </w:r>
     </w:p>
     <w:p>
@@ -4301,98 +3690,26 @@
           <w:sz w:val="28"/>
           <w:szCs w:val="28"/>
         </w:rPr>
-        <w:t xml:space="preserve">Основными принципами при составлении КП </w:t>
-      </w:r>
-      <w:proofErr w:type="spellStart"/>
-      <w:r>
-        <w:rPr>
-          <w:rFonts w:ascii="Times New Roman" w:hAnsi="Times New Roman" w:cs="Times New Roman"/>
-          <w:sz w:val="28"/>
-          <w:szCs w:val="28"/>
-        </w:rPr>
-        <w:t>явля¬ются</w:t>
-      </w:r>
-      <w:proofErr w:type="spellEnd"/>
-      <w:r>
-        <w:rPr>
-          <w:rFonts w:ascii="Times New Roman" w:hAnsi="Times New Roman" w:cs="Times New Roman"/>
-          <w:sz w:val="28"/>
-          <w:szCs w:val="28"/>
-        </w:rPr>
-        <w:t xml:space="preserve">: лаконичность, ясность, уместность, сдержанность, </w:t>
-      </w:r>
-      <w:proofErr w:type="spellStart"/>
-      <w:r>
-        <w:rPr>
-          <w:rFonts w:ascii="Times New Roman" w:hAnsi="Times New Roman" w:cs="Times New Roman"/>
-          <w:sz w:val="28"/>
-          <w:szCs w:val="28"/>
-        </w:rPr>
-        <w:t>на¬глядность</w:t>
-      </w:r>
-      <w:proofErr w:type="spellEnd"/>
-      <w:r>
-        <w:rPr>
-          <w:rFonts w:ascii="Times New Roman" w:hAnsi="Times New Roman" w:cs="Times New Roman"/>
-          <w:sz w:val="28"/>
-          <w:szCs w:val="28"/>
-        </w:rPr>
-        <w:t xml:space="preserve"> (подчеркивание ключевых моментов), запоминаемость (разумное использование ярких эффектов).</w:t>
-      </w:r>
-    </w:p>
-    <w:p>
-      <w:pPr>
-        <w:spacing w:after="0" w:line="240" w:lineRule="auto"/>
-        <w:jc w:val="both"/>
-        <w:rPr>
-          <w:rFonts w:ascii="Times New Roman" w:hAnsi="Times New Roman" w:cs="Times New Roman"/>
-          <w:sz w:val="28"/>
-          <w:szCs w:val="28"/>
-        </w:rPr>
-      </w:pPr>
-      <w:r>
-        <w:rPr>
-          <w:rFonts w:ascii="Times New Roman" w:hAnsi="Times New Roman" w:cs="Times New Roman"/>
-          <w:sz w:val="28"/>
-          <w:szCs w:val="28"/>
-        </w:rPr>
-        <w:t xml:space="preserve">Необходимо начать КП с заголовочного слайда и </w:t>
-      </w:r>
-      <w:proofErr w:type="spellStart"/>
-      <w:r>
-        <w:rPr>
-          <w:rFonts w:ascii="Times New Roman" w:hAnsi="Times New Roman" w:cs="Times New Roman"/>
-          <w:sz w:val="28"/>
-          <w:szCs w:val="28"/>
-        </w:rPr>
-        <w:t>завер¬шить</w:t>
-      </w:r>
-      <w:proofErr w:type="spellEnd"/>
-      <w:r>
-        <w:rPr>
-          <w:rFonts w:ascii="Times New Roman" w:hAnsi="Times New Roman" w:cs="Times New Roman"/>
-          <w:sz w:val="28"/>
-          <w:szCs w:val="28"/>
-        </w:rPr>
-        <w:t xml:space="preserve"> итоговым. В заголовке приводится название слайда и его автор. Необходимо придумать краткое название и </w:t>
-      </w:r>
-      <w:proofErr w:type="spellStart"/>
-      <w:r>
-        <w:rPr>
-          <w:rFonts w:ascii="Times New Roman" w:hAnsi="Times New Roman" w:cs="Times New Roman"/>
-          <w:sz w:val="28"/>
-          <w:szCs w:val="28"/>
-        </w:rPr>
-        <w:t>помес¬тить</w:t>
-      </w:r>
-      <w:proofErr w:type="spellEnd"/>
-      <w:r>
-        <w:rPr>
-          <w:rFonts w:ascii="Times New Roman" w:hAnsi="Times New Roman" w:cs="Times New Roman"/>
-          <w:sz w:val="28"/>
-          <w:szCs w:val="28"/>
-        </w:rPr>
-        <w:t xml:space="preserve"> его на все слайды (Вид - Колонтитул - Применить ко всем), пронумеровать слайды и указать, сколько всего их в презентации. В итоговом слайде желательно поблагодарить руководителя и всех тех, кто дал ценные консультации и рекомендации.</w:t>
+        <w:t>Основными принципами при составлении КП явля¬ются: лаконичность, ясность, уместность, сдержанность, на¬глядность (подчеркивание ключевых моментов), запоминаемость (разумное использование ярких эффектов).</w:t>
+      </w:r>
+    </w:p>
+    <w:p>
+      <w:pPr>
+        <w:spacing w:after="0" w:line="240" w:lineRule="auto"/>
+        <w:jc w:val="both"/>
+        <w:rPr>
+          <w:rFonts w:ascii="Times New Roman" w:hAnsi="Times New Roman" w:cs="Times New Roman"/>
+          <w:sz w:val="28"/>
+          <w:szCs w:val="28"/>
+        </w:rPr>
+      </w:pPr>
+      <w:r>
+        <w:rPr>
+          <w:rFonts w:ascii="Times New Roman" w:hAnsi="Times New Roman" w:cs="Times New Roman"/>
+          <w:sz w:val="28"/>
+          <w:szCs w:val="28"/>
+        </w:rPr>
+        <w:t>Необходимо начать КП с заголовочного слайда и завер¬шить итоговым. В заголовке приводится название слайда и его автор. Необходимо придумать краткое название и помес¬тить его на все слайды (Вид - Колонтитул - Применить ко всем), пронумеровать слайды и указать, сколько всего их в презентации. В итоговом слайде желательно поблагодарить руководителя и всех тех, кто дал ценные консультации и рекомендации.</w:t>
       </w:r>
     </w:p>
     <w:p>
@@ -4430,80 +3747,26 @@
           <w:sz w:val="28"/>
           <w:szCs w:val="28"/>
         </w:rPr>
-        <w:t xml:space="preserve">Используя меню «Показ слайдов — Режим настройки времени», необходимо установить, сколько минут требуется на каждый слайд. Очень важно не торопиться на докладе и не медлить. Презентация поможет выступить с докладом, но она не должна его заменить. Если только читать текст </w:t>
-      </w:r>
-      <w:proofErr w:type="spellStart"/>
-      <w:r>
-        <w:rPr>
-          <w:rFonts w:ascii="Times New Roman" w:hAnsi="Times New Roman" w:cs="Times New Roman"/>
-          <w:sz w:val="28"/>
-          <w:szCs w:val="28"/>
-        </w:rPr>
-        <w:t>слай¬дов</w:t>
-      </w:r>
-      <w:proofErr w:type="spellEnd"/>
-      <w:r>
-        <w:rPr>
-          <w:rFonts w:ascii="Times New Roman" w:hAnsi="Times New Roman" w:cs="Times New Roman"/>
-          <w:sz w:val="28"/>
-          <w:szCs w:val="28"/>
-        </w:rPr>
-        <w:t>, то это сигнал комиссии, что обучающийся не ориентируется в содержании. Желательно подготовить к каждому слайду заметки по докладу (Вид — Страницы заметок), распечатать их (</w:t>
-      </w:r>
-      <w:proofErr w:type="spellStart"/>
-      <w:r>
-        <w:rPr>
-          <w:rFonts w:ascii="Times New Roman" w:hAnsi="Times New Roman" w:cs="Times New Roman"/>
-          <w:sz w:val="28"/>
-          <w:szCs w:val="28"/>
-        </w:rPr>
-        <w:t>Пе¬чать</w:t>
-      </w:r>
-      <w:proofErr w:type="spellEnd"/>
-      <w:r>
-        <w:rPr>
-          <w:rFonts w:ascii="Times New Roman" w:hAnsi="Times New Roman" w:cs="Times New Roman"/>
-          <w:sz w:val="28"/>
-          <w:szCs w:val="28"/>
-        </w:rPr>
-        <w:t xml:space="preserve"> — Печатать заметки) и использовать при подготовке и, в крайнем случае, на самой презентации.</w:t>
-      </w:r>
-    </w:p>
-    <w:p>
-      <w:pPr>
-        <w:spacing w:after="0" w:line="240" w:lineRule="auto"/>
-        <w:jc w:val="both"/>
-        <w:rPr>
-          <w:rFonts w:ascii="Times New Roman" w:hAnsi="Times New Roman" w:cs="Times New Roman"/>
-          <w:sz w:val="28"/>
-          <w:szCs w:val="28"/>
-        </w:rPr>
-      </w:pPr>
-      <w:r>
-        <w:rPr>
-          <w:rFonts w:ascii="Times New Roman" w:hAnsi="Times New Roman" w:cs="Times New Roman"/>
-          <w:sz w:val="28"/>
-          <w:szCs w:val="28"/>
-        </w:rPr>
-        <w:t xml:space="preserve">Можно распечатать некоторые ключевые слайды в </w:t>
-      </w:r>
-      <w:proofErr w:type="spellStart"/>
-      <w:r>
-        <w:rPr>
-          <w:rFonts w:ascii="Times New Roman" w:hAnsi="Times New Roman" w:cs="Times New Roman"/>
-          <w:sz w:val="28"/>
-          <w:szCs w:val="28"/>
-        </w:rPr>
-        <w:t>каче¬стве</w:t>
-      </w:r>
-      <w:proofErr w:type="spellEnd"/>
-      <w:r>
-        <w:rPr>
-          <w:rFonts w:ascii="Times New Roman" w:hAnsi="Times New Roman" w:cs="Times New Roman"/>
-          <w:sz w:val="28"/>
-          <w:szCs w:val="28"/>
-        </w:rPr>
-        <w:t xml:space="preserve"> раздаточного материала для членов ГИА.</w:t>
+        <w:t>Используя меню «Показ слайдов — Режим настройки времени», необходимо установить, сколько минут требуется на каждый слайд. Очень важно не торопиться на докладе и не медлить. Презентация поможет выступить с докладом, но она не должна его заменить. Если только читать текст слай¬дов, то это сигнал комиссии, что обучающийся не ориентируется в содержании. Желательно подготовить к каждому слайду заметки по докладу (Вид — Страницы заметок), распечатать их (Пе¬чать — Печатать заметки) и использовать при подготовке и, в крайнем случае, на самой презентации.</w:t>
+      </w:r>
+    </w:p>
+    <w:p>
+      <w:pPr>
+        <w:spacing w:after="0" w:line="240" w:lineRule="auto"/>
+        <w:jc w:val="both"/>
+        <w:rPr>
+          <w:rFonts w:ascii="Times New Roman" w:hAnsi="Times New Roman" w:cs="Times New Roman"/>
+          <w:sz w:val="28"/>
+          <w:szCs w:val="28"/>
+        </w:rPr>
+      </w:pPr>
+      <w:r>
+        <w:rPr>
+          <w:rFonts w:ascii="Times New Roman" w:hAnsi="Times New Roman" w:cs="Times New Roman"/>
+          <w:sz w:val="28"/>
+          <w:szCs w:val="28"/>
+        </w:rPr>
+        <w:t>Можно распечатать некоторые ключевые слайды в каче¬стве раздаточного материала для членов ГИА.</w:t>
       </w:r>
     </w:p>
     <w:p>
@@ -5271,7 +4534,6 @@
           <w:lang w:eastAsia="ru-RU"/>
         </w:rPr>
       </w:pPr>
-      <w:proofErr w:type="spellStart"/>
       <w:r>
         <w:rPr>
           <w:rFonts w:ascii="Times New Roman" w:eastAsia="Times New Roman" w:hAnsi="Times New Roman" w:cs="Times New Roman"/>
@@ -5279,29 +4541,30 @@
           <w:sz w:val="28"/>
           <w:lang w:eastAsia="ru-RU"/>
         </w:rPr>
-        <w:t>Барышкова</w:t>
-      </w:r>
-      <w:proofErr w:type="spellEnd"/>
-      <w:r>
+        <w:t>Барышкова Светлана Загитовна</w:t>
+      </w:r>
+    </w:p>
+    <w:p>
+      <w:pPr>
+        <w:spacing w:after="0" w:line="240" w:lineRule="auto"/>
         <w:rPr>
           <w:rFonts w:ascii="Times New Roman" w:eastAsia="Times New Roman" w:hAnsi="Times New Roman" w:cs="Times New Roman"/>
           <w:color w:val="000000"/>
           <w:sz w:val="28"/>
           <w:lang w:eastAsia="ru-RU"/>
         </w:rPr>
-        <w:t xml:space="preserve"> Светлана </w:t>
-      </w:r>
-      <w:proofErr w:type="spellStart"/>
-      <w:r>
+      </w:pPr>
+    </w:p>
+    <w:p>
+      <w:pPr>
+        <w:spacing w:after="0" w:line="240" w:lineRule="auto"/>
         <w:rPr>
           <w:rFonts w:ascii="Times New Roman" w:eastAsia="Times New Roman" w:hAnsi="Times New Roman" w:cs="Times New Roman"/>
           <w:color w:val="000000"/>
           <w:sz w:val="28"/>
           <w:lang w:eastAsia="ru-RU"/>
         </w:rPr>
-        <w:t>Загитовна</w:t>
-      </w:r>
-      <w:proofErr w:type="spellEnd"/>
+      </w:pPr>
     </w:p>
     <w:p>
       <w:pPr>
@@ -5339,6 +4602,7 @@
     <w:p>
       <w:pPr>
         <w:spacing w:after="0" w:line="240" w:lineRule="auto"/>
+        <w:jc w:val="center"/>
         <w:rPr>
           <w:rFonts w:ascii="Times New Roman" w:eastAsia="Times New Roman" w:hAnsi="Times New Roman" w:cs="Times New Roman"/>
           <w:color w:val="000000"/>
@@ -5346,48 +4610,14 @@
           <w:lang w:eastAsia="ru-RU"/>
         </w:rPr>
       </w:pPr>
-    </w:p>
-    <w:p>
-      <w:pPr>
-        <w:spacing w:after="0" w:line="240" w:lineRule="auto"/>
+      <w:r>
         <w:rPr>
           <w:rFonts w:ascii="Times New Roman" w:eastAsia="Times New Roman" w:hAnsi="Times New Roman" w:cs="Times New Roman"/>
           <w:color w:val="000000"/>
           <w:sz w:val="28"/>
           <w:lang w:eastAsia="ru-RU"/>
         </w:rPr>
-      </w:pPr>
-    </w:p>
-    <w:p>
-      <w:pPr>
-        <w:spacing w:after="0" w:line="240" w:lineRule="auto"/>
-        <w:jc w:val="center"/>
-        <w:rPr>
-          <w:rFonts w:ascii="Times New Roman" w:eastAsia="Times New Roman" w:hAnsi="Times New Roman" w:cs="Times New Roman"/>
-          <w:color w:val="000000"/>
-          <w:sz w:val="28"/>
-          <w:lang w:eastAsia="ru-RU"/>
-        </w:rPr>
-      </w:pPr>
-      <w:proofErr w:type="spellStart"/>
-      <w:r>
-        <w:rPr>
-          <w:rFonts w:ascii="Times New Roman" w:eastAsia="Times New Roman" w:hAnsi="Times New Roman" w:cs="Times New Roman"/>
-          <w:color w:val="000000"/>
-          <w:sz w:val="28"/>
-          <w:lang w:eastAsia="ru-RU"/>
-        </w:rPr>
-        <w:t>п.г.т</w:t>
-      </w:r>
-      <w:proofErr w:type="spellEnd"/>
-      <w:r>
-        <w:rPr>
-          <w:rFonts w:ascii="Times New Roman" w:eastAsia="Times New Roman" w:hAnsi="Times New Roman" w:cs="Times New Roman"/>
-          <w:color w:val="000000"/>
-          <w:sz w:val="28"/>
-          <w:lang w:eastAsia="ru-RU"/>
-        </w:rPr>
-        <w:t>. Алексеевское, 2023</w:t>
+        <w:t>п.г.т. Алексеевское, 2023</w:t>
       </w:r>
       <w:r>
         <w:rPr>
@@ -5609,7 +4839,6 @@
         </w:rPr>
         <w:t xml:space="preserve">                                                                                                       ________________</w:t>
       </w:r>
-      <w:proofErr w:type="spellStart"/>
       <w:r>
         <w:rPr>
           <w:rFonts w:ascii="Times New Roman" w:eastAsia="Times New Roman" w:hAnsi="Times New Roman" w:cs="Times New Roman"/>
@@ -5617,17 +4846,7 @@
           <w:szCs w:val="24"/>
           <w:lang w:eastAsia="ru-RU"/>
         </w:rPr>
-        <w:t>Галеев</w:t>
-      </w:r>
-      <w:proofErr w:type="spellEnd"/>
-      <w:r>
-        <w:rPr>
-          <w:rFonts w:ascii="Times New Roman" w:eastAsia="Times New Roman" w:hAnsi="Times New Roman" w:cs="Times New Roman"/>
-          <w:sz w:val="24"/>
-          <w:szCs w:val="24"/>
-          <w:lang w:eastAsia="ru-RU"/>
-        </w:rPr>
-        <w:t xml:space="preserve"> Р.Р</w:t>
+        <w:t>Галеев Р.Р</w:t>
       </w:r>
     </w:p>
     <w:p>
@@ -5652,27 +4871,7 @@
           <w:lang w:eastAsia="ru-RU"/>
         </w:rPr>
         <w:tab/>
-        <w:t>«_____</w:t>
-      </w:r>
-      <w:proofErr w:type="gramStart"/>
-      <w:r>
-        <w:rPr>
-          <w:rFonts w:ascii="Times New Roman" w:eastAsia="Times New Roman" w:hAnsi="Times New Roman" w:cs="Times New Roman"/>
-          <w:sz w:val="24"/>
-          <w:szCs w:val="24"/>
-          <w:lang w:eastAsia="ru-RU"/>
-        </w:rPr>
-        <w:t>_»_</w:t>
-      </w:r>
-      <w:proofErr w:type="gramEnd"/>
-      <w:r>
-        <w:rPr>
-          <w:rFonts w:ascii="Times New Roman" w:eastAsia="Times New Roman" w:hAnsi="Times New Roman" w:cs="Times New Roman"/>
-          <w:sz w:val="24"/>
-          <w:szCs w:val="24"/>
-          <w:lang w:eastAsia="ru-RU"/>
-        </w:rPr>
-        <w:t>________</w:t>
+        <w:t>«______»_________</w:t>
       </w:r>
       <w:r>
         <w:rPr>
@@ -5716,7 +4915,6 @@
           <w:lang w:eastAsia="ru-RU"/>
         </w:rPr>
       </w:pPr>
-      <w:proofErr w:type="gramStart"/>
       <w:r>
         <w:rPr>
           <w:rFonts w:ascii="Times New Roman" w:eastAsia="Times New Roman" w:hAnsi="Times New Roman" w:cs="Times New Roman"/>
@@ -5744,17 +4942,7 @@
           <w:szCs w:val="28"/>
           <w:lang w:eastAsia="ru-RU"/>
         </w:rPr>
-        <w:t>на</w:t>
-      </w:r>
-      <w:proofErr w:type="gramEnd"/>
-      <w:r>
-        <w:rPr>
-          <w:rFonts w:ascii="Times New Roman" w:eastAsia="Times New Roman" w:hAnsi="Times New Roman" w:cs="Times New Roman"/>
-          <w:sz w:val="28"/>
-          <w:szCs w:val="28"/>
-          <w:lang w:eastAsia="ru-RU"/>
-        </w:rPr>
-        <w:t xml:space="preserve">  выполнение дипломной  работы</w:t>
+        <w:t>на  выполнение дипломной  работы</w:t>
       </w:r>
     </w:p>
     <w:p>
@@ -5958,17 +5146,7 @@
           <w:szCs w:val="28"/>
           <w:lang w:eastAsia="ru-RU"/>
         </w:rPr>
-        <w:t>_______________________________________________________</w:t>
-      </w:r>
-      <w:proofErr w:type="gramStart"/>
-      <w:r>
-        <w:rPr>
-          <w:rFonts w:ascii="Times New Roman" w:eastAsia="Times New Roman" w:hAnsi="Times New Roman" w:cs="Times New Roman"/>
-          <w:sz w:val="28"/>
-          <w:szCs w:val="28"/>
-          <w:lang w:eastAsia="ru-RU"/>
-        </w:rPr>
-        <w:t>_</w:t>
+        <w:t>________________________________________________________</w:t>
       </w:r>
       <w:r>
         <w:rPr>
@@ -5979,7 +5157,6 @@
         </w:rPr>
         <w:t xml:space="preserve"> »</w:t>
       </w:r>
-      <w:proofErr w:type="gramEnd"/>
     </w:p>
     <w:p>
       <w:pPr>
@@ -6294,18 +5471,8 @@
                 <w:sz w:val="28"/>
                 <w:szCs w:val="28"/>
               </w:rPr>
-              <w:t xml:space="preserve">общественного </w:t>
+              <w:t>общественного питания .</w:t>
             </w:r>
-            <w:proofErr w:type="gramStart"/>
-            <w:r>
-              <w:rPr>
-                <w:rFonts w:ascii="Times New Roman" w:hAnsi="Times New Roman" w:cs="Times New Roman"/>
-                <w:sz w:val="28"/>
-                <w:szCs w:val="28"/>
-              </w:rPr>
-              <w:t>питания .</w:t>
-            </w:r>
-            <w:proofErr w:type="gramEnd"/>
           </w:p>
         </w:tc>
       </w:tr>
@@ -6354,25 +5521,7 @@
                 <w:sz w:val="28"/>
                 <w:szCs w:val="28"/>
               </w:rPr>
-              <w:t xml:space="preserve">Товароведно-технологическая характеристика продуктов </w:t>
-            </w:r>
-            <w:proofErr w:type="gramStart"/>
-            <w:r>
-              <w:rPr>
-                <w:rFonts w:ascii="Times New Roman" w:hAnsi="Times New Roman" w:cs="Times New Roman"/>
-                <w:sz w:val="28"/>
-                <w:szCs w:val="28"/>
-              </w:rPr>
-              <w:t>для  производства</w:t>
-            </w:r>
-            <w:proofErr w:type="gramEnd"/>
-            <w:r>
-              <w:rPr>
-                <w:rFonts w:ascii="Times New Roman" w:hAnsi="Times New Roman" w:cs="Times New Roman"/>
-                <w:sz w:val="28"/>
-                <w:szCs w:val="28"/>
-              </w:rPr>
-              <w:t xml:space="preserve"> сложной кулинарной  продукции</w:t>
+              <w:t>Товароведно-технологическая характеристика продуктов для  производства сложной кулинарной  продукции</w:t>
             </w:r>
             <w:r>
               <w:rPr>
@@ -6525,7 +5674,6 @@
                 <w:szCs w:val="28"/>
               </w:rPr>
             </w:pPr>
-            <w:proofErr w:type="gramStart"/>
             <w:r>
               <w:rPr>
                 <w:rFonts w:ascii="Times New Roman" w:hAnsi="Times New Roman" w:cs="Times New Roman"/>
@@ -6540,16 +5688,7 @@
                 <w:sz w:val="28"/>
                 <w:szCs w:val="28"/>
               </w:rPr>
-              <w:t>Глава</w:t>
-            </w:r>
-            <w:proofErr w:type="gramEnd"/>
-            <w:r>
-              <w:rPr>
-                <w:rFonts w:ascii="Times New Roman" w:eastAsia="Times New Roman" w:hAnsi="Times New Roman" w:cs="Times New Roman"/>
-                <w:sz w:val="28"/>
-                <w:szCs w:val="28"/>
-              </w:rPr>
-              <w:t xml:space="preserve"> </w:t>
+              <w:t xml:space="preserve">Глава </w:t>
             </w:r>
             <w:r>
               <w:rPr>
@@ -6592,16 +5731,7 @@
                 <w:sz w:val="28"/>
                 <w:szCs w:val="28"/>
               </w:rPr>
-              <w:t xml:space="preserve"> Расчет массы сырья и полуфабрикатов для приготовления изделий</w:t>
-            </w:r>
-            <w:proofErr w:type="gramStart"/>
-            <w:r>
-              <w:rPr>
-                <w:rFonts w:ascii="Times New Roman" w:eastAsia="Times New Roman" w:hAnsi="Times New Roman" w:cs="Times New Roman"/>
-                <w:sz w:val="28"/>
-                <w:szCs w:val="28"/>
-              </w:rPr>
-              <w:t xml:space="preserve">. </w:t>
+              <w:t xml:space="preserve"> Расчет массы сырья и полуфабрикатов для приготовления изделий. </w:t>
             </w:r>
             <w:r>
               <w:rPr>
@@ -6609,34 +5739,7 @@
                 <w:sz w:val="28"/>
                 <w:szCs w:val="28"/>
               </w:rPr>
-              <w:t>.</w:t>
-            </w:r>
-            <w:proofErr w:type="gramEnd"/>
-            <w:r>
-              <w:rPr>
-                <w:rFonts w:ascii="Times New Roman" w:hAnsi="Times New Roman" w:cs="Times New Roman"/>
-                <w:sz w:val="28"/>
-                <w:szCs w:val="28"/>
-              </w:rPr>
-              <w:t xml:space="preserve"> Разработка </w:t>
-            </w:r>
-            <w:proofErr w:type="spellStart"/>
-            <w:r>
-              <w:rPr>
-                <w:rFonts w:ascii="Times New Roman" w:hAnsi="Times New Roman" w:cs="Times New Roman"/>
-                <w:sz w:val="28"/>
-                <w:szCs w:val="28"/>
-              </w:rPr>
-              <w:t>технико</w:t>
-            </w:r>
-            <w:proofErr w:type="spellEnd"/>
-            <w:r>
-              <w:rPr>
-                <w:rFonts w:ascii="Times New Roman" w:hAnsi="Times New Roman" w:cs="Times New Roman"/>
-                <w:sz w:val="28"/>
-                <w:szCs w:val="28"/>
-              </w:rPr>
-              <w:t xml:space="preserve"> - технологических карт</w:t>
+              <w:t>. Разработка технико - технологических карт</w:t>
             </w:r>
           </w:p>
           <w:p>
@@ -6746,28 +5849,146 @@
           <w:szCs w:val="28"/>
           <w:lang w:eastAsia="ru-RU"/>
         </w:rPr>
-        <w:t xml:space="preserve">Дата выдачи </w:t>
-      </w:r>
-      <w:proofErr w:type="gramStart"/>
-      <w:r>
-        <w:rPr>
-          <w:rFonts w:ascii="Times New Roman" w:eastAsia="Times New Roman" w:hAnsi="Times New Roman" w:cs="Times New Roman"/>
-          <w:sz w:val="28"/>
-          <w:szCs w:val="28"/>
-          <w:lang w:eastAsia="ru-RU"/>
-        </w:rPr>
-        <w:t>задани</w:t>
-      </w:r>
-      <w:r>
-        <w:rPr>
-          <w:rFonts w:ascii="Times New Roman" w:eastAsia="Times New Roman" w:hAnsi="Times New Roman" w:cs="Times New Roman"/>
-          <w:sz w:val="28"/>
-          <w:szCs w:val="28"/>
-          <w:lang w:eastAsia="ru-RU"/>
-        </w:rPr>
-        <w:t>я:  «</w:t>
-      </w:r>
-      <w:proofErr w:type="gramEnd"/>
+        <w:t>Дата выдачи задани</w:t>
+      </w:r>
+      <w:r>
+        <w:rPr>
+          <w:rFonts w:ascii="Times New Roman" w:eastAsia="Times New Roman" w:hAnsi="Times New Roman" w:cs="Times New Roman"/>
+          <w:sz w:val="28"/>
+          <w:szCs w:val="28"/>
+          <w:lang w:eastAsia="ru-RU"/>
+        </w:rPr>
+        <w:t xml:space="preserve">я:  «  </w:t>
+      </w:r>
+      <w:r>
+        <w:rPr>
+          <w:rFonts w:ascii="Times New Roman" w:eastAsia="Times New Roman" w:hAnsi="Times New Roman" w:cs="Times New Roman"/>
+          <w:sz w:val="28"/>
+          <w:szCs w:val="28"/>
+          <w:lang w:eastAsia="ru-RU"/>
+        </w:rPr>
+        <w:t xml:space="preserve">   </w:t>
+      </w:r>
+      <w:r>
+        <w:rPr>
+          <w:rFonts w:ascii="Times New Roman" w:eastAsia="Times New Roman" w:hAnsi="Times New Roman" w:cs="Times New Roman"/>
+          <w:sz w:val="28"/>
+          <w:szCs w:val="28"/>
+          <w:lang w:eastAsia="ru-RU"/>
+        </w:rPr>
+        <w:t xml:space="preserve"> »</w:t>
+      </w:r>
+      <w:r>
+        <w:rPr>
+          <w:rFonts w:ascii="Times New Roman" w:eastAsia="Times New Roman" w:hAnsi="Times New Roman" w:cs="Times New Roman"/>
+          <w:sz w:val="28"/>
+          <w:szCs w:val="28"/>
+          <w:lang w:eastAsia="ru-RU"/>
+        </w:rPr>
+        <w:t xml:space="preserve">_________    </w:t>
+      </w:r>
+      <w:r>
+        <w:rPr>
+          <w:rFonts w:ascii="Times New Roman" w:eastAsia="Times New Roman" w:hAnsi="Times New Roman" w:cs="Times New Roman"/>
+          <w:sz w:val="28"/>
+          <w:szCs w:val="28"/>
+          <w:lang w:eastAsia="ru-RU"/>
+        </w:rPr>
+        <w:t>20</w:t>
+      </w:r>
+      <w:r>
+        <w:rPr>
+          <w:rFonts w:ascii="Times New Roman" w:eastAsia="Times New Roman" w:hAnsi="Times New Roman" w:cs="Times New Roman"/>
+          <w:sz w:val="28"/>
+          <w:szCs w:val="28"/>
+          <w:lang w:eastAsia="ru-RU"/>
+        </w:rPr>
+        <w:t xml:space="preserve"> </w:t>
+      </w:r>
+      <w:r>
+        <w:rPr>
+          <w:rFonts w:ascii="Times New Roman" w:eastAsia="Times New Roman" w:hAnsi="Times New Roman" w:cs="Times New Roman"/>
+          <w:sz w:val="28"/>
+          <w:szCs w:val="28"/>
+          <w:lang w:eastAsia="ru-RU"/>
+        </w:rPr>
+        <w:t>2_</w:t>
+      </w:r>
+      <w:r>
+        <w:rPr>
+          <w:rFonts w:ascii="Times New Roman" w:eastAsia="Times New Roman" w:hAnsi="Times New Roman" w:cs="Times New Roman"/>
+          <w:sz w:val="28"/>
+          <w:szCs w:val="28"/>
+          <w:lang w:eastAsia="ru-RU"/>
+        </w:rPr>
+        <w:t>г.</w:t>
+      </w:r>
+    </w:p>
+    <w:p>
+      <w:pPr>
+        <w:spacing w:after="0" w:line="240" w:lineRule="auto"/>
+        <w:ind w:right="-32"/>
+        <w:rPr>
+          <w:rFonts w:ascii="Times New Roman" w:eastAsia="Times New Roman" w:hAnsi="Times New Roman" w:cs="Times New Roman"/>
+          <w:sz w:val="28"/>
+          <w:szCs w:val="28"/>
+          <w:lang w:eastAsia="ru-RU"/>
+        </w:rPr>
+      </w:pPr>
+      <w:r>
+        <w:rPr>
+          <w:rFonts w:ascii="Times New Roman" w:eastAsia="Times New Roman" w:hAnsi="Times New Roman" w:cs="Times New Roman"/>
+          <w:sz w:val="28"/>
+          <w:szCs w:val="28"/>
+          <w:lang w:eastAsia="ru-RU"/>
+        </w:rPr>
+        <w:t>Срок сдачи  работы:</w:t>
+      </w:r>
+      <w:r>
+        <w:rPr>
+          <w:rFonts w:ascii="Times New Roman" w:eastAsia="Times New Roman" w:hAnsi="Times New Roman" w:cs="Times New Roman"/>
+          <w:sz w:val="28"/>
+          <w:szCs w:val="28"/>
+          <w:lang w:eastAsia="ru-RU"/>
+        </w:rPr>
+        <w:t xml:space="preserve">   </w:t>
+      </w:r>
+      <w:r>
+        <w:rPr>
+          <w:rFonts w:ascii="Times New Roman" w:eastAsia="Times New Roman" w:hAnsi="Times New Roman" w:cs="Times New Roman"/>
+          <w:sz w:val="28"/>
+          <w:szCs w:val="28"/>
+          <w:lang w:eastAsia="ru-RU"/>
+        </w:rPr>
+        <w:t xml:space="preserve"> «      </w:t>
+      </w:r>
+      <w:r>
+        <w:rPr>
+          <w:rFonts w:ascii="Times New Roman" w:eastAsia="Times New Roman" w:hAnsi="Times New Roman" w:cs="Times New Roman"/>
+          <w:sz w:val="28"/>
+          <w:szCs w:val="28"/>
+          <w:lang w:eastAsia="ru-RU"/>
+        </w:rPr>
+        <w:t>»</w:t>
+      </w:r>
+      <w:r>
+        <w:rPr>
+          <w:rFonts w:ascii="Times New Roman" w:eastAsia="Times New Roman" w:hAnsi="Times New Roman" w:cs="Times New Roman"/>
+          <w:sz w:val="28"/>
+          <w:szCs w:val="28"/>
+          <w:lang w:eastAsia="ru-RU"/>
+        </w:rPr>
+        <w:t>_________</w:t>
+      </w:r>
+      <w:r>
+        <w:rPr>
+          <w:rFonts w:ascii="Times New Roman" w:eastAsia="Times New Roman" w:hAnsi="Times New Roman" w:cs="Times New Roman"/>
+          <w:sz w:val="28"/>
+          <w:szCs w:val="28"/>
+          <w:lang w:eastAsia="ru-RU"/>
+        </w:rPr>
+        <w:t xml:space="preserve"> </w:t>
+      </w:r>
       <w:r>
         <w:rPr>
           <w:rFonts w:ascii="Times New Roman" w:eastAsia="Times New Roman" w:hAnsi="Times New Roman" w:cs="Times New Roman"/>
@@ -6784,6 +6005,192 @@
           <w:szCs w:val="28"/>
           <w:lang w:eastAsia="ru-RU"/>
         </w:rPr>
+        <w:t xml:space="preserve"> 20</w:t>
+      </w:r>
+      <w:r>
+        <w:rPr>
+          <w:rFonts w:ascii="Times New Roman" w:eastAsia="Times New Roman" w:hAnsi="Times New Roman" w:cs="Times New Roman"/>
+          <w:sz w:val="28"/>
+          <w:szCs w:val="28"/>
+          <w:lang w:eastAsia="ru-RU"/>
+        </w:rPr>
+        <w:t>23</w:t>
+      </w:r>
+      <w:r>
+        <w:rPr>
+          <w:rFonts w:ascii="Times New Roman" w:eastAsia="Times New Roman" w:hAnsi="Times New Roman" w:cs="Times New Roman"/>
+          <w:sz w:val="28"/>
+          <w:szCs w:val="28"/>
+          <w:lang w:eastAsia="ru-RU"/>
+        </w:rPr>
+        <w:t>г.</w:t>
+      </w:r>
+    </w:p>
+    <w:p>
+      <w:pPr>
+        <w:spacing w:after="0" w:line="240" w:lineRule="auto"/>
+        <w:ind w:right="-32"/>
+        <w:rPr>
+          <w:rFonts w:ascii="Times New Roman" w:eastAsia="Times New Roman" w:hAnsi="Times New Roman" w:cs="Times New Roman"/>
+          <w:sz w:val="28"/>
+          <w:szCs w:val="28"/>
+          <w:lang w:eastAsia="ru-RU"/>
+        </w:rPr>
+      </w:pPr>
+      <w:r>
+        <w:rPr>
+          <w:rFonts w:ascii="Times New Roman" w:eastAsia="Times New Roman" w:hAnsi="Times New Roman" w:cs="Times New Roman"/>
+          <w:sz w:val="28"/>
+          <w:szCs w:val="28"/>
+          <w:lang w:eastAsia="ru-RU"/>
+        </w:rPr>
+        <w:t>Срок защиты работ</w:t>
+      </w:r>
+      <w:r>
+        <w:rPr>
+          <w:rFonts w:ascii="Times New Roman" w:eastAsia="Times New Roman" w:hAnsi="Times New Roman" w:cs="Times New Roman"/>
+          <w:sz w:val="28"/>
+          <w:szCs w:val="28"/>
+          <w:lang w:eastAsia="ru-RU"/>
+        </w:rPr>
+        <w:t>ы:</w:t>
+      </w:r>
+      <w:r>
+        <w:rPr>
+          <w:rFonts w:ascii="Times New Roman" w:eastAsia="Times New Roman" w:hAnsi="Times New Roman" w:cs="Times New Roman"/>
+          <w:sz w:val="28"/>
+          <w:szCs w:val="28"/>
+          <w:lang w:eastAsia="ru-RU"/>
+        </w:rPr>
+        <w:t xml:space="preserve"> </w:t>
+      </w:r>
+      <w:r>
+        <w:rPr>
+          <w:rFonts w:ascii="Times New Roman" w:eastAsia="Times New Roman" w:hAnsi="Times New Roman" w:cs="Times New Roman"/>
+          <w:sz w:val="28"/>
+          <w:szCs w:val="28"/>
+          <w:lang w:eastAsia="ru-RU"/>
+        </w:rPr>
+        <w:t xml:space="preserve"> «</w:t>
+      </w:r>
+      <w:r>
+        <w:rPr>
+          <w:rFonts w:ascii="Times New Roman" w:eastAsia="Times New Roman" w:hAnsi="Times New Roman" w:cs="Times New Roman"/>
+          <w:sz w:val="28"/>
+          <w:szCs w:val="28"/>
+          <w:lang w:eastAsia="ru-RU"/>
+        </w:rPr>
+        <w:t xml:space="preserve">     » </w:t>
+      </w:r>
+      <w:r>
+        <w:rPr>
+          <w:rFonts w:ascii="Times New Roman" w:eastAsia="Times New Roman" w:hAnsi="Times New Roman" w:cs="Times New Roman"/>
+          <w:sz w:val="28"/>
+          <w:szCs w:val="28"/>
+          <w:lang w:eastAsia="ru-RU"/>
+        </w:rPr>
+        <w:t xml:space="preserve">__________ </w:t>
+      </w:r>
+      <w:r>
+        <w:rPr>
+          <w:rFonts w:ascii="Times New Roman" w:eastAsia="Times New Roman" w:hAnsi="Times New Roman" w:cs="Times New Roman"/>
+          <w:sz w:val="28"/>
+          <w:szCs w:val="28"/>
+          <w:lang w:eastAsia="ru-RU"/>
+        </w:rPr>
+        <w:t>20</w:t>
+      </w:r>
+      <w:r>
+        <w:rPr>
+          <w:rFonts w:ascii="Times New Roman" w:eastAsia="Times New Roman" w:hAnsi="Times New Roman" w:cs="Times New Roman"/>
+          <w:sz w:val="28"/>
+          <w:szCs w:val="28"/>
+          <w:lang w:eastAsia="ru-RU"/>
+        </w:rPr>
+        <w:t>23</w:t>
+      </w:r>
+      <w:r>
+        <w:rPr>
+          <w:rFonts w:ascii="Times New Roman" w:eastAsia="Times New Roman" w:hAnsi="Times New Roman" w:cs="Times New Roman"/>
+          <w:sz w:val="28"/>
+          <w:szCs w:val="28"/>
+          <w:lang w:eastAsia="ru-RU"/>
+        </w:rPr>
+        <w:t>г.</w:t>
+      </w:r>
+    </w:p>
+    <w:p>
+      <w:pPr>
+        <w:spacing w:after="0" w:line="240" w:lineRule="auto"/>
+        <w:ind w:right="-32"/>
+        <w:rPr>
+          <w:rFonts w:ascii="Times New Roman" w:eastAsia="Times New Roman" w:hAnsi="Times New Roman" w:cs="Times New Roman"/>
+          <w:sz w:val="28"/>
+          <w:szCs w:val="28"/>
+          <w:lang w:eastAsia="ru-RU"/>
+        </w:rPr>
+      </w:pPr>
+      <w:r>
+        <w:rPr>
+          <w:rFonts w:ascii="Times New Roman" w:eastAsia="Times New Roman" w:hAnsi="Times New Roman" w:cs="Times New Roman"/>
+          <w:sz w:val="28"/>
+          <w:szCs w:val="28"/>
+          <w:lang w:eastAsia="ru-RU"/>
+        </w:rPr>
+        <w:t>Рассмотр</w:t>
+      </w:r>
+      <w:r>
+        <w:rPr>
+          <w:rFonts w:ascii="Times New Roman" w:eastAsia="Times New Roman" w:hAnsi="Times New Roman" w:cs="Times New Roman"/>
+          <w:sz w:val="28"/>
+          <w:szCs w:val="28"/>
+          <w:lang w:eastAsia="ru-RU"/>
+        </w:rPr>
+        <w:t>ено.</w:t>
+      </w:r>
+      <w:r>
+        <w:rPr>
+          <w:rFonts w:ascii="Times New Roman" w:eastAsia="Times New Roman" w:hAnsi="Times New Roman" w:cs="Times New Roman"/>
+          <w:sz w:val="28"/>
+          <w:szCs w:val="28"/>
+          <w:lang w:eastAsia="ru-RU"/>
+        </w:rPr>
+        <w:t xml:space="preserve">  </w:t>
+      </w:r>
+      <w:r>
+        <w:rPr>
+          <w:rFonts w:ascii="Times New Roman" w:eastAsia="Times New Roman" w:hAnsi="Times New Roman" w:cs="Times New Roman"/>
+          <w:sz w:val="28"/>
+          <w:szCs w:val="28"/>
+          <w:lang w:eastAsia="ru-RU"/>
+        </w:rPr>
+        <w:t xml:space="preserve">               </w:t>
+      </w:r>
+      <w:r>
+        <w:rPr>
+          <w:rFonts w:ascii="Times New Roman" w:eastAsia="Times New Roman" w:hAnsi="Times New Roman" w:cs="Times New Roman"/>
+          <w:sz w:val="28"/>
+          <w:szCs w:val="28"/>
+          <w:lang w:eastAsia="ru-RU"/>
+        </w:rPr>
+        <w:t xml:space="preserve">Протокол </w:t>
+      </w:r>
+      <w:r>
+        <w:rPr>
+          <w:rFonts w:ascii="Times New Roman" w:eastAsia="Times New Roman" w:hAnsi="Times New Roman" w:cs="Times New Roman"/>
+          <w:sz w:val="28"/>
+          <w:szCs w:val="28"/>
+          <w:lang w:eastAsia="ru-RU"/>
+        </w:rPr>
+        <w:t xml:space="preserve">№     </w:t>
+      </w:r>
+      <w:r>
+        <w:rPr>
+          <w:rFonts w:ascii="Times New Roman" w:eastAsia="Times New Roman" w:hAnsi="Times New Roman" w:cs="Times New Roman"/>
+          <w:sz w:val="28"/>
+          <w:szCs w:val="28"/>
+          <w:lang w:eastAsia="ru-RU"/>
+        </w:rPr>
         <w:t xml:space="preserve">   </w:t>
       </w:r>
       <w:r>
@@ -6793,16 +6200,34 @@
           <w:szCs w:val="28"/>
           <w:lang w:eastAsia="ru-RU"/>
         </w:rPr>
-        <w:t xml:space="preserve"> »</w:t>
-      </w:r>
-      <w:r>
-        <w:rPr>
-          <w:rFonts w:ascii="Times New Roman" w:eastAsia="Times New Roman" w:hAnsi="Times New Roman" w:cs="Times New Roman"/>
-          <w:sz w:val="28"/>
-          <w:szCs w:val="28"/>
-          <w:lang w:eastAsia="ru-RU"/>
-        </w:rPr>
-        <w:t xml:space="preserve">_________    </w:t>
+        <w:t xml:space="preserve"> от </w:t>
+      </w:r>
+      <w:r>
+        <w:rPr>
+          <w:rFonts w:ascii="Times New Roman" w:eastAsia="Times New Roman" w:hAnsi="Times New Roman" w:cs="Times New Roman"/>
+          <w:sz w:val="28"/>
+          <w:szCs w:val="28"/>
+          <w:lang w:eastAsia="ru-RU"/>
+        </w:rPr>
+        <w:t xml:space="preserve">«    </w:t>
+      </w:r>
+      <w:r>
+        <w:rPr>
+          <w:rFonts w:ascii="Times New Roman" w:eastAsia="Times New Roman" w:hAnsi="Times New Roman" w:cs="Times New Roman"/>
+          <w:sz w:val="28"/>
+          <w:szCs w:val="28"/>
+          <w:lang w:eastAsia="ru-RU"/>
+        </w:rPr>
+        <w:t xml:space="preserve"> » </w:t>
+      </w:r>
+      <w:r>
+        <w:rPr>
+          <w:rFonts w:ascii="Times New Roman" w:eastAsia="Times New Roman" w:hAnsi="Times New Roman" w:cs="Times New Roman"/>
+          <w:sz w:val="28"/>
+          <w:szCs w:val="28"/>
+          <w:lang w:eastAsia="ru-RU"/>
+        </w:rPr>
+        <w:t>_____</w:t>
       </w:r>
       <w:r>
         <w:rPr>
@@ -6820,6 +6245,24 @@
           <w:szCs w:val="28"/>
           <w:lang w:eastAsia="ru-RU"/>
         </w:rPr>
+        <w:t>2</w:t>
+      </w:r>
+      <w:r>
+        <w:rPr>
+          <w:rFonts w:ascii="Times New Roman" w:eastAsia="Times New Roman" w:hAnsi="Times New Roman" w:cs="Times New Roman"/>
+          <w:sz w:val="28"/>
+          <w:szCs w:val="28"/>
+          <w:lang w:eastAsia="ru-RU"/>
+        </w:rPr>
+        <w:t>__</w:t>
+      </w:r>
+      <w:r>
+        <w:rPr>
+          <w:rFonts w:ascii="Times New Roman" w:eastAsia="Times New Roman" w:hAnsi="Times New Roman" w:cs="Times New Roman"/>
+          <w:sz w:val="28"/>
+          <w:szCs w:val="28"/>
+          <w:lang w:eastAsia="ru-RU"/>
+        </w:rPr>
         <w:t xml:space="preserve"> </w:t>
       </w:r>
       <w:r>
@@ -6829,16 +6272,25 @@
           <w:szCs w:val="28"/>
           <w:lang w:eastAsia="ru-RU"/>
         </w:rPr>
-        <w:t>2_</w:t>
-      </w:r>
-      <w:r>
-        <w:rPr>
-          <w:rFonts w:ascii="Times New Roman" w:eastAsia="Times New Roman" w:hAnsi="Times New Roman" w:cs="Times New Roman"/>
-          <w:sz w:val="28"/>
-          <w:szCs w:val="28"/>
-          <w:lang w:eastAsia="ru-RU"/>
-        </w:rPr>
-        <w:t>г.</w:t>
+        <w:t>г</w:t>
+      </w:r>
+      <w:r>
+        <w:rPr>
+          <w:rFonts w:ascii="Times New Roman" w:eastAsia="Times New Roman" w:hAnsi="Times New Roman" w:cs="Times New Roman"/>
+          <w:sz w:val="28"/>
+          <w:szCs w:val="28"/>
+          <w:lang w:eastAsia="ru-RU"/>
+        </w:rPr>
+        <w:t>/</w:t>
+      </w:r>
+      <w:r>
+        <w:rPr>
+          <w:rFonts w:ascii="Times New Roman" w:eastAsia="Times New Roman" w:hAnsi="Times New Roman" w:cs="Times New Roman"/>
+          <w:sz w:val="28"/>
+          <w:szCs w:val="28"/>
+          <w:lang w:eastAsia="ru-RU"/>
+        </w:rPr>
+        <w:t xml:space="preserve">/ </w:t>
       </w:r>
     </w:p>
     <w:p>
@@ -6859,108 +6311,79 @@
           <w:szCs w:val="28"/>
           <w:lang w:eastAsia="ru-RU"/>
         </w:rPr>
-        <w:t xml:space="preserve">Срок </w:t>
-      </w:r>
-      <w:proofErr w:type="gramStart"/>
-      <w:r>
-        <w:rPr>
-          <w:rFonts w:ascii="Times New Roman" w:eastAsia="Times New Roman" w:hAnsi="Times New Roman" w:cs="Times New Roman"/>
-          <w:sz w:val="28"/>
-          <w:szCs w:val="28"/>
-          <w:lang w:eastAsia="ru-RU"/>
-        </w:rPr>
-        <w:t>сдачи  работы</w:t>
-      </w:r>
-      <w:proofErr w:type="gramEnd"/>
-      <w:r>
-        <w:rPr>
-          <w:rFonts w:ascii="Times New Roman" w:eastAsia="Times New Roman" w:hAnsi="Times New Roman" w:cs="Times New Roman"/>
-          <w:sz w:val="28"/>
-          <w:szCs w:val="28"/>
-          <w:lang w:eastAsia="ru-RU"/>
-        </w:rPr>
-        <w:t>:</w:t>
-      </w:r>
-      <w:r>
-        <w:rPr>
-          <w:rFonts w:ascii="Times New Roman" w:eastAsia="Times New Roman" w:hAnsi="Times New Roman" w:cs="Times New Roman"/>
-          <w:sz w:val="28"/>
-          <w:szCs w:val="28"/>
-          <w:lang w:eastAsia="ru-RU"/>
-        </w:rPr>
-        <w:t xml:space="preserve">   </w:t>
-      </w:r>
-      <w:r>
-        <w:rPr>
-          <w:rFonts w:ascii="Times New Roman" w:eastAsia="Times New Roman" w:hAnsi="Times New Roman" w:cs="Times New Roman"/>
-          <w:sz w:val="28"/>
-          <w:szCs w:val="28"/>
-          <w:lang w:eastAsia="ru-RU"/>
-        </w:rPr>
-        <w:t xml:space="preserve"> «      </w:t>
-      </w:r>
-      <w:r>
-        <w:rPr>
-          <w:rFonts w:ascii="Times New Roman" w:eastAsia="Times New Roman" w:hAnsi="Times New Roman" w:cs="Times New Roman"/>
-          <w:sz w:val="28"/>
-          <w:szCs w:val="28"/>
-          <w:lang w:eastAsia="ru-RU"/>
-        </w:rPr>
-        <w:t>»</w:t>
-      </w:r>
-      <w:r>
-        <w:rPr>
-          <w:rFonts w:ascii="Times New Roman" w:eastAsia="Times New Roman" w:hAnsi="Times New Roman" w:cs="Times New Roman"/>
-          <w:sz w:val="28"/>
-          <w:szCs w:val="28"/>
-          <w:lang w:eastAsia="ru-RU"/>
-        </w:rPr>
-        <w:t>_________</w:t>
-      </w:r>
-      <w:r>
-        <w:rPr>
-          <w:rFonts w:ascii="Times New Roman" w:eastAsia="Times New Roman" w:hAnsi="Times New Roman" w:cs="Times New Roman"/>
-          <w:sz w:val="28"/>
-          <w:szCs w:val="28"/>
-          <w:lang w:eastAsia="ru-RU"/>
-        </w:rPr>
-        <w:t xml:space="preserve"> </w:t>
-      </w:r>
-      <w:r>
-        <w:rPr>
-          <w:rFonts w:ascii="Times New Roman" w:eastAsia="Times New Roman" w:hAnsi="Times New Roman" w:cs="Times New Roman"/>
-          <w:sz w:val="28"/>
-          <w:szCs w:val="28"/>
-          <w:lang w:eastAsia="ru-RU"/>
-        </w:rPr>
-        <w:t xml:space="preserve">  </w:t>
-      </w:r>
-      <w:r>
-        <w:rPr>
-          <w:rFonts w:ascii="Times New Roman" w:eastAsia="Times New Roman" w:hAnsi="Times New Roman" w:cs="Times New Roman"/>
-          <w:sz w:val="28"/>
-          <w:szCs w:val="28"/>
-          <w:lang w:eastAsia="ru-RU"/>
-        </w:rPr>
-        <w:t xml:space="preserve"> 20</w:t>
-      </w:r>
-      <w:r>
-        <w:rPr>
-          <w:rFonts w:ascii="Times New Roman" w:eastAsia="Times New Roman" w:hAnsi="Times New Roman" w:cs="Times New Roman"/>
-          <w:sz w:val="28"/>
-          <w:szCs w:val="28"/>
-          <w:lang w:eastAsia="ru-RU"/>
-        </w:rPr>
-        <w:t>23</w:t>
-      </w:r>
-      <w:r>
-        <w:rPr>
-          <w:rFonts w:ascii="Times New Roman" w:eastAsia="Times New Roman" w:hAnsi="Times New Roman" w:cs="Times New Roman"/>
-          <w:sz w:val="28"/>
-          <w:szCs w:val="28"/>
-          <w:lang w:eastAsia="ru-RU"/>
-        </w:rPr>
-        <w:t>г.</w:t>
+        <w:t>Руководители  дипломной работы_____</w:t>
+      </w:r>
+      <w:r>
+        <w:rPr>
+          <w:rFonts w:ascii="Times New Roman" w:eastAsia="Times New Roman" w:hAnsi="Times New Roman" w:cs="Times New Roman"/>
+          <w:sz w:val="28"/>
+          <w:szCs w:val="28"/>
+          <w:lang w:eastAsia="ru-RU"/>
+        </w:rPr>
+        <w:t>_______</w:t>
+      </w:r>
+      <w:r>
+        <w:rPr>
+          <w:rFonts w:ascii="Times New Roman" w:eastAsia="Times New Roman" w:hAnsi="Times New Roman" w:cs="Times New Roman"/>
+          <w:sz w:val="28"/>
+          <w:szCs w:val="28"/>
+          <w:lang w:eastAsia="ru-RU"/>
+        </w:rPr>
+        <w:t>/ Б</w:t>
+      </w:r>
+      <w:r>
+        <w:rPr>
+          <w:rFonts w:ascii="Times New Roman" w:eastAsia="Times New Roman" w:hAnsi="Times New Roman" w:cs="Times New Roman"/>
+          <w:sz w:val="28"/>
+          <w:szCs w:val="28"/>
+          <w:lang w:eastAsia="ru-RU"/>
+        </w:rPr>
+        <w:t xml:space="preserve">арышкова </w:t>
+      </w:r>
+      <w:r>
+        <w:rPr>
+          <w:rFonts w:ascii="Times New Roman" w:eastAsia="Times New Roman" w:hAnsi="Times New Roman" w:cs="Times New Roman"/>
+          <w:sz w:val="28"/>
+          <w:szCs w:val="28"/>
+          <w:lang w:eastAsia="ru-RU"/>
+        </w:rPr>
+        <w:t>С</w:t>
+      </w:r>
+      <w:r>
+        <w:rPr>
+          <w:rFonts w:ascii="Times New Roman" w:eastAsia="Times New Roman" w:hAnsi="Times New Roman" w:cs="Times New Roman"/>
+          <w:sz w:val="28"/>
+          <w:szCs w:val="28"/>
+          <w:lang w:eastAsia="ru-RU"/>
+        </w:rPr>
+        <w:t>.</w:t>
+      </w:r>
+      <w:r>
+        <w:rPr>
+          <w:rFonts w:ascii="Times New Roman" w:eastAsia="Times New Roman" w:hAnsi="Times New Roman" w:cs="Times New Roman"/>
+          <w:sz w:val="28"/>
+          <w:szCs w:val="28"/>
+          <w:lang w:eastAsia="ru-RU"/>
+        </w:rPr>
+        <w:t>З</w:t>
+      </w:r>
+      <w:r>
+        <w:rPr>
+          <w:rFonts w:ascii="Times New Roman" w:eastAsia="Times New Roman" w:hAnsi="Times New Roman" w:cs="Times New Roman"/>
+          <w:sz w:val="28"/>
+          <w:szCs w:val="28"/>
+          <w:lang w:eastAsia="ru-RU"/>
+        </w:rPr>
+        <w:t>.</w:t>
+      </w:r>
+      <w:r>
+        <w:rPr>
+          <w:rFonts w:ascii="Times New Roman" w:eastAsia="Times New Roman" w:hAnsi="Times New Roman" w:cs="Times New Roman"/>
+          <w:sz w:val="28"/>
+          <w:szCs w:val="28"/>
+          <w:lang w:eastAsia="ru-RU"/>
+        </w:rPr>
+        <w:t xml:space="preserve"> /</w:t>
       </w:r>
     </w:p>
     <w:p>
@@ -6981,419 +6404,6 @@
           <w:szCs w:val="28"/>
           <w:lang w:eastAsia="ru-RU"/>
         </w:rPr>
-        <w:t xml:space="preserve">Срок защиты </w:t>
-      </w:r>
-      <w:proofErr w:type="gramStart"/>
-      <w:r>
-        <w:rPr>
-          <w:rFonts w:ascii="Times New Roman" w:eastAsia="Times New Roman" w:hAnsi="Times New Roman" w:cs="Times New Roman"/>
-          <w:sz w:val="28"/>
-          <w:szCs w:val="28"/>
-          <w:lang w:eastAsia="ru-RU"/>
-        </w:rPr>
-        <w:t>работ</w:t>
-      </w:r>
-      <w:r>
-        <w:rPr>
-          <w:rFonts w:ascii="Times New Roman" w:eastAsia="Times New Roman" w:hAnsi="Times New Roman" w:cs="Times New Roman"/>
-          <w:sz w:val="28"/>
-          <w:szCs w:val="28"/>
-          <w:lang w:eastAsia="ru-RU"/>
-        </w:rPr>
-        <w:t>ы:</w:t>
-      </w:r>
-      <w:r>
-        <w:rPr>
-          <w:rFonts w:ascii="Times New Roman" w:eastAsia="Times New Roman" w:hAnsi="Times New Roman" w:cs="Times New Roman"/>
-          <w:sz w:val="28"/>
-          <w:szCs w:val="28"/>
-          <w:lang w:eastAsia="ru-RU"/>
-        </w:rPr>
-        <w:t xml:space="preserve"> </w:t>
-      </w:r>
-      <w:r>
-        <w:rPr>
-          <w:rFonts w:ascii="Times New Roman" w:eastAsia="Times New Roman" w:hAnsi="Times New Roman" w:cs="Times New Roman"/>
-          <w:sz w:val="28"/>
-          <w:szCs w:val="28"/>
-          <w:lang w:eastAsia="ru-RU"/>
-        </w:rPr>
-        <w:t xml:space="preserve"> «</w:t>
-      </w:r>
-      <w:proofErr w:type="gramEnd"/>
-      <w:r>
-        <w:rPr>
-          <w:rFonts w:ascii="Times New Roman" w:eastAsia="Times New Roman" w:hAnsi="Times New Roman" w:cs="Times New Roman"/>
-          <w:sz w:val="28"/>
-          <w:szCs w:val="28"/>
-          <w:lang w:eastAsia="ru-RU"/>
-        </w:rPr>
-        <w:t xml:space="preserve">     » </w:t>
-      </w:r>
-      <w:r>
-        <w:rPr>
-          <w:rFonts w:ascii="Times New Roman" w:eastAsia="Times New Roman" w:hAnsi="Times New Roman" w:cs="Times New Roman"/>
-          <w:sz w:val="28"/>
-          <w:szCs w:val="28"/>
-          <w:lang w:eastAsia="ru-RU"/>
-        </w:rPr>
-        <w:t xml:space="preserve">__________ </w:t>
-      </w:r>
-      <w:r>
-        <w:rPr>
-          <w:rFonts w:ascii="Times New Roman" w:eastAsia="Times New Roman" w:hAnsi="Times New Roman" w:cs="Times New Roman"/>
-          <w:sz w:val="28"/>
-          <w:szCs w:val="28"/>
-          <w:lang w:eastAsia="ru-RU"/>
-        </w:rPr>
-        <w:t>20</w:t>
-      </w:r>
-      <w:r>
-        <w:rPr>
-          <w:rFonts w:ascii="Times New Roman" w:eastAsia="Times New Roman" w:hAnsi="Times New Roman" w:cs="Times New Roman"/>
-          <w:sz w:val="28"/>
-          <w:szCs w:val="28"/>
-          <w:lang w:eastAsia="ru-RU"/>
-        </w:rPr>
-        <w:t>23</w:t>
-      </w:r>
-      <w:r>
-        <w:rPr>
-          <w:rFonts w:ascii="Times New Roman" w:eastAsia="Times New Roman" w:hAnsi="Times New Roman" w:cs="Times New Roman"/>
-          <w:sz w:val="28"/>
-          <w:szCs w:val="28"/>
-          <w:lang w:eastAsia="ru-RU"/>
-        </w:rPr>
-        <w:t>г.</w:t>
-      </w:r>
-    </w:p>
-    <w:p>
-      <w:pPr>
-        <w:spacing w:after="0" w:line="240" w:lineRule="auto"/>
-        <w:ind w:right="-32"/>
-        <w:rPr>
-          <w:rFonts w:ascii="Times New Roman" w:eastAsia="Times New Roman" w:hAnsi="Times New Roman" w:cs="Times New Roman"/>
-          <w:sz w:val="28"/>
-          <w:szCs w:val="28"/>
-          <w:lang w:eastAsia="ru-RU"/>
-        </w:rPr>
-      </w:pPr>
-      <w:r>
-        <w:rPr>
-          <w:rFonts w:ascii="Times New Roman" w:eastAsia="Times New Roman" w:hAnsi="Times New Roman" w:cs="Times New Roman"/>
-          <w:sz w:val="28"/>
-          <w:szCs w:val="28"/>
-          <w:lang w:eastAsia="ru-RU"/>
-        </w:rPr>
-        <w:t>Рассмотр</w:t>
-      </w:r>
-      <w:r>
-        <w:rPr>
-          <w:rFonts w:ascii="Times New Roman" w:eastAsia="Times New Roman" w:hAnsi="Times New Roman" w:cs="Times New Roman"/>
-          <w:sz w:val="28"/>
-          <w:szCs w:val="28"/>
-          <w:lang w:eastAsia="ru-RU"/>
-        </w:rPr>
-        <w:t>ено.</w:t>
-      </w:r>
-      <w:r>
-        <w:rPr>
-          <w:rFonts w:ascii="Times New Roman" w:eastAsia="Times New Roman" w:hAnsi="Times New Roman" w:cs="Times New Roman"/>
-          <w:sz w:val="28"/>
-          <w:szCs w:val="28"/>
-          <w:lang w:eastAsia="ru-RU"/>
-        </w:rPr>
-        <w:t xml:space="preserve">  </w:t>
-      </w:r>
-      <w:r>
-        <w:rPr>
-          <w:rFonts w:ascii="Times New Roman" w:eastAsia="Times New Roman" w:hAnsi="Times New Roman" w:cs="Times New Roman"/>
-          <w:sz w:val="28"/>
-          <w:szCs w:val="28"/>
-          <w:lang w:eastAsia="ru-RU"/>
-        </w:rPr>
-        <w:t xml:space="preserve">               </w:t>
-      </w:r>
-      <w:r>
-        <w:rPr>
-          <w:rFonts w:ascii="Times New Roman" w:eastAsia="Times New Roman" w:hAnsi="Times New Roman" w:cs="Times New Roman"/>
-          <w:sz w:val="28"/>
-          <w:szCs w:val="28"/>
-          <w:lang w:eastAsia="ru-RU"/>
-        </w:rPr>
-        <w:t xml:space="preserve">Протокол </w:t>
-      </w:r>
-      <w:r>
-        <w:rPr>
-          <w:rFonts w:ascii="Times New Roman" w:eastAsia="Times New Roman" w:hAnsi="Times New Roman" w:cs="Times New Roman"/>
-          <w:sz w:val="28"/>
-          <w:szCs w:val="28"/>
-          <w:lang w:eastAsia="ru-RU"/>
-        </w:rPr>
-        <w:t xml:space="preserve">№     </w:t>
-      </w:r>
-      <w:r>
-        <w:rPr>
-          <w:rFonts w:ascii="Times New Roman" w:eastAsia="Times New Roman" w:hAnsi="Times New Roman" w:cs="Times New Roman"/>
-          <w:sz w:val="28"/>
-          <w:szCs w:val="28"/>
-          <w:lang w:eastAsia="ru-RU"/>
-        </w:rPr>
-        <w:t xml:space="preserve">   </w:t>
-      </w:r>
-      <w:r>
-        <w:rPr>
-          <w:rFonts w:ascii="Times New Roman" w:eastAsia="Times New Roman" w:hAnsi="Times New Roman" w:cs="Times New Roman"/>
-          <w:sz w:val="28"/>
-          <w:szCs w:val="28"/>
-          <w:lang w:eastAsia="ru-RU"/>
-        </w:rPr>
-        <w:t xml:space="preserve"> от </w:t>
-      </w:r>
-      <w:proofErr w:type="gramStart"/>
-      <w:r>
-        <w:rPr>
-          <w:rFonts w:ascii="Times New Roman" w:eastAsia="Times New Roman" w:hAnsi="Times New Roman" w:cs="Times New Roman"/>
-          <w:sz w:val="28"/>
-          <w:szCs w:val="28"/>
-          <w:lang w:eastAsia="ru-RU"/>
-        </w:rPr>
-        <w:t xml:space="preserve">«  </w:t>
-      </w:r>
-      <w:proofErr w:type="gramEnd"/>
-      <w:r>
-        <w:rPr>
-          <w:rFonts w:ascii="Times New Roman" w:eastAsia="Times New Roman" w:hAnsi="Times New Roman" w:cs="Times New Roman"/>
-          <w:sz w:val="28"/>
-          <w:szCs w:val="28"/>
-          <w:lang w:eastAsia="ru-RU"/>
-        </w:rPr>
-        <w:t xml:space="preserve">  </w:t>
-      </w:r>
-      <w:r>
-        <w:rPr>
-          <w:rFonts w:ascii="Times New Roman" w:eastAsia="Times New Roman" w:hAnsi="Times New Roman" w:cs="Times New Roman"/>
-          <w:sz w:val="28"/>
-          <w:szCs w:val="28"/>
-          <w:lang w:eastAsia="ru-RU"/>
-        </w:rPr>
-        <w:t xml:space="preserve"> » </w:t>
-      </w:r>
-      <w:r>
-        <w:rPr>
-          <w:rFonts w:ascii="Times New Roman" w:eastAsia="Times New Roman" w:hAnsi="Times New Roman" w:cs="Times New Roman"/>
-          <w:sz w:val="28"/>
-          <w:szCs w:val="28"/>
-          <w:lang w:eastAsia="ru-RU"/>
-        </w:rPr>
-        <w:t>_____</w:t>
-      </w:r>
-      <w:r>
-        <w:rPr>
-          <w:rFonts w:ascii="Times New Roman" w:eastAsia="Times New Roman" w:hAnsi="Times New Roman" w:cs="Times New Roman"/>
-          <w:sz w:val="28"/>
-          <w:szCs w:val="28"/>
-          <w:lang w:eastAsia="ru-RU"/>
-        </w:rPr>
-        <w:t>20</w:t>
-      </w:r>
-      <w:r>
-        <w:rPr>
-          <w:rFonts w:ascii="Times New Roman" w:eastAsia="Times New Roman" w:hAnsi="Times New Roman" w:cs="Times New Roman"/>
-          <w:sz w:val="28"/>
-          <w:szCs w:val="28"/>
-          <w:lang w:eastAsia="ru-RU"/>
-        </w:rPr>
-        <w:t>2</w:t>
-      </w:r>
-      <w:r>
-        <w:rPr>
-          <w:rFonts w:ascii="Times New Roman" w:eastAsia="Times New Roman" w:hAnsi="Times New Roman" w:cs="Times New Roman"/>
-          <w:sz w:val="28"/>
-          <w:szCs w:val="28"/>
-          <w:lang w:eastAsia="ru-RU"/>
-        </w:rPr>
-        <w:t>__</w:t>
-      </w:r>
-      <w:r>
-        <w:rPr>
-          <w:rFonts w:ascii="Times New Roman" w:eastAsia="Times New Roman" w:hAnsi="Times New Roman" w:cs="Times New Roman"/>
-          <w:sz w:val="28"/>
-          <w:szCs w:val="28"/>
-          <w:lang w:eastAsia="ru-RU"/>
-        </w:rPr>
-        <w:t xml:space="preserve"> </w:t>
-      </w:r>
-      <w:r>
-        <w:rPr>
-          <w:rFonts w:ascii="Times New Roman" w:eastAsia="Times New Roman" w:hAnsi="Times New Roman" w:cs="Times New Roman"/>
-          <w:sz w:val="28"/>
-          <w:szCs w:val="28"/>
-          <w:lang w:eastAsia="ru-RU"/>
-        </w:rPr>
-        <w:t>г</w:t>
-      </w:r>
-      <w:r>
-        <w:rPr>
-          <w:rFonts w:ascii="Times New Roman" w:eastAsia="Times New Roman" w:hAnsi="Times New Roman" w:cs="Times New Roman"/>
-          <w:sz w:val="28"/>
-          <w:szCs w:val="28"/>
-          <w:lang w:eastAsia="ru-RU"/>
-        </w:rPr>
-        <w:t>/</w:t>
-      </w:r>
-      <w:r>
-        <w:rPr>
-          <w:rFonts w:ascii="Times New Roman" w:eastAsia="Times New Roman" w:hAnsi="Times New Roman" w:cs="Times New Roman"/>
-          <w:sz w:val="28"/>
-          <w:szCs w:val="28"/>
-          <w:lang w:eastAsia="ru-RU"/>
-        </w:rPr>
-        <w:t xml:space="preserve">/ </w:t>
-      </w:r>
-    </w:p>
-    <w:p>
-      <w:pPr>
-        <w:spacing w:after="0" w:line="240" w:lineRule="auto"/>
-        <w:ind w:right="-32"/>
-        <w:rPr>
-          <w:rFonts w:ascii="Times New Roman" w:eastAsia="Times New Roman" w:hAnsi="Times New Roman" w:cs="Times New Roman"/>
-          <w:sz w:val="28"/>
-          <w:szCs w:val="28"/>
-          <w:lang w:eastAsia="ru-RU"/>
-        </w:rPr>
-      </w:pPr>
-      <w:proofErr w:type="gramStart"/>
-      <w:r>
-        <w:rPr>
-          <w:rFonts w:ascii="Times New Roman" w:eastAsia="Times New Roman" w:hAnsi="Times New Roman" w:cs="Times New Roman"/>
-          <w:sz w:val="28"/>
-          <w:szCs w:val="28"/>
-          <w:lang w:eastAsia="ru-RU"/>
-        </w:rPr>
-        <w:t>Руководители  дипломной</w:t>
-      </w:r>
-      <w:proofErr w:type="gramEnd"/>
-      <w:r>
-        <w:rPr>
-          <w:rFonts w:ascii="Times New Roman" w:eastAsia="Times New Roman" w:hAnsi="Times New Roman" w:cs="Times New Roman"/>
-          <w:sz w:val="28"/>
-          <w:szCs w:val="28"/>
-          <w:lang w:eastAsia="ru-RU"/>
-        </w:rPr>
-        <w:t xml:space="preserve"> работы_____</w:t>
-      </w:r>
-      <w:r>
-        <w:rPr>
-          <w:rFonts w:ascii="Times New Roman" w:eastAsia="Times New Roman" w:hAnsi="Times New Roman" w:cs="Times New Roman"/>
-          <w:sz w:val="28"/>
-          <w:szCs w:val="28"/>
-          <w:lang w:eastAsia="ru-RU"/>
-        </w:rPr>
-        <w:t>_______</w:t>
-      </w:r>
-      <w:r>
-        <w:rPr>
-          <w:rFonts w:ascii="Times New Roman" w:eastAsia="Times New Roman" w:hAnsi="Times New Roman" w:cs="Times New Roman"/>
-          <w:sz w:val="28"/>
-          <w:szCs w:val="28"/>
-          <w:lang w:eastAsia="ru-RU"/>
-        </w:rPr>
-        <w:t xml:space="preserve">/ </w:t>
-      </w:r>
-      <w:proofErr w:type="spellStart"/>
-      <w:r>
-        <w:rPr>
-          <w:rFonts w:ascii="Times New Roman" w:eastAsia="Times New Roman" w:hAnsi="Times New Roman" w:cs="Times New Roman"/>
-          <w:sz w:val="28"/>
-          <w:szCs w:val="28"/>
-          <w:lang w:eastAsia="ru-RU"/>
-        </w:rPr>
-        <w:t>Б</w:t>
-      </w:r>
-      <w:r>
-        <w:rPr>
-          <w:rFonts w:ascii="Times New Roman" w:eastAsia="Times New Roman" w:hAnsi="Times New Roman" w:cs="Times New Roman"/>
-          <w:sz w:val="28"/>
-          <w:szCs w:val="28"/>
-          <w:lang w:eastAsia="ru-RU"/>
-        </w:rPr>
-        <w:t>арышкова</w:t>
-      </w:r>
-      <w:proofErr w:type="spellEnd"/>
-      <w:r>
-        <w:rPr>
-          <w:rFonts w:ascii="Times New Roman" w:eastAsia="Times New Roman" w:hAnsi="Times New Roman" w:cs="Times New Roman"/>
-          <w:sz w:val="28"/>
-          <w:szCs w:val="28"/>
-          <w:lang w:eastAsia="ru-RU"/>
-        </w:rPr>
-        <w:t xml:space="preserve"> </w:t>
-      </w:r>
-      <w:r>
-        <w:rPr>
-          <w:rFonts w:ascii="Times New Roman" w:eastAsia="Times New Roman" w:hAnsi="Times New Roman" w:cs="Times New Roman"/>
-          <w:sz w:val="28"/>
-          <w:szCs w:val="28"/>
-          <w:lang w:eastAsia="ru-RU"/>
-        </w:rPr>
-        <w:t>С</w:t>
-      </w:r>
-      <w:r>
-        <w:rPr>
-          <w:rFonts w:ascii="Times New Roman" w:eastAsia="Times New Roman" w:hAnsi="Times New Roman" w:cs="Times New Roman"/>
-          <w:sz w:val="28"/>
-          <w:szCs w:val="28"/>
-          <w:lang w:eastAsia="ru-RU"/>
-        </w:rPr>
-        <w:t>.</w:t>
-      </w:r>
-      <w:r>
-        <w:rPr>
-          <w:rFonts w:ascii="Times New Roman" w:eastAsia="Times New Roman" w:hAnsi="Times New Roman" w:cs="Times New Roman"/>
-          <w:sz w:val="28"/>
-          <w:szCs w:val="28"/>
-          <w:lang w:eastAsia="ru-RU"/>
-        </w:rPr>
-        <w:t>З</w:t>
-      </w:r>
-      <w:r>
-        <w:rPr>
-          <w:rFonts w:ascii="Times New Roman" w:eastAsia="Times New Roman" w:hAnsi="Times New Roman" w:cs="Times New Roman"/>
-          <w:sz w:val="28"/>
-          <w:szCs w:val="28"/>
-          <w:lang w:eastAsia="ru-RU"/>
-        </w:rPr>
-        <w:t>.</w:t>
-      </w:r>
-      <w:r>
-        <w:rPr>
-          <w:rFonts w:ascii="Times New Roman" w:eastAsia="Times New Roman" w:hAnsi="Times New Roman" w:cs="Times New Roman"/>
-          <w:sz w:val="28"/>
-          <w:szCs w:val="28"/>
-          <w:lang w:eastAsia="ru-RU"/>
-        </w:rPr>
-        <w:t xml:space="preserve"> /</w:t>
-      </w:r>
-    </w:p>
-    <w:p>
-      <w:pPr>
-        <w:spacing w:after="0" w:line="240" w:lineRule="auto"/>
-        <w:ind w:right="-32"/>
-        <w:rPr>
-          <w:rFonts w:ascii="Times New Roman" w:eastAsia="Times New Roman" w:hAnsi="Times New Roman" w:cs="Times New Roman"/>
-          <w:sz w:val="28"/>
-          <w:szCs w:val="28"/>
-          <w:lang w:eastAsia="ru-RU"/>
-        </w:rPr>
-      </w:pPr>
-      <w:r>
-        <w:rPr>
-          <w:rFonts w:ascii="Times New Roman" w:eastAsia="Times New Roman" w:hAnsi="Times New Roman" w:cs="Times New Roman"/>
-          <w:sz w:val="28"/>
-          <w:szCs w:val="28"/>
-          <w:lang w:eastAsia="ru-RU"/>
-        </w:rPr>
         <w:t>Задание принял к и</w:t>
       </w:r>
       <w:r>
@@ -7403,36 +6413,16 @@
           <w:szCs w:val="28"/>
           <w:lang w:eastAsia="ru-RU"/>
         </w:rPr>
-        <w:t>сполнению «__</w:t>
-      </w:r>
-      <w:proofErr w:type="gramStart"/>
-      <w:r>
-        <w:rPr>
-          <w:rFonts w:ascii="Times New Roman" w:eastAsia="Times New Roman" w:hAnsi="Times New Roman" w:cs="Times New Roman"/>
-          <w:sz w:val="28"/>
-          <w:szCs w:val="28"/>
-          <w:lang w:eastAsia="ru-RU"/>
-        </w:rPr>
-        <w:t>_»</w:t>
-      </w:r>
-      <w:r>
-        <w:rPr>
-          <w:rFonts w:ascii="Times New Roman" w:eastAsia="Times New Roman" w:hAnsi="Times New Roman" w:cs="Times New Roman"/>
-          <w:sz w:val="28"/>
-          <w:szCs w:val="28"/>
-          <w:lang w:eastAsia="ru-RU"/>
-        </w:rPr>
-        <w:t>_</w:t>
-      </w:r>
-      <w:proofErr w:type="gramEnd"/>
-      <w:r>
-        <w:rPr>
-          <w:rFonts w:ascii="Times New Roman" w:eastAsia="Times New Roman" w:hAnsi="Times New Roman" w:cs="Times New Roman"/>
-          <w:sz w:val="28"/>
-          <w:szCs w:val="28"/>
-          <w:lang w:eastAsia="ru-RU"/>
-        </w:rPr>
-        <w:t>____202_</w:t>
+        <w:t>сполнению «___»</w:t>
+      </w:r>
+      <w:r>
+        <w:rPr>
+          <w:rFonts w:ascii="Times New Roman" w:eastAsia="Times New Roman" w:hAnsi="Times New Roman" w:cs="Times New Roman"/>
+          <w:sz w:val="28"/>
+          <w:szCs w:val="28"/>
+          <w:lang w:eastAsia="ru-RU"/>
+        </w:rPr>
+        <w:t>_____202_</w:t>
       </w:r>
       <w:r>
         <w:rPr>
@@ -7782,43 +6772,7 @@
           <w:szCs w:val="28"/>
         </w:rPr>
         <w:tab/>
-        <w:t xml:space="preserve">Радченко Л.А. Организация производства на предприятиях общественного питания: учебник / Л.А. Радченко. - 9-е изд., </w:t>
-      </w:r>
-      <w:proofErr w:type="spellStart"/>
-      <w:r>
-        <w:rPr>
-          <w:rFonts w:ascii="Times New Roman" w:eastAsia="Calibri" w:hAnsi="Times New Roman" w:cs="Times New Roman"/>
-          <w:sz w:val="28"/>
-          <w:szCs w:val="28"/>
-        </w:rPr>
-        <w:t>испр</w:t>
-      </w:r>
-      <w:proofErr w:type="spellEnd"/>
-      <w:r>
-        <w:rPr>
-          <w:rFonts w:ascii="Times New Roman" w:eastAsia="Calibri" w:hAnsi="Times New Roman" w:cs="Times New Roman"/>
-          <w:sz w:val="28"/>
-          <w:szCs w:val="28"/>
-        </w:rPr>
-        <w:t>. и доп. - Ростов н/</w:t>
-      </w:r>
-      <w:proofErr w:type="gramStart"/>
-      <w:r>
-        <w:rPr>
-          <w:rFonts w:ascii="Times New Roman" w:eastAsia="Calibri" w:hAnsi="Times New Roman" w:cs="Times New Roman"/>
-          <w:sz w:val="28"/>
-          <w:szCs w:val="28"/>
-        </w:rPr>
-        <w:t>Д :</w:t>
-      </w:r>
-      <w:proofErr w:type="gramEnd"/>
-      <w:r>
-        <w:rPr>
-          <w:rFonts w:ascii="Times New Roman" w:eastAsia="Calibri" w:hAnsi="Times New Roman" w:cs="Times New Roman"/>
-          <w:sz w:val="28"/>
-          <w:szCs w:val="28"/>
-        </w:rPr>
-        <w:t xml:space="preserve"> Феникс, 2009.</w:t>
+        <w:t>Радченко Л.А. Организация производства на предприятиях общественного питания: учебник / Л.А. Радченко. - 9-е изд., испр. и доп. - Ростов н/Д : Феникс, 2009.</w:t>
       </w:r>
     </w:p>
     <w:p>
@@ -7848,19 +6802,19 @@
           <w:szCs w:val="28"/>
         </w:rPr>
         <w:tab/>
-        <w:t xml:space="preserve">Богушева, В.И. Технология приготовления пищи: учебник для </w:t>
-      </w:r>
-      <w:proofErr w:type="spellStart"/>
-      <w:r>
+        <w:t>Богушева, В.И. Технология приготовления пищи: учебник для спо / В. И. Богушева. - Ростов н/Д: МарТ, 2005</w:t>
+      </w:r>
+    </w:p>
+    <w:p>
+      <w:pPr>
+        <w:spacing w:after="0" w:line="240" w:lineRule="auto"/>
         <w:rPr>
           <w:rFonts w:ascii="Times New Roman" w:eastAsia="Calibri" w:hAnsi="Times New Roman" w:cs="Times New Roman"/>
           <w:color w:val="FF0000"/>
           <w:sz w:val="28"/>
           <w:szCs w:val="28"/>
         </w:rPr>
-        <w:t>спо</w:t>
-      </w:r>
-      <w:proofErr w:type="spellEnd"/>
+      </w:pPr>
       <w:r>
         <w:rPr>
           <w:rFonts w:ascii="Times New Roman" w:eastAsia="Calibri" w:hAnsi="Times New Roman" w:cs="Times New Roman"/>
@@ -7868,9 +6822,8 @@
           <w:sz w:val="28"/>
           <w:szCs w:val="28"/>
         </w:rPr>
-        <w:t xml:space="preserve"> / В. И. Богушева. - Ростов н/Д: </w:t>
-      </w:r>
-      <w:proofErr w:type="spellStart"/>
+        <w:t>3.</w:t>
+      </w:r>
       <w:r>
         <w:rPr>
           <w:rFonts w:ascii="Times New Roman" w:eastAsia="Calibri" w:hAnsi="Times New Roman" w:cs="Times New Roman"/>
@@ -7878,38 +6831,40 @@
           <w:sz w:val="28"/>
           <w:szCs w:val="28"/>
         </w:rPr>
-        <w:t>МарТ</w:t>
-      </w:r>
-      <w:proofErr w:type="spellEnd"/>
-      <w:r>
+        <w:tab/>
+        <w:t>Бутейкин Н.Г. Организация производства предприятий общественного питания.- М.: высшая школа, 1990</w:t>
+      </w:r>
+    </w:p>
+    <w:p>
+      <w:pPr>
+        <w:spacing w:after="0" w:line="240" w:lineRule="auto"/>
         <w:rPr>
           <w:rFonts w:ascii="Times New Roman" w:eastAsia="Calibri" w:hAnsi="Times New Roman" w:cs="Times New Roman"/>
           <w:color w:val="FF0000"/>
           <w:sz w:val="28"/>
           <w:szCs w:val="28"/>
         </w:rPr>
-        <w:t>, 2005</w:t>
-      </w:r>
-    </w:p>
-    <w:p>
-      <w:pPr>
-        <w:spacing w:after="0" w:line="240" w:lineRule="auto"/>
+      </w:pPr>
+      <w:r>
         <w:rPr>
           <w:rFonts w:ascii="Times New Roman" w:eastAsia="Calibri" w:hAnsi="Times New Roman" w:cs="Times New Roman"/>
           <w:color w:val="FF0000"/>
           <w:sz w:val="28"/>
           <w:szCs w:val="28"/>
         </w:rPr>
-      </w:pPr>
-      <w:r>
+        <w:t>4. Васюкова А.Т. Организация производства и управление качеством продукции в общественном питании: учеб. пособие / А.Т. Васюкова, В.И.</w:t>
+      </w:r>
+    </w:p>
+    <w:p>
+      <w:pPr>
+        <w:spacing w:after="0" w:line="240" w:lineRule="auto"/>
         <w:rPr>
           <w:rFonts w:ascii="Times New Roman" w:eastAsia="Calibri" w:hAnsi="Times New Roman" w:cs="Times New Roman"/>
           <w:color w:val="FF0000"/>
           <w:sz w:val="28"/>
           <w:szCs w:val="28"/>
         </w:rPr>
-        <w:t>3.</w:t>
-      </w:r>
+      </w:pPr>
       <w:r>
         <w:rPr>
           <w:rFonts w:ascii="Times New Roman" w:eastAsia="Calibri" w:hAnsi="Times New Roman" w:cs="Times New Roman"/>
@@ -7917,19 +6872,19 @@
           <w:sz w:val="28"/>
           <w:szCs w:val="28"/>
         </w:rPr>
-        <w:tab/>
-      </w:r>
-      <w:proofErr w:type="spellStart"/>
-      <w:r>
+        <w:t>5. Дубцов Г.Г. Товароведение пищевых продуктов: учебник / Г. Г. Дубцов. - 4-е изд., стер. - М.: Академия, 2007. - 264 с. - (Среднее профессиональное образование). - Библиогр.: с. 262.</w:t>
+      </w:r>
+    </w:p>
+    <w:p>
+      <w:pPr>
+        <w:spacing w:after="0" w:line="240" w:lineRule="auto"/>
         <w:rPr>
           <w:rFonts w:ascii="Times New Roman" w:eastAsia="Calibri" w:hAnsi="Times New Roman" w:cs="Times New Roman"/>
           <w:color w:val="FF0000"/>
           <w:sz w:val="28"/>
           <w:szCs w:val="28"/>
         </w:rPr>
-        <w:t>Бутейкин</w:t>
-      </w:r>
-      <w:proofErr w:type="spellEnd"/>
+      </w:pPr>
       <w:r>
         <w:rPr>
           <w:rFonts w:ascii="Times New Roman" w:eastAsia="Calibri" w:hAnsi="Times New Roman" w:cs="Times New Roman"/>
@@ -7937,7 +6892,7 @@
           <w:sz w:val="28"/>
           <w:szCs w:val="28"/>
         </w:rPr>
-        <w:t xml:space="preserve"> Н.Г. Организация производства предприятий общественного питания.- М.: высшая школа, 1990</w:t>
+        <w:t xml:space="preserve">6. Дубцов, Г.Г. Технология приготовления пищи: учеб. пособие / Г.Г. Дубцов. - 4-е изд., стер. - М.: Академия, 2006. </w:t>
       </w:r>
     </w:p>
     <w:p>
@@ -7957,7 +6912,7 @@
           <w:sz w:val="28"/>
           <w:szCs w:val="28"/>
         </w:rPr>
-        <w:t>4. Васюкова А.Т. Организация производства и управление качеством продукции в общественном питании: учеб. пособие / А.Т. Васюкова, В.И.</w:t>
+        <w:t xml:space="preserve">7. Золин В.П. Технологическое оборудование предприятий общественного питания: учебник / В. П. Золин. - 9-е изд., стер. - М.: Академия, 2010. </w:t>
       </w:r>
     </w:p>
     <w:p>
@@ -7977,19 +6932,19 @@
           <w:sz w:val="28"/>
           <w:szCs w:val="28"/>
         </w:rPr>
-        <w:t xml:space="preserve">5. </w:t>
-      </w:r>
-      <w:proofErr w:type="spellStart"/>
-      <w:r>
+        <w:t>8.Кащенко В.Ф. Оборудование предприятий общественного питания: учеб. пособие / В.Ф. Кащенко, Р.В. Кащенко. - М.: Альфа-М : ИНФРА-М, 2007.</w:t>
+      </w:r>
+    </w:p>
+    <w:p>
+      <w:pPr>
+        <w:spacing w:after="0" w:line="240" w:lineRule="auto"/>
         <w:rPr>
           <w:rFonts w:ascii="Times New Roman" w:eastAsia="Calibri" w:hAnsi="Times New Roman" w:cs="Times New Roman"/>
           <w:color w:val="FF0000"/>
           <w:sz w:val="28"/>
           <w:szCs w:val="28"/>
         </w:rPr>
-        <w:t>Дубцов</w:t>
-      </w:r>
-      <w:proofErr w:type="spellEnd"/>
+      </w:pPr>
       <w:r>
         <w:rPr>
           <w:rFonts w:ascii="Times New Roman" w:eastAsia="Calibri" w:hAnsi="Times New Roman" w:cs="Times New Roman"/>
@@ -7997,19 +6952,19 @@
           <w:sz w:val="28"/>
           <w:szCs w:val="28"/>
         </w:rPr>
-        <w:t xml:space="preserve"> Г.Г. Товароведение пищевых продуктов: учебник / Г. Г. </w:t>
-      </w:r>
-      <w:proofErr w:type="spellStart"/>
-      <w:r>
+        <w:t>9 Анурона И. И. Персонал в ресторане. Как создать профессиональную команду. - М: ООО «Современные розничные и ресторанные технологии», 2001</w:t>
+      </w:r>
+    </w:p>
+    <w:p>
+      <w:pPr>
+        <w:spacing w:after="0" w:line="240" w:lineRule="auto"/>
         <w:rPr>
           <w:rFonts w:ascii="Times New Roman" w:eastAsia="Calibri" w:hAnsi="Times New Roman" w:cs="Times New Roman"/>
           <w:color w:val="FF0000"/>
           <w:sz w:val="28"/>
           <w:szCs w:val="28"/>
         </w:rPr>
-        <w:t>Дубцов</w:t>
-      </w:r>
-      <w:proofErr w:type="spellEnd"/>
+      </w:pPr>
       <w:r>
         <w:rPr>
           <w:rFonts w:ascii="Times New Roman" w:eastAsia="Calibri" w:hAnsi="Times New Roman" w:cs="Times New Roman"/>
@@ -8017,19 +6972,19 @@
           <w:sz w:val="28"/>
           <w:szCs w:val="28"/>
         </w:rPr>
-        <w:t xml:space="preserve">. - 4-е изд., стер. - М.: Академия, 2007. - 264 с. - (Среднее профессиональное образование). - </w:t>
-      </w:r>
-      <w:proofErr w:type="spellStart"/>
-      <w:r>
+        <w:t>10. Радченко Л.А. Организация производства на предприятиях общественного питания: учебник / Л.А. Радченко. - 9-е изд., испр. и доп. - Ростов н/Д : Феникс, 2009.</w:t>
+      </w:r>
+    </w:p>
+    <w:p>
+      <w:pPr>
+        <w:spacing w:after="0" w:line="240" w:lineRule="auto"/>
         <w:rPr>
           <w:rFonts w:ascii="Times New Roman" w:eastAsia="Calibri" w:hAnsi="Times New Roman" w:cs="Times New Roman"/>
           <w:color w:val="FF0000"/>
           <w:sz w:val="28"/>
           <w:szCs w:val="28"/>
         </w:rPr>
-        <w:t>Библиогр</w:t>
-      </w:r>
-      <w:proofErr w:type="spellEnd"/>
+      </w:pPr>
       <w:r>
         <w:rPr>
           <w:rFonts w:ascii="Times New Roman" w:eastAsia="Calibri" w:hAnsi="Times New Roman" w:cs="Times New Roman"/>
@@ -8037,7 +6992,7 @@
           <w:sz w:val="28"/>
           <w:szCs w:val="28"/>
         </w:rPr>
-        <w:t>.: с. 262.</w:t>
+        <w:t>11. Справочник руководителя предприятий общественного питания. М.: Легкая промышленность и бытовое обслуживание.-2000.</w:t>
       </w:r>
     </w:p>
     <w:p>
@@ -8057,19 +7012,20 @@
           <w:sz w:val="28"/>
           <w:szCs w:val="28"/>
         </w:rPr>
-        <w:t xml:space="preserve">6. </w:t>
-      </w:r>
-      <w:proofErr w:type="spellStart"/>
-      <w:r>
+        <w:lastRenderedPageBreak/>
+        <w:t xml:space="preserve">12. Хранение продовольственных товаров / В.П. Василькович, Л.М. Молютина, Г.Я. Резго и др. </w:t>
+      </w:r>
+    </w:p>
+    <w:p>
+      <w:pPr>
+        <w:spacing w:after="0" w:line="240" w:lineRule="auto"/>
         <w:rPr>
           <w:rFonts w:ascii="Times New Roman" w:eastAsia="Calibri" w:hAnsi="Times New Roman" w:cs="Times New Roman"/>
           <w:color w:val="FF0000"/>
           <w:sz w:val="28"/>
           <w:szCs w:val="28"/>
         </w:rPr>
-        <w:t>Дубцов</w:t>
-      </w:r>
-      <w:proofErr w:type="spellEnd"/>
+      </w:pPr>
       <w:r>
         <w:rPr>
           <w:rFonts w:ascii="Times New Roman" w:eastAsia="Calibri" w:hAnsi="Times New Roman" w:cs="Times New Roman"/>
@@ -8077,19 +7033,19 @@
           <w:sz w:val="28"/>
           <w:szCs w:val="28"/>
         </w:rPr>
-        <w:t xml:space="preserve">, Г.Г. Технология приготовления пищи: учеб. пособие / Г.Г. </w:t>
-      </w:r>
-      <w:proofErr w:type="spellStart"/>
-      <w:r>
+        <w:t>Интернет-ресурсы.</w:t>
+      </w:r>
+    </w:p>
+    <w:p>
+      <w:pPr>
+        <w:spacing w:after="0" w:line="240" w:lineRule="auto"/>
         <w:rPr>
           <w:rFonts w:ascii="Times New Roman" w:eastAsia="Calibri" w:hAnsi="Times New Roman" w:cs="Times New Roman"/>
           <w:color w:val="FF0000"/>
           <w:sz w:val="28"/>
           <w:szCs w:val="28"/>
         </w:rPr>
-        <w:t>Дубцов</w:t>
-      </w:r>
-      <w:proofErr w:type="spellEnd"/>
+      </w:pPr>
       <w:r>
         <w:rPr>
           <w:rFonts w:ascii="Times New Roman" w:eastAsia="Calibri" w:hAnsi="Times New Roman" w:cs="Times New Roman"/>
@@ -8097,7 +7053,7 @@
           <w:sz w:val="28"/>
           <w:szCs w:val="28"/>
         </w:rPr>
-        <w:t xml:space="preserve">. - 4-е изд., стер. - М.: Академия, 2006. </w:t>
+        <w:t>http://www.kulinariya.su/ Кулинария Кулинарные рецепты с фотографиями.</w:t>
       </w:r>
     </w:p>
     <w:p>
@@ -8117,19 +7073,19 @@
           <w:sz w:val="28"/>
           <w:szCs w:val="28"/>
         </w:rPr>
-        <w:t xml:space="preserve">7. </w:t>
-      </w:r>
-      <w:proofErr w:type="spellStart"/>
-      <w:r>
+        <w:t>http://www.kulina.ru/ Kulina.ru. Кулинария. Кулинарные рецепты. Кулинарная книга. Домашние заготовки.</w:t>
+      </w:r>
+    </w:p>
+    <w:p>
+      <w:pPr>
+        <w:spacing w:after="0" w:line="240" w:lineRule="auto"/>
         <w:rPr>
           <w:rFonts w:ascii="Times New Roman" w:eastAsia="Calibri" w:hAnsi="Times New Roman" w:cs="Times New Roman"/>
           <w:color w:val="FF0000"/>
           <w:sz w:val="28"/>
           <w:szCs w:val="28"/>
         </w:rPr>
-        <w:t>Золин</w:t>
-      </w:r>
-      <w:proofErr w:type="spellEnd"/>
+      </w:pPr>
       <w:r>
         <w:rPr>
           <w:rFonts w:ascii="Times New Roman" w:eastAsia="Calibri" w:hAnsi="Times New Roman" w:cs="Times New Roman"/>
@@ -8137,19 +7093,19 @@
           <w:sz w:val="28"/>
           <w:szCs w:val="28"/>
         </w:rPr>
-        <w:t xml:space="preserve"> В.П. Технологическое оборудование предприятий общественного питания: учебник / В. П. </w:t>
-      </w:r>
-      <w:proofErr w:type="spellStart"/>
-      <w:r>
+        <w:t>http://www.1001recept.com/  Кулинария 1001 рецепт. Путешествие в страну Кулинария.</w:t>
+      </w:r>
+    </w:p>
+    <w:p>
+      <w:pPr>
+        <w:spacing w:after="0" w:line="240" w:lineRule="auto"/>
         <w:rPr>
           <w:rFonts w:ascii="Times New Roman" w:eastAsia="Calibri" w:hAnsi="Times New Roman" w:cs="Times New Roman"/>
           <w:color w:val="FF0000"/>
           <w:sz w:val="28"/>
           <w:szCs w:val="28"/>
         </w:rPr>
-        <w:t>Золин</w:t>
-      </w:r>
-      <w:proofErr w:type="spellEnd"/>
+      </w:pPr>
       <w:r>
         <w:rPr>
           <w:rFonts w:ascii="Times New Roman" w:eastAsia="Calibri" w:hAnsi="Times New Roman" w:cs="Times New Roman"/>
@@ -8157,7 +7113,7 @@
           <w:sz w:val="28"/>
           <w:szCs w:val="28"/>
         </w:rPr>
-        <w:t xml:space="preserve">. - 9-е изд., стер. - М.: Академия, 2010. </w:t>
+        <w:t xml:space="preserve">http://www.smakov.ru - Вкусные Кулинария, рецепты! </w:t>
       </w:r>
     </w:p>
     <w:p>
@@ -8177,19 +7133,19 @@
           <w:sz w:val="28"/>
           <w:szCs w:val="28"/>
         </w:rPr>
-        <w:t>8.Кащенко В.Ф. Оборудование предприятий общественного питания: учеб. пособие / В.Ф. Кащенко, Р.В. Кащенко. - М.: Альфа-</w:t>
-      </w:r>
-      <w:proofErr w:type="gramStart"/>
-      <w:r>
+        <w:t>http://www.gurmania.ru - GurMania.ru - ГурМания, Кулинария, рецепты</w:t>
+      </w:r>
+    </w:p>
+    <w:p>
+      <w:pPr>
+        <w:spacing w:after="0" w:line="240" w:lineRule="auto"/>
         <w:rPr>
           <w:rFonts w:ascii="Times New Roman" w:eastAsia="Calibri" w:hAnsi="Times New Roman" w:cs="Times New Roman"/>
           <w:color w:val="FF0000"/>
           <w:sz w:val="28"/>
           <w:szCs w:val="28"/>
         </w:rPr>
-        <w:t>М :</w:t>
-      </w:r>
-      <w:proofErr w:type="gramEnd"/>
+      </w:pPr>
       <w:r>
         <w:rPr>
           <w:rFonts w:ascii="Times New Roman" w:eastAsia="Calibri" w:hAnsi="Times New Roman" w:cs="Times New Roman"/>
@@ -8197,7 +7153,7 @@
           <w:sz w:val="28"/>
           <w:szCs w:val="28"/>
         </w:rPr>
-        <w:t xml:space="preserve"> ИНФРА-М, 2007.</w:t>
+        <w:t xml:space="preserve">http://www.povara.ru - Кулинария, рецепты приготовления блюд. Кулинария на Повара.ру </w:t>
       </w:r>
     </w:p>
     <w:p>
@@ -8217,19 +7173,19 @@
           <w:sz w:val="28"/>
           <w:szCs w:val="28"/>
         </w:rPr>
-        <w:t xml:space="preserve">9 </w:t>
-      </w:r>
-      <w:proofErr w:type="spellStart"/>
-      <w:r>
+        <w:t>http://www.kontrolnaja.ru/dir/economy</w:t>
+      </w:r>
+    </w:p>
+    <w:p>
+      <w:pPr>
+        <w:spacing w:after="0" w:line="240" w:lineRule="auto"/>
         <w:rPr>
           <w:rFonts w:ascii="Times New Roman" w:eastAsia="Calibri" w:hAnsi="Times New Roman" w:cs="Times New Roman"/>
           <w:color w:val="FF0000"/>
           <w:sz w:val="28"/>
           <w:szCs w:val="28"/>
         </w:rPr>
-        <w:t>Анурона</w:t>
-      </w:r>
-      <w:proofErr w:type="spellEnd"/>
+      </w:pPr>
       <w:r>
         <w:rPr>
           <w:rFonts w:ascii="Times New Roman" w:eastAsia="Calibri" w:hAnsi="Times New Roman" w:cs="Times New Roman"/>
@@ -8237,7 +7193,7 @@
           <w:sz w:val="28"/>
           <w:szCs w:val="28"/>
         </w:rPr>
-        <w:t xml:space="preserve"> И. И. Персонал в ресторане. Как создать профессиональную команду. - М: ООО «Современные розничные и ресторанные технологии», 2001</w:t>
+        <w:t>http://www.studfiles.ru</w:t>
       </w:r>
     </w:p>
     <w:p>
@@ -8257,19 +7213,19 @@
           <w:sz w:val="28"/>
           <w:szCs w:val="28"/>
         </w:rPr>
-        <w:t xml:space="preserve">10. Радченко Л.А. Организация производства на предприятиях общественного питания: учебник / Л.А. Радченко. - 9-е изд., </w:t>
-      </w:r>
-      <w:proofErr w:type="spellStart"/>
-      <w:r>
+        <w:t>http://prozakon.su/a364</w:t>
+      </w:r>
+    </w:p>
+    <w:p>
+      <w:pPr>
+        <w:spacing w:after="0" w:line="240" w:lineRule="auto"/>
         <w:rPr>
           <w:rFonts w:ascii="Times New Roman" w:eastAsia="Calibri" w:hAnsi="Times New Roman" w:cs="Times New Roman"/>
           <w:color w:val="FF0000"/>
           <w:sz w:val="28"/>
           <w:szCs w:val="28"/>
         </w:rPr>
-        <w:t>испр</w:t>
-      </w:r>
-      <w:proofErr w:type="spellEnd"/>
+      </w:pPr>
       <w:r>
         <w:rPr>
           <w:rFonts w:ascii="Times New Roman" w:eastAsia="Calibri" w:hAnsi="Times New Roman" w:cs="Times New Roman"/>
@@ -8277,19 +7233,19 @@
           <w:sz w:val="28"/>
           <w:szCs w:val="28"/>
         </w:rPr>
-        <w:t>. и доп. - Ростов н/</w:t>
-      </w:r>
-      <w:proofErr w:type="gramStart"/>
-      <w:r>
+        <w:t>http://pda.coolreferat.com/</w:t>
+      </w:r>
+    </w:p>
+    <w:p>
+      <w:pPr>
+        <w:spacing w:after="0" w:line="240" w:lineRule="auto"/>
         <w:rPr>
           <w:rFonts w:ascii="Times New Roman" w:eastAsia="Calibri" w:hAnsi="Times New Roman" w:cs="Times New Roman"/>
           <w:color w:val="FF0000"/>
           <w:sz w:val="28"/>
           <w:szCs w:val="28"/>
         </w:rPr>
-        <w:t>Д :</w:t>
-      </w:r>
-      <w:proofErr w:type="gramEnd"/>
+      </w:pPr>
       <w:r>
         <w:rPr>
           <w:rFonts w:ascii="Times New Roman" w:eastAsia="Calibri" w:hAnsi="Times New Roman" w:cs="Times New Roman"/>
@@ -8297,7 +7253,7 @@
           <w:sz w:val="28"/>
           <w:szCs w:val="28"/>
         </w:rPr>
-        <w:t xml:space="preserve"> Феникс, 2009.</w:t>
+        <w:t>http://www.coook.ru - Каталог кулинарных рецептов - Рецепты и кулинарные премудрости.</w:t>
       </w:r>
     </w:p>
     <w:p>
@@ -8317,408 +7273,7 @@
           <w:sz w:val="28"/>
           <w:szCs w:val="28"/>
         </w:rPr>
-        <w:t>11. Справочник руководителя предприятий общественного питания. М.: Легкая промышленность и бытовое обслуживание.-2000.</w:t>
-      </w:r>
-    </w:p>
-    <w:p>
-      <w:pPr>
-        <w:spacing w:after="0" w:line="240" w:lineRule="auto"/>
-        <w:rPr>
-          <w:rFonts w:ascii="Times New Roman" w:eastAsia="Calibri" w:hAnsi="Times New Roman" w:cs="Times New Roman"/>
-          <w:color w:val="FF0000"/>
-          <w:sz w:val="28"/>
-          <w:szCs w:val="28"/>
-        </w:rPr>
-      </w:pPr>
-      <w:r>
-        <w:rPr>
-          <w:rFonts w:ascii="Times New Roman" w:eastAsia="Calibri" w:hAnsi="Times New Roman" w:cs="Times New Roman"/>
-          <w:color w:val="FF0000"/>
-          <w:sz w:val="28"/>
-          <w:szCs w:val="28"/>
-        </w:rPr>
-        <w:lastRenderedPageBreak/>
-        <w:t xml:space="preserve">12. Хранение продовольственных товаров / В.П. </w:t>
-      </w:r>
-      <w:proofErr w:type="spellStart"/>
-      <w:r>
-        <w:rPr>
-          <w:rFonts w:ascii="Times New Roman" w:eastAsia="Calibri" w:hAnsi="Times New Roman" w:cs="Times New Roman"/>
-          <w:color w:val="FF0000"/>
-          <w:sz w:val="28"/>
-          <w:szCs w:val="28"/>
-        </w:rPr>
-        <w:t>Василькович</w:t>
-      </w:r>
-      <w:proofErr w:type="spellEnd"/>
-      <w:r>
-        <w:rPr>
-          <w:rFonts w:ascii="Times New Roman" w:eastAsia="Calibri" w:hAnsi="Times New Roman" w:cs="Times New Roman"/>
-          <w:color w:val="FF0000"/>
-          <w:sz w:val="28"/>
-          <w:szCs w:val="28"/>
-        </w:rPr>
-        <w:t xml:space="preserve">, Л.М. </w:t>
-      </w:r>
-      <w:proofErr w:type="spellStart"/>
-      <w:r>
-        <w:rPr>
-          <w:rFonts w:ascii="Times New Roman" w:eastAsia="Calibri" w:hAnsi="Times New Roman" w:cs="Times New Roman"/>
-          <w:color w:val="FF0000"/>
-          <w:sz w:val="28"/>
-          <w:szCs w:val="28"/>
-        </w:rPr>
-        <w:t>Молютина</w:t>
-      </w:r>
-      <w:proofErr w:type="spellEnd"/>
-      <w:r>
-        <w:rPr>
-          <w:rFonts w:ascii="Times New Roman" w:eastAsia="Calibri" w:hAnsi="Times New Roman" w:cs="Times New Roman"/>
-          <w:color w:val="FF0000"/>
-          <w:sz w:val="28"/>
-          <w:szCs w:val="28"/>
-        </w:rPr>
-        <w:t xml:space="preserve">, Г.Я. </w:t>
-      </w:r>
-      <w:proofErr w:type="spellStart"/>
-      <w:r>
-        <w:rPr>
-          <w:rFonts w:ascii="Times New Roman" w:eastAsia="Calibri" w:hAnsi="Times New Roman" w:cs="Times New Roman"/>
-          <w:color w:val="FF0000"/>
-          <w:sz w:val="28"/>
-          <w:szCs w:val="28"/>
-        </w:rPr>
-        <w:t>Резго</w:t>
-      </w:r>
-      <w:proofErr w:type="spellEnd"/>
-      <w:r>
-        <w:rPr>
-          <w:rFonts w:ascii="Times New Roman" w:eastAsia="Calibri" w:hAnsi="Times New Roman" w:cs="Times New Roman"/>
-          <w:color w:val="FF0000"/>
-          <w:sz w:val="28"/>
-          <w:szCs w:val="28"/>
-        </w:rPr>
-        <w:t xml:space="preserve"> и др. </w:t>
-      </w:r>
-    </w:p>
-    <w:p>
-      <w:pPr>
-        <w:spacing w:after="0" w:line="240" w:lineRule="auto"/>
-        <w:rPr>
-          <w:rFonts w:ascii="Times New Roman" w:eastAsia="Calibri" w:hAnsi="Times New Roman" w:cs="Times New Roman"/>
-          <w:color w:val="FF0000"/>
-          <w:sz w:val="28"/>
-          <w:szCs w:val="28"/>
-        </w:rPr>
-      </w:pPr>
-      <w:r>
-        <w:rPr>
-          <w:rFonts w:ascii="Times New Roman" w:eastAsia="Calibri" w:hAnsi="Times New Roman" w:cs="Times New Roman"/>
-          <w:color w:val="FF0000"/>
-          <w:sz w:val="28"/>
-          <w:szCs w:val="28"/>
-        </w:rPr>
-        <w:t>Интернет-ресурсы.</w:t>
-      </w:r>
-    </w:p>
-    <w:p>
-      <w:pPr>
-        <w:spacing w:after="0" w:line="240" w:lineRule="auto"/>
-        <w:rPr>
-          <w:rFonts w:ascii="Times New Roman" w:eastAsia="Calibri" w:hAnsi="Times New Roman" w:cs="Times New Roman"/>
-          <w:color w:val="FF0000"/>
-          <w:sz w:val="28"/>
-          <w:szCs w:val="28"/>
-        </w:rPr>
-      </w:pPr>
-      <w:r>
-        <w:rPr>
-          <w:rFonts w:ascii="Times New Roman" w:eastAsia="Calibri" w:hAnsi="Times New Roman" w:cs="Times New Roman"/>
-          <w:color w:val="FF0000"/>
-          <w:sz w:val="28"/>
-          <w:szCs w:val="28"/>
-        </w:rPr>
-        <w:t>http://www.kulinariya.su/ Кулинария Кулинарные рецепты с фотографиями.</w:t>
-      </w:r>
-    </w:p>
-    <w:p>
-      <w:pPr>
-        <w:spacing w:after="0" w:line="240" w:lineRule="auto"/>
-        <w:rPr>
-          <w:rFonts w:ascii="Times New Roman" w:eastAsia="Calibri" w:hAnsi="Times New Roman" w:cs="Times New Roman"/>
-          <w:color w:val="FF0000"/>
-          <w:sz w:val="28"/>
-          <w:szCs w:val="28"/>
-        </w:rPr>
-      </w:pPr>
-      <w:r>
-        <w:rPr>
-          <w:rFonts w:ascii="Times New Roman" w:eastAsia="Calibri" w:hAnsi="Times New Roman" w:cs="Times New Roman"/>
-          <w:color w:val="FF0000"/>
-          <w:sz w:val="28"/>
-          <w:szCs w:val="28"/>
-        </w:rPr>
-        <w:t>http://www.kulina.ru/ Kulina.ru. Кулинария. Кулинарные рецепты. Кулинарная книга. Домашние заготовки.</w:t>
-      </w:r>
-    </w:p>
-    <w:p>
-      <w:pPr>
-        <w:spacing w:after="0" w:line="240" w:lineRule="auto"/>
-        <w:rPr>
-          <w:rFonts w:ascii="Times New Roman" w:eastAsia="Calibri" w:hAnsi="Times New Roman" w:cs="Times New Roman"/>
-          <w:color w:val="FF0000"/>
-          <w:sz w:val="28"/>
-          <w:szCs w:val="28"/>
-        </w:rPr>
-      </w:pPr>
-      <w:r>
-        <w:rPr>
-          <w:rFonts w:ascii="Times New Roman" w:eastAsia="Calibri" w:hAnsi="Times New Roman" w:cs="Times New Roman"/>
-          <w:color w:val="FF0000"/>
-          <w:sz w:val="28"/>
-          <w:szCs w:val="28"/>
-        </w:rPr>
-        <w:t>http://www.1001recept.com/  Кулинария 1001 рецепт. Путешествие в страну Кулинария.</w:t>
-      </w:r>
-    </w:p>
-    <w:p>
-      <w:pPr>
-        <w:spacing w:after="0" w:line="240" w:lineRule="auto"/>
-        <w:rPr>
-          <w:rFonts w:ascii="Times New Roman" w:eastAsia="Calibri" w:hAnsi="Times New Roman" w:cs="Times New Roman"/>
-          <w:color w:val="FF0000"/>
-          <w:sz w:val="28"/>
-          <w:szCs w:val="28"/>
-        </w:rPr>
-      </w:pPr>
-      <w:r>
-        <w:rPr>
-          <w:rFonts w:ascii="Times New Roman" w:eastAsia="Calibri" w:hAnsi="Times New Roman" w:cs="Times New Roman"/>
-          <w:color w:val="FF0000"/>
-          <w:sz w:val="28"/>
-          <w:szCs w:val="28"/>
-        </w:rPr>
-        <w:t xml:space="preserve">http://www.smakov.ru - Вкусные Кулинария, рецепты! </w:t>
-      </w:r>
-    </w:p>
-    <w:p>
-      <w:pPr>
-        <w:spacing w:after="0" w:line="240" w:lineRule="auto"/>
-        <w:rPr>
-          <w:rFonts w:ascii="Times New Roman" w:eastAsia="Calibri" w:hAnsi="Times New Roman" w:cs="Times New Roman"/>
-          <w:color w:val="FF0000"/>
-          <w:sz w:val="28"/>
-          <w:szCs w:val="28"/>
-        </w:rPr>
-      </w:pPr>
-      <w:r>
-        <w:rPr>
-          <w:rFonts w:ascii="Times New Roman" w:eastAsia="Calibri" w:hAnsi="Times New Roman" w:cs="Times New Roman"/>
-          <w:color w:val="FF0000"/>
-          <w:sz w:val="28"/>
-          <w:szCs w:val="28"/>
-        </w:rPr>
-        <w:t xml:space="preserve">http://www.gurmania.ru - GurMania.ru - </w:t>
-      </w:r>
-      <w:proofErr w:type="spellStart"/>
-      <w:r>
-        <w:rPr>
-          <w:rFonts w:ascii="Times New Roman" w:eastAsia="Calibri" w:hAnsi="Times New Roman" w:cs="Times New Roman"/>
-          <w:color w:val="FF0000"/>
-          <w:sz w:val="28"/>
-          <w:szCs w:val="28"/>
-        </w:rPr>
-        <w:t>ГурМания</w:t>
-      </w:r>
-      <w:proofErr w:type="spellEnd"/>
-      <w:r>
-        <w:rPr>
-          <w:rFonts w:ascii="Times New Roman" w:eastAsia="Calibri" w:hAnsi="Times New Roman" w:cs="Times New Roman"/>
-          <w:color w:val="FF0000"/>
-          <w:sz w:val="28"/>
-          <w:szCs w:val="28"/>
-        </w:rPr>
-        <w:t>, Кулинария, рецепты</w:t>
-      </w:r>
-    </w:p>
-    <w:p>
-      <w:pPr>
-        <w:spacing w:after="0" w:line="240" w:lineRule="auto"/>
-        <w:rPr>
-          <w:rFonts w:ascii="Times New Roman" w:eastAsia="Calibri" w:hAnsi="Times New Roman" w:cs="Times New Roman"/>
-          <w:color w:val="FF0000"/>
-          <w:sz w:val="28"/>
-          <w:szCs w:val="28"/>
-        </w:rPr>
-      </w:pPr>
-      <w:r>
-        <w:rPr>
-          <w:rFonts w:ascii="Times New Roman" w:eastAsia="Calibri" w:hAnsi="Times New Roman" w:cs="Times New Roman"/>
-          <w:color w:val="FF0000"/>
-          <w:sz w:val="28"/>
-          <w:szCs w:val="28"/>
-        </w:rPr>
-        <w:t xml:space="preserve">http://www.povara.ru - Кулинария, рецепты приготовления блюд. Кулинария на </w:t>
-      </w:r>
-      <w:proofErr w:type="spellStart"/>
-      <w:r>
-        <w:rPr>
-          <w:rFonts w:ascii="Times New Roman" w:eastAsia="Calibri" w:hAnsi="Times New Roman" w:cs="Times New Roman"/>
-          <w:color w:val="FF0000"/>
-          <w:sz w:val="28"/>
-          <w:szCs w:val="28"/>
-        </w:rPr>
-        <w:t>Повара.ру</w:t>
-      </w:r>
-      <w:proofErr w:type="spellEnd"/>
-      <w:r>
-        <w:rPr>
-          <w:rFonts w:ascii="Times New Roman" w:eastAsia="Calibri" w:hAnsi="Times New Roman" w:cs="Times New Roman"/>
-          <w:color w:val="FF0000"/>
-          <w:sz w:val="28"/>
-          <w:szCs w:val="28"/>
-        </w:rPr>
-        <w:t xml:space="preserve"> </w:t>
-      </w:r>
-    </w:p>
-    <w:p>
-      <w:pPr>
-        <w:spacing w:after="0" w:line="240" w:lineRule="auto"/>
-        <w:rPr>
-          <w:rFonts w:ascii="Times New Roman" w:eastAsia="Calibri" w:hAnsi="Times New Roman" w:cs="Times New Roman"/>
-          <w:color w:val="FF0000"/>
-          <w:sz w:val="28"/>
-          <w:szCs w:val="28"/>
-        </w:rPr>
-      </w:pPr>
-      <w:r>
-        <w:rPr>
-          <w:rFonts w:ascii="Times New Roman" w:eastAsia="Calibri" w:hAnsi="Times New Roman" w:cs="Times New Roman"/>
-          <w:color w:val="FF0000"/>
-          <w:sz w:val="28"/>
-          <w:szCs w:val="28"/>
-        </w:rPr>
-        <w:t>http://www.kontrolnaja.ru/dir/economy</w:t>
-      </w:r>
-    </w:p>
-    <w:p>
-      <w:pPr>
-        <w:spacing w:after="0" w:line="240" w:lineRule="auto"/>
-        <w:rPr>
-          <w:rFonts w:ascii="Times New Roman" w:eastAsia="Calibri" w:hAnsi="Times New Roman" w:cs="Times New Roman"/>
-          <w:color w:val="FF0000"/>
-          <w:sz w:val="28"/>
-          <w:szCs w:val="28"/>
-        </w:rPr>
-      </w:pPr>
-      <w:r>
-        <w:rPr>
-          <w:rFonts w:ascii="Times New Roman" w:eastAsia="Calibri" w:hAnsi="Times New Roman" w:cs="Times New Roman"/>
-          <w:color w:val="FF0000"/>
-          <w:sz w:val="28"/>
-          <w:szCs w:val="28"/>
-        </w:rPr>
-        <w:t>http://www.studfiles.ru</w:t>
-      </w:r>
-    </w:p>
-    <w:p>
-      <w:pPr>
-        <w:spacing w:after="0" w:line="240" w:lineRule="auto"/>
-        <w:rPr>
-          <w:rFonts w:ascii="Times New Roman" w:eastAsia="Calibri" w:hAnsi="Times New Roman" w:cs="Times New Roman"/>
-          <w:color w:val="FF0000"/>
-          <w:sz w:val="28"/>
-          <w:szCs w:val="28"/>
-        </w:rPr>
-      </w:pPr>
-      <w:r>
-        <w:rPr>
-          <w:rFonts w:ascii="Times New Roman" w:eastAsia="Calibri" w:hAnsi="Times New Roman" w:cs="Times New Roman"/>
-          <w:color w:val="FF0000"/>
-          <w:sz w:val="28"/>
-          <w:szCs w:val="28"/>
-        </w:rPr>
-        <w:t>http://prozakon.su/a364</w:t>
-      </w:r>
-    </w:p>
-    <w:p>
-      <w:pPr>
-        <w:spacing w:after="0" w:line="240" w:lineRule="auto"/>
-        <w:rPr>
-          <w:rFonts w:ascii="Times New Roman" w:eastAsia="Calibri" w:hAnsi="Times New Roman" w:cs="Times New Roman"/>
-          <w:color w:val="FF0000"/>
-          <w:sz w:val="28"/>
-          <w:szCs w:val="28"/>
-        </w:rPr>
-      </w:pPr>
-      <w:r>
-        <w:rPr>
-          <w:rFonts w:ascii="Times New Roman" w:eastAsia="Calibri" w:hAnsi="Times New Roman" w:cs="Times New Roman"/>
-          <w:color w:val="FF0000"/>
-          <w:sz w:val="28"/>
-          <w:szCs w:val="28"/>
-        </w:rPr>
-        <w:t>http://pda.coolreferat.com/</w:t>
-      </w:r>
-    </w:p>
-    <w:p>
-      <w:pPr>
-        <w:spacing w:after="0" w:line="240" w:lineRule="auto"/>
-        <w:rPr>
-          <w:rFonts w:ascii="Times New Roman" w:eastAsia="Calibri" w:hAnsi="Times New Roman" w:cs="Times New Roman"/>
-          <w:color w:val="FF0000"/>
-          <w:sz w:val="28"/>
-          <w:szCs w:val="28"/>
-        </w:rPr>
-      </w:pPr>
-      <w:r>
-        <w:rPr>
-          <w:rFonts w:ascii="Times New Roman" w:eastAsia="Calibri" w:hAnsi="Times New Roman" w:cs="Times New Roman"/>
-          <w:color w:val="FF0000"/>
-          <w:sz w:val="28"/>
-          <w:szCs w:val="28"/>
-        </w:rPr>
-        <w:t>http://www.coook.ru - Каталог кулинарных рецептов - Рецепты и кулинарные премудрости.</w:t>
-      </w:r>
-    </w:p>
-    <w:p>
-      <w:pPr>
-        <w:spacing w:after="0" w:line="240" w:lineRule="auto"/>
-        <w:rPr>
-          <w:rFonts w:ascii="Times New Roman" w:eastAsia="Calibri" w:hAnsi="Times New Roman" w:cs="Times New Roman"/>
-          <w:color w:val="FF0000"/>
-          <w:sz w:val="28"/>
-          <w:szCs w:val="28"/>
-        </w:rPr>
-      </w:pPr>
-      <w:r>
-        <w:rPr>
-          <w:rFonts w:ascii="Times New Roman" w:eastAsia="Calibri" w:hAnsi="Times New Roman" w:cs="Times New Roman"/>
-          <w:color w:val="FF0000"/>
-          <w:sz w:val="28"/>
-          <w:szCs w:val="28"/>
-        </w:rPr>
-        <w:t xml:space="preserve">www.gotovim.ru - Кулинария, рецепты / </w:t>
-      </w:r>
-      <w:proofErr w:type="spellStart"/>
-      <w:r>
-        <w:rPr>
-          <w:rFonts w:ascii="Times New Roman" w:eastAsia="Calibri" w:hAnsi="Times New Roman" w:cs="Times New Roman"/>
-          <w:color w:val="FF0000"/>
-          <w:sz w:val="28"/>
-          <w:szCs w:val="28"/>
-        </w:rPr>
-        <w:t>Готовим.РУ</w:t>
-      </w:r>
-      <w:proofErr w:type="spellEnd"/>
-      <w:r>
-        <w:rPr>
-          <w:rFonts w:ascii="Times New Roman" w:eastAsia="Calibri" w:hAnsi="Times New Roman" w:cs="Times New Roman"/>
-          <w:color w:val="FF0000"/>
-          <w:sz w:val="28"/>
-          <w:szCs w:val="28"/>
-        </w:rPr>
-        <w:t xml:space="preserve"> </w:t>
+        <w:t xml:space="preserve">www.gotovim.ru - Кулинария, рецепты / Готовим.РУ </w:t>
       </w:r>
     </w:p>
     <w:p>
@@ -9280,23 +7835,7 @@
                 <w:sz w:val="28"/>
                 <w:szCs w:val="28"/>
               </w:rPr>
-              <w:t>1.1.Характеристика предприятия …………………………………………</w:t>
-            </w:r>
-            <w:r>
-              <w:rPr>
-                <w:rFonts w:ascii="Times New Roman" w:hAnsi="Times New Roman" w:cs="Times New Roman"/>
-                <w:sz w:val="28"/>
-                <w:szCs w:val="28"/>
-              </w:rPr>
-              <w:t>..</w:t>
-            </w:r>
-            <w:r>
-              <w:rPr>
-                <w:rFonts w:ascii="Times New Roman" w:hAnsi="Times New Roman" w:cs="Times New Roman"/>
-                <w:sz w:val="28"/>
-                <w:szCs w:val="28"/>
-              </w:rPr>
-              <w:t>..</w:t>
+              <w:t>1.1.Характеристика предприятия …………………………………………....</w:t>
             </w:r>
           </w:p>
         </w:tc>
@@ -9327,33 +7866,7 @@
                 <w:sz w:val="28"/>
                 <w:szCs w:val="28"/>
               </w:rPr>
-              <w:t>1.1.2. Режим работы, численность персонала</w:t>
-            </w:r>
-            <w:proofErr w:type="gramStart"/>
-            <w:r>
-              <w:rPr>
-                <w:rFonts w:ascii="Times New Roman" w:hAnsi="Times New Roman" w:cs="Times New Roman"/>
-                <w:sz w:val="28"/>
-                <w:szCs w:val="28"/>
-              </w:rPr>
-              <w:t>…….</w:t>
-            </w:r>
-            <w:proofErr w:type="gramEnd"/>
-            <w:r>
-              <w:rPr>
-                <w:rFonts w:ascii="Times New Roman" w:hAnsi="Times New Roman" w:cs="Times New Roman"/>
-                <w:sz w:val="28"/>
-                <w:szCs w:val="28"/>
-              </w:rPr>
-              <w:t>……………………</w:t>
-            </w:r>
-            <w:r>
-              <w:rPr>
-                <w:rFonts w:ascii="Times New Roman" w:hAnsi="Times New Roman" w:cs="Times New Roman"/>
-                <w:sz w:val="28"/>
-                <w:szCs w:val="28"/>
-              </w:rPr>
-              <w:t>……</w:t>
+              <w:t>1.1.2. Режим работы, численность персонала…….…………………………</w:t>
             </w:r>
           </w:p>
         </w:tc>
@@ -9432,41 +7945,7 @@
                 <w:sz w:val="28"/>
                 <w:szCs w:val="28"/>
               </w:rPr>
-              <w:t>1.1.4.Товароведно-технологи</w:t>
-            </w:r>
-            <w:r>
-              <w:rPr>
-                <w:rFonts w:ascii="Times New Roman" w:hAnsi="Times New Roman" w:cs="Times New Roman"/>
-                <w:sz w:val="28"/>
-                <w:szCs w:val="28"/>
-              </w:rPr>
-              <w:t xml:space="preserve">ческая характеристика продуктов </w:t>
-            </w:r>
-            <w:r>
-              <w:rPr>
-                <w:rFonts w:ascii="Times New Roman" w:hAnsi="Times New Roman" w:cs="Times New Roman"/>
-                <w:sz w:val="28"/>
-                <w:szCs w:val="28"/>
-              </w:rPr>
-              <w:t>для производства сложной кулинарной продукции……</w:t>
-            </w:r>
-            <w:proofErr w:type="gramStart"/>
-            <w:r>
-              <w:rPr>
-                <w:rFonts w:ascii="Times New Roman" w:hAnsi="Times New Roman" w:cs="Times New Roman"/>
-                <w:sz w:val="28"/>
-                <w:szCs w:val="28"/>
-              </w:rPr>
-              <w:t>…….</w:t>
-            </w:r>
-            <w:proofErr w:type="gramEnd"/>
-            <w:r>
-              <w:rPr>
-                <w:rFonts w:ascii="Times New Roman" w:hAnsi="Times New Roman" w:cs="Times New Roman"/>
-                <w:sz w:val="28"/>
-                <w:szCs w:val="28"/>
-              </w:rPr>
-              <w:t>…...</w:t>
+              <w:t>1.1.4.Товароведно-технологическая характеристика продуктов для производства сложной кулинарной продукции………….…...</w:t>
             </w:r>
             <w:r>
               <w:rPr>
@@ -9537,15 +8016,7 @@
                 <w:sz w:val="28"/>
                 <w:szCs w:val="28"/>
               </w:rPr>
-              <w:t>1.2.Организация процесса приготовление сложной кулинарной продукции……………………………………………………………………..</w:t>
-            </w:r>
-            <w:r>
-              <w:rPr>
-                <w:rFonts w:ascii="Times New Roman" w:hAnsi="Times New Roman" w:cs="Times New Roman"/>
-                <w:sz w:val="28"/>
-                <w:szCs w:val="28"/>
-              </w:rPr>
-              <w:t>.</w:t>
+              <w:t>1.2.Организация процесса приготовление сложной кулинарной продукции……………………………………………………………………...</w:t>
             </w:r>
           </w:p>
         </w:tc>
@@ -9577,25 +8048,7 @@
                 <w:sz w:val="28"/>
                 <w:szCs w:val="28"/>
               </w:rPr>
-              <w:t>1.2.1. Организация работы цеха и рабочих мест. Соблюдение санитарных требований………………………………………………………………</w:t>
-            </w:r>
-            <w:proofErr w:type="gramStart"/>
-            <w:r>
-              <w:rPr>
-                <w:rFonts w:ascii="Times New Roman" w:hAnsi="Times New Roman" w:cs="Times New Roman"/>
-                <w:sz w:val="28"/>
-                <w:szCs w:val="28"/>
-              </w:rPr>
-              <w:t>…….</w:t>
-            </w:r>
-            <w:proofErr w:type="gramEnd"/>
-            <w:r>
-              <w:rPr>
-                <w:rFonts w:ascii="Times New Roman" w:hAnsi="Times New Roman" w:cs="Times New Roman"/>
-                <w:sz w:val="28"/>
-                <w:szCs w:val="28"/>
-              </w:rPr>
-              <w:t>.</w:t>
+              <w:t>1.2.1. Организация работы цеха и рабочих мест. Соблюдение санитарных требований……………………………………………………………………..</w:t>
             </w:r>
           </w:p>
         </w:tc>
@@ -9658,16 +8111,7 @@
                 <w:sz w:val="28"/>
                 <w:szCs w:val="28"/>
               </w:rPr>
-              <w:t>ГЛАВА 2.</w:t>
-            </w:r>
-            <w:r>
-              <w:rPr>
-                <w:rFonts w:ascii="Times New Roman" w:hAnsi="Times New Roman" w:cs="Times New Roman"/>
-                <w:b/>
-                <w:sz w:val="28"/>
-                <w:szCs w:val="28"/>
-              </w:rPr>
-              <w:t xml:space="preserve"> ПРАКТИЧЕСКАЯ ЧАСТЬ</w:t>
+              <w:t>ГЛАВА 2. ПРАКТИЧЕСКАЯ ЧАСТЬ</w:t>
             </w:r>
             <w:r>
               <w:rPr>
@@ -9707,25 +8151,7 @@
                 <w:sz w:val="28"/>
                 <w:szCs w:val="28"/>
               </w:rPr>
-              <w:t xml:space="preserve">2.1. Разработка </w:t>
-            </w:r>
-            <w:proofErr w:type="spellStart"/>
-            <w:r>
-              <w:rPr>
-                <w:rFonts w:ascii="Times New Roman" w:hAnsi="Times New Roman" w:cs="Times New Roman"/>
-                <w:sz w:val="28"/>
-                <w:szCs w:val="28"/>
-              </w:rPr>
-              <w:t>технико</w:t>
-            </w:r>
-            <w:proofErr w:type="spellEnd"/>
-            <w:r>
-              <w:rPr>
-                <w:rFonts w:ascii="Times New Roman" w:hAnsi="Times New Roman" w:cs="Times New Roman"/>
-                <w:sz w:val="28"/>
-                <w:szCs w:val="28"/>
-              </w:rPr>
-              <w:t xml:space="preserve"> - технологических карт……………………………</w:t>
+              <w:t>2.1. Разработка технико - технологических карт……………………………</w:t>
             </w:r>
           </w:p>
         </w:tc>
@@ -9911,25 +8337,7 @@
                 <w:sz w:val="28"/>
                 <w:szCs w:val="28"/>
               </w:rPr>
-              <w:t>………………</w:t>
-            </w:r>
-            <w:proofErr w:type="gramStart"/>
-            <w:r>
-              <w:rPr>
-                <w:rFonts w:ascii="Times New Roman" w:hAnsi="Times New Roman" w:cs="Times New Roman"/>
-                <w:sz w:val="28"/>
-                <w:szCs w:val="28"/>
-              </w:rPr>
-              <w:t>…….</w:t>
-            </w:r>
-            <w:proofErr w:type="gramEnd"/>
-            <w:r>
-              <w:rPr>
-                <w:rFonts w:ascii="Times New Roman" w:hAnsi="Times New Roman" w:cs="Times New Roman"/>
-                <w:sz w:val="28"/>
-                <w:szCs w:val="28"/>
-              </w:rPr>
-              <w:t>.</w:t>
+              <w:t>……………………..</w:t>
             </w:r>
           </w:p>
         </w:tc>
@@ -9983,8 +8391,6 @@
           <w:szCs w:val="28"/>
         </w:rPr>
       </w:pPr>
-      <w:bookmarkStart w:id="0" w:name="_GoBack"/>
-      <w:bookmarkEnd w:id="0"/>
     </w:p>
     <w:p>
       <w:pPr>
@@ -10007,7 +8413,7 @@
 </file>
 
 <file path=word/endnotes.xml><?xml version="1.0" encoding="utf-8"?>
-<w:endnotes xmlns:wpc="http://schemas.microsoft.com/office/word/2010/wordprocessingCanvas" xmlns:mc="http://schemas.openxmlformats.org/markup-compatibility/2006" xmlns:o="urn:schemas-microsoft-com:office:office" xmlns:r="http://schemas.openxmlformats.org/officeDocument/2006/relationships" xmlns:m="http://schemas.openxmlformats.org/officeDocument/2006/math" xmlns:v="urn:schemas-microsoft-com:vml" xmlns:wp14="http://schemas.microsoft.com/office/word/2010/wordprocessingDrawing" xmlns:wp="http://schemas.openxmlformats.org/drawingml/2006/wordprocessingDrawing" xmlns:w10="urn:schemas-microsoft-com:office:word" xmlns:w="http://schemas.openxmlformats.org/wordprocessingml/2006/main" xmlns:w14="http://schemas.microsoft.com/office/word/2010/wordml" xmlns:w15="http://schemas.microsoft.com/office/word/2012/wordml" xmlns:wpg="http://schemas.microsoft.com/office/word/2010/wordprocessingGroup" xmlns:wpi="http://schemas.microsoft.com/office/word/2010/wordprocessingInk" xmlns:wne="http://schemas.microsoft.com/office/word/2006/wordml" xmlns:wps="http://schemas.microsoft.com/office/word/2010/wordprocessingShape" mc:Ignorable="w14 w15 wp14">
+<w:endnotes xmlns:wpc="http://schemas.microsoft.com/office/word/2010/wordprocessingCanvas" xmlns:cx="http://schemas.microsoft.com/office/drawing/2014/chartex" xmlns:mc="http://schemas.openxmlformats.org/markup-compatibility/2006" xmlns:o="urn:schemas-microsoft-com:office:office" xmlns:r="http://schemas.openxmlformats.org/officeDocument/2006/relationships" xmlns:m="http://schemas.openxmlformats.org/officeDocument/2006/math" xmlns:v="urn:schemas-microsoft-com:vml" xmlns:wp14="http://schemas.microsoft.com/office/word/2010/wordprocessingDrawing" xmlns:wp="http://schemas.openxmlformats.org/drawingml/2006/wordprocessingDrawing" xmlns:w10="urn:schemas-microsoft-com:office:word" xmlns:w="http://schemas.openxmlformats.org/wordprocessingml/2006/main" xmlns:w14="http://schemas.microsoft.com/office/word/2010/wordml" xmlns:w15="http://schemas.microsoft.com/office/word/2012/wordml" xmlns:w16se="http://schemas.microsoft.com/office/word/2015/wordml/symex" xmlns:wpg="http://schemas.microsoft.com/office/word/2010/wordprocessingGroup" xmlns:wpi="http://schemas.microsoft.com/office/word/2010/wordprocessingInk" xmlns:wne="http://schemas.microsoft.com/office/word/2006/wordml" xmlns:wps="http://schemas.microsoft.com/office/word/2010/wordprocessingShape" mc:Ignorable="w14 w15 w16se wp14">
   <w:endnote w:type="separator" w:id="-1">
     <w:p>
       <w:pPr>
@@ -10032,7 +8438,7 @@
 </file>
 
 <file path=word/footnotes.xml><?xml version="1.0" encoding="utf-8"?>
-<w:footnotes xmlns:wpc="http://schemas.microsoft.com/office/word/2010/wordprocessingCanvas" xmlns:mc="http://schemas.openxmlformats.org/markup-compatibility/2006" xmlns:o="urn:schemas-microsoft-com:office:office" xmlns:r="http://schemas.openxmlformats.org/officeDocument/2006/relationships" xmlns:m="http://schemas.openxmlformats.org/officeDocument/2006/math" xmlns:v="urn:schemas-microsoft-com:vml" xmlns:wp14="http://schemas.microsoft.com/office/word/2010/wordprocessingDrawing" xmlns:wp="http://schemas.openxmlformats.org/drawingml/2006/wordprocessingDrawing" xmlns:w10="urn:schemas-microsoft-com:office:word" xmlns:w="http://schemas.openxmlformats.org/wordprocessingml/2006/main" xmlns:w14="http://schemas.microsoft.com/office/word/2010/wordml" xmlns:w15="http://schemas.microsoft.com/office/word/2012/wordml" xmlns:wpg="http://schemas.microsoft.com/office/word/2010/wordprocessingGroup" xmlns:wpi="http://schemas.microsoft.com/office/word/2010/wordprocessingInk" xmlns:wne="http://schemas.microsoft.com/office/word/2006/wordml" xmlns:wps="http://schemas.microsoft.com/office/word/2010/wordprocessingShape" mc:Ignorable="w14 w15 wp14">
+<w:footnotes xmlns:wpc="http://schemas.microsoft.com/office/word/2010/wordprocessingCanvas" xmlns:cx="http://schemas.microsoft.com/office/drawing/2014/chartex" xmlns:mc="http://schemas.openxmlformats.org/markup-compatibility/2006" xmlns:o="urn:schemas-microsoft-com:office:office" xmlns:r="http://schemas.openxmlformats.org/officeDocument/2006/relationships" xmlns:m="http://schemas.openxmlformats.org/officeDocument/2006/math" xmlns:v="urn:schemas-microsoft-com:vml" xmlns:wp14="http://schemas.microsoft.com/office/word/2010/wordprocessingDrawing" xmlns:wp="http://schemas.openxmlformats.org/drawingml/2006/wordprocessingDrawing" xmlns:w10="urn:schemas-microsoft-com:office:word" xmlns:w="http://schemas.openxmlformats.org/wordprocessingml/2006/main" xmlns:w14="http://schemas.microsoft.com/office/word/2010/wordml" xmlns:w15="http://schemas.microsoft.com/office/word/2012/wordml" xmlns:w16se="http://schemas.microsoft.com/office/word/2015/wordml/symex" xmlns:wpg="http://schemas.microsoft.com/office/word/2010/wordprocessingGroup" xmlns:wpi="http://schemas.microsoft.com/office/word/2010/wordprocessingInk" xmlns:wne="http://schemas.microsoft.com/office/word/2006/wordml" xmlns:wps="http://schemas.microsoft.com/office/word/2010/wordprocessingShape" mc:Ignorable="w14 w15 w16se wp14">
   <w:footnote w:type="separator" w:id="-1">
     <w:p>
       <w:pPr>
@@ -10057,7 +8463,7 @@
 </file>
 
 <file path=word/numbering.xml><?xml version="1.0" encoding="utf-8"?>
-<w:numbering xmlns:wpc="http://schemas.microsoft.com/office/word/2010/wordprocessingCanvas" xmlns:mc="http://schemas.openxmlformats.org/markup-compatibility/2006" xmlns:o="urn:schemas-microsoft-com:office:office" xmlns:r="http://schemas.openxmlformats.org/officeDocument/2006/relationships" xmlns:m="http://schemas.openxmlformats.org/officeDocument/2006/math" xmlns:v="urn:schemas-microsoft-com:vml" xmlns:wp14="http://schemas.microsoft.com/office/word/2010/wordprocessingDrawing" xmlns:wp="http://schemas.openxmlformats.org/drawingml/2006/wordprocessingDrawing" xmlns:w10="urn:schemas-microsoft-com:office:word" xmlns:w="http://schemas.openxmlformats.org/wordprocessingml/2006/main" xmlns:w14="http://schemas.microsoft.com/office/word/2010/wordml" xmlns:w15="http://schemas.microsoft.com/office/word/2012/wordml" xmlns:wpg="http://schemas.microsoft.com/office/word/2010/wordprocessingGroup" xmlns:wpi="http://schemas.microsoft.com/office/word/2010/wordprocessingInk" xmlns:wne="http://schemas.microsoft.com/office/word/2006/wordml" xmlns:wps="http://schemas.microsoft.com/office/word/2010/wordprocessingShape" mc:Ignorable="w14 w15 wp14">
+<w:numbering xmlns:wpc="http://schemas.microsoft.com/office/word/2010/wordprocessingCanvas" xmlns:cx="http://schemas.microsoft.com/office/drawing/2014/chartex" xmlns:mc="http://schemas.openxmlformats.org/markup-compatibility/2006" xmlns:o="urn:schemas-microsoft-com:office:office" xmlns:r="http://schemas.openxmlformats.org/officeDocument/2006/relationships" xmlns:m="http://schemas.openxmlformats.org/officeDocument/2006/math" xmlns:v="urn:schemas-microsoft-com:vml" xmlns:wp14="http://schemas.microsoft.com/office/word/2010/wordprocessingDrawing" xmlns:wp="http://schemas.openxmlformats.org/drawingml/2006/wordprocessingDrawing" xmlns:w10="urn:schemas-microsoft-com:office:word" xmlns:w="http://schemas.openxmlformats.org/wordprocessingml/2006/main" xmlns:w14="http://schemas.microsoft.com/office/word/2010/wordml" xmlns:w15="http://schemas.microsoft.com/office/word/2012/wordml" xmlns:w16se="http://schemas.microsoft.com/office/word/2015/wordml/symex" xmlns:wpg="http://schemas.microsoft.com/office/word/2010/wordprocessingGroup" xmlns:wpi="http://schemas.microsoft.com/office/word/2010/wordprocessingInk" xmlns:wne="http://schemas.microsoft.com/office/word/2006/wordml" xmlns:wps="http://schemas.microsoft.com/office/word/2010/wordprocessingShape" mc:Ignorable="w14 w15 w16se wp14">
   <w:abstractNum w:abstractNumId="0" w15:restartNumberingAfterBreak="0">
     <w:nsid w:val="7B041FA0"/>
     <w:multiLevelType w:val="multilevel"/>
@@ -10178,7 +8584,7 @@
 </file>
 
 <file path=word/styles.xml><?xml version="1.0" encoding="utf-8"?>
-<w:styles xmlns:mc="http://schemas.openxmlformats.org/markup-compatibility/2006" xmlns:r="http://schemas.openxmlformats.org/officeDocument/2006/relationships" xmlns:w="http://schemas.openxmlformats.org/wordprocessingml/2006/main" xmlns:w14="http://schemas.microsoft.com/office/word/2010/wordml" xmlns:w15="http://schemas.microsoft.com/office/word/2012/wordml" mc:Ignorable="w14 w15">
+<w:styles xmlns:mc="http://schemas.openxmlformats.org/markup-compatibility/2006" xmlns:r="http://schemas.openxmlformats.org/officeDocument/2006/relationships" xmlns:w="http://schemas.openxmlformats.org/wordprocessingml/2006/main" xmlns:w14="http://schemas.microsoft.com/office/word/2010/wordml" xmlns:w15="http://schemas.microsoft.com/office/word/2012/wordml" xmlns:w16se="http://schemas.microsoft.com/office/word/2015/wordml/symex" mc:Ignorable="w14 w15 w16se">
   <w:docDefaults>
     <w:rPrDefault>
       <w:rPr>
@@ -10992,7 +9398,7 @@
 </file>
 
 <file path=customXml/itemProps1.xml><?xml version="1.0" encoding="utf-8"?>
-<ds:datastoreItem xmlns:ds="http://schemas.openxmlformats.org/officeDocument/2006/customXml" ds:itemID="{205BEC14-8CF6-43D4-B8C7-9BAF62C8C7EB}">
+<ds:datastoreItem xmlns:ds="http://schemas.openxmlformats.org/officeDocument/2006/customXml" ds:itemID="{2C14447B-1898-41A0-820F-E60D62D28BFA}">
   <ds:schemaRefs>
     <ds:schemaRef ds:uri="http://schemas.openxmlformats.org/officeDocument/2006/bibliography"/>
   </ds:schemaRefs>

</xml_diff>